<commit_message>
Stakeholder analysis: interests, expectations, and alignment documented
</commit_message>
<xml_diff>
--- a/Documents/Stakeholder Analysis Report.docx
+++ b/Documents/Stakeholder Analysis Report.docx
@@ -35,7 +35,7 @@
     </w:p>
     <w:p>
       <w:r>
-        <w:pict w14:anchorId="65E9BF13">
+        <w:pict w14:anchorId="65544054">
           <v:rect id="_x0000_i1025" style="width:0;height:.75pt" o:hralign="center" o:hrstd="t" o:hr="t" fillcolor="#a0a0a0" stroked="f"/>
         </w:pict>
       </w:r>
@@ -754,6 +754,542 @@
         </w:tc>
       </w:tr>
     </w:tbl>
+    <w:p>
+      <w:pPr>
+        <w:rPr>
+          <w:b/>
+          <w:bCs/>
+        </w:rPr>
+      </w:pPr>
+      <w:r>
+        <w:rPr>
+          <w:b/>
+          <w:bCs/>
+        </w:rPr>
+        <w:t>3.0 Stakeholder Analysis Matrices</w:t>
+      </w:r>
+    </w:p>
+    <w:p>
+      <w:pPr>
+        <w:rPr>
+          <w:b/>
+          <w:bCs/>
+        </w:rPr>
+      </w:pPr>
+      <w:r>
+        <w:rPr>
+          <w:b/>
+          <w:bCs/>
+        </w:rPr>
+        <w:t>Matrix 1: Influence vs. Interest Analysis</w:t>
+      </w:r>
+    </w:p>
+    <w:p>
+      <w:r>
+        <w:rPr>
+          <w:noProof/>
+        </w:rPr>
+        <w:lastRenderedPageBreak/>
+        <w:drawing>
+          <wp:inline distT="0" distB="0" distL="0" distR="0" wp14:anchorId="31A50008" wp14:editId="21FF119E">
+            <wp:extent cx="5943600" cy="3623310"/>
+            <wp:effectExtent l="0" t="0" r="0" b="0"/>
+            <wp:docPr id="1147238561" name="Picture 1"/>
+            <wp:cNvGraphicFramePr>
+              <a:graphicFrameLocks xmlns:a="http://schemas.openxmlformats.org/drawingml/2006/main" noChangeAspect="1"/>
+            </wp:cNvGraphicFramePr>
+            <a:graphic xmlns:a="http://schemas.openxmlformats.org/drawingml/2006/main">
+              <a:graphicData uri="http://schemas.openxmlformats.org/drawingml/2006/picture">
+                <pic:pic xmlns:pic="http://schemas.openxmlformats.org/drawingml/2006/picture">
+                  <pic:nvPicPr>
+                    <pic:cNvPr id="1147238561" name=""/>
+                    <pic:cNvPicPr/>
+                  </pic:nvPicPr>
+                  <pic:blipFill>
+                    <a:blip r:embed="rId5"/>
+                    <a:stretch>
+                      <a:fillRect/>
+                    </a:stretch>
+                  </pic:blipFill>
+                  <pic:spPr>
+                    <a:xfrm>
+                      <a:off x="0" y="0"/>
+                      <a:ext cx="5943600" cy="3623310"/>
+                    </a:xfrm>
+                    <a:prstGeom prst="rect">
+                      <a:avLst/>
+                    </a:prstGeom>
+                  </pic:spPr>
+                </pic:pic>
+              </a:graphicData>
+            </a:graphic>
+          </wp:inline>
+        </w:drawing>
+      </w:r>
+    </w:p>
+    <w:p>
+      <w:r>
+        <w:t xml:space="preserve">*Figure 1: Influence-Interest Matrix for </w:t>
+      </w:r>
+      <w:proofErr w:type="spellStart"/>
+      <w:r>
+        <w:t>AutoPrice</w:t>
+      </w:r>
+      <w:proofErr w:type="spellEnd"/>
+      <w:r>
+        <w:t xml:space="preserve"> AI Stakeholders*</w:t>
+      </w:r>
+    </w:p>
+    <w:p>
+      <w:r>
+        <w:rPr>
+          <w:b/>
+          <w:bCs/>
+        </w:rPr>
+        <w:t>High Influence, High Interest (Manage Closely)</w:t>
+      </w:r>
+    </w:p>
+    <w:p>
+      <w:pPr>
+        <w:numPr>
+          <w:ilvl w:val="0"/>
+          <w:numId w:val="2"/>
+        </w:numPr>
+      </w:pPr>
+      <w:r>
+        <w:rPr>
+          <w:b/>
+          <w:bCs/>
+        </w:rPr>
+        <w:t>Dealerships &amp; Marketplace Platforms:</w:t>
+      </w:r>
+      <w:r>
+        <w:t> Direct customers with significant buying power and high interest in accurate pricing</w:t>
+      </w:r>
+    </w:p>
+    <w:p>
+      <w:pPr>
+        <w:numPr>
+          <w:ilvl w:val="0"/>
+          <w:numId w:val="2"/>
+        </w:numPr>
+      </w:pPr>
+      <w:r>
+        <w:rPr>
+          <w:b/>
+          <w:bCs/>
+        </w:rPr>
+        <w:t>Fleet Management Companies:</w:t>
+      </w:r>
+      <w:r>
+        <w:t> Large-scale users with complex needs and substantial influence on market adoption</w:t>
+      </w:r>
+    </w:p>
+    <w:p>
+      <w:pPr>
+        <w:numPr>
+          <w:ilvl w:val="0"/>
+          <w:numId w:val="2"/>
+        </w:numPr>
+      </w:pPr>
+      <w:r>
+        <w:rPr>
+          <w:b/>
+          <w:bCs/>
+        </w:rPr>
+        <w:t>Executive Leadership:</w:t>
+      </w:r>
+      <w:r>
+        <w:t> Critical for strategic direction and resource allocation</w:t>
+      </w:r>
+    </w:p>
+    <w:p>
+      <w:r>
+        <w:rPr>
+          <w:b/>
+          <w:bCs/>
+        </w:rPr>
+        <w:t>High Influence, Low Interest (Keep Satisfied)</w:t>
+      </w:r>
+    </w:p>
+    <w:p>
+      <w:pPr>
+        <w:numPr>
+          <w:ilvl w:val="0"/>
+          <w:numId w:val="3"/>
+        </w:numPr>
+      </w:pPr>
+      <w:r>
+        <w:rPr>
+          <w:b/>
+          <w:bCs/>
+        </w:rPr>
+        <w:t>Regulatory Bodies (EU Environmental Agencies):</w:t>
+      </w:r>
+      <w:r>
+        <w:t> Can impose compliance requirements but may have low daily interest</w:t>
+      </w:r>
+    </w:p>
+    <w:p>
+      <w:pPr>
+        <w:numPr>
+          <w:ilvl w:val="0"/>
+          <w:numId w:val="3"/>
+        </w:numPr>
+      </w:pPr>
+      <w:r>
+        <w:rPr>
+          <w:b/>
+          <w:bCs/>
+        </w:rPr>
+        <w:t>Strategic Partners (DMS Providers):</w:t>
+      </w:r>
+      <w:r>
+        <w:t> Can enable or block integration but focused on their own product roadmaps</w:t>
+      </w:r>
+    </w:p>
+    <w:p>
+      <w:r>
+        <w:rPr>
+          <w:b/>
+          <w:bCs/>
+        </w:rPr>
+        <w:t>Low Influence, High Interest (Keep Informed)</w:t>
+      </w:r>
+    </w:p>
+    <w:p>
+      <w:pPr>
+        <w:numPr>
+          <w:ilvl w:val="0"/>
+          <w:numId w:val="4"/>
+        </w:numPr>
+      </w:pPr>
+      <w:r>
+        <w:rPr>
+          <w:b/>
+          <w:bCs/>
+        </w:rPr>
+        <w:t>Individual Buyers/Sellers:</w:t>
+      </w:r>
+      <w:r>
+        <w:t> Highly interested but limited market influence individually (though collectively significant)</w:t>
+      </w:r>
+    </w:p>
+    <w:p>
+      <w:pPr>
+        <w:numPr>
+          <w:ilvl w:val="0"/>
+          <w:numId w:val="4"/>
+        </w:numPr>
+      </w:pPr>
+      <w:r>
+        <w:rPr>
+          <w:b/>
+          <w:bCs/>
+        </w:rPr>
+        <w:t>Industry Experts &amp; Journalists:</w:t>
+      </w:r>
+      <w:r>
+        <w:t> Can shape market perception but don't control adoption</w:t>
+      </w:r>
+    </w:p>
+    <w:p>
+      <w:pPr>
+        <w:numPr>
+          <w:ilvl w:val="0"/>
+          <w:numId w:val="4"/>
+        </w:numPr>
+      </w:pPr>
+      <w:r>
+        <w:rPr>
+          <w:b/>
+          <w:bCs/>
+        </w:rPr>
+        <w:lastRenderedPageBreak/>
+        <w:t>Sales &amp; Marketing Teams:</w:t>
+      </w:r>
+      <w:r>
+        <w:t> Critical for execution but limited strategic influence</w:t>
+      </w:r>
+    </w:p>
+    <w:p>
+      <w:r>
+        <w:rPr>
+          <w:b/>
+          <w:bCs/>
+        </w:rPr>
+        <w:t>Low Influence, Low Interest (Monitor)</w:t>
+      </w:r>
+    </w:p>
+    <w:p>
+      <w:pPr>
+        <w:numPr>
+          <w:ilvl w:val="0"/>
+          <w:numId w:val="5"/>
+        </w:numPr>
+      </w:pPr>
+      <w:r>
+        <w:rPr>
+          <w:b/>
+          <w:bCs/>
+        </w:rPr>
+        <w:t>Competitors:</w:t>
+      </w:r>
+      <w:r>
+        <w:t> Monitor for market moves but limited direct engagement needed</w:t>
+      </w:r>
+    </w:p>
+    <w:p>
+      <w:pPr>
+        <w:numPr>
+          <w:ilvl w:val="0"/>
+          <w:numId w:val="5"/>
+        </w:numPr>
+      </w:pPr>
+      <w:r>
+        <w:rPr>
+          <w:b/>
+          <w:bCs/>
+        </w:rPr>
+        <w:t>Data Providers:</w:t>
+      </w:r>
+      <w:r>
+        <w:t> Important but transactional relationships</w:t>
+      </w:r>
+    </w:p>
+    <w:p>
+      <w:pPr>
+        <w:rPr>
+          <w:b/>
+          <w:bCs/>
+        </w:rPr>
+      </w:pPr>
+      <w:r>
+        <w:rPr>
+          <w:b/>
+          <w:bCs/>
+        </w:rPr>
+        <w:t>Matrix 2: Support vs. Impact Analysis</w:t>
+      </w:r>
+    </w:p>
+    <w:p>
+      <w:r>
+        <w:rPr>
+          <w:noProof/>
+        </w:rPr>
+        <w:drawing>
+          <wp:inline distT="0" distB="0" distL="0" distR="0" wp14:anchorId="5153A4A7" wp14:editId="10E074BC">
+            <wp:extent cx="5943600" cy="3545840"/>
+            <wp:effectExtent l="0" t="0" r="0" b="0"/>
+            <wp:docPr id="2056200157" name="Picture 1"/>
+            <wp:cNvGraphicFramePr>
+              <a:graphicFrameLocks xmlns:a="http://schemas.openxmlformats.org/drawingml/2006/main" noChangeAspect="1"/>
+            </wp:cNvGraphicFramePr>
+            <a:graphic xmlns:a="http://schemas.openxmlformats.org/drawingml/2006/main">
+              <a:graphicData uri="http://schemas.openxmlformats.org/drawingml/2006/picture">
+                <pic:pic xmlns:pic="http://schemas.openxmlformats.org/drawingml/2006/picture">
+                  <pic:nvPicPr>
+                    <pic:cNvPr id="2056200157" name=""/>
+                    <pic:cNvPicPr/>
+                  </pic:nvPicPr>
+                  <pic:blipFill>
+                    <a:blip r:embed="rId6"/>
+                    <a:stretch>
+                      <a:fillRect/>
+                    </a:stretch>
+                  </pic:blipFill>
+                  <pic:spPr>
+                    <a:xfrm>
+                      <a:off x="0" y="0"/>
+                      <a:ext cx="5943600" cy="3545840"/>
+                    </a:xfrm>
+                    <a:prstGeom prst="rect">
+                      <a:avLst/>
+                    </a:prstGeom>
+                  </pic:spPr>
+                </pic:pic>
+              </a:graphicData>
+            </a:graphic>
+          </wp:inline>
+        </w:drawing>
+      </w:r>
+    </w:p>
+    <w:p>
+      <w:r>
+        <w:t xml:space="preserve">*Figure 2: Support-Impact Matrix for </w:t>
+      </w:r>
+      <w:proofErr w:type="spellStart"/>
+      <w:r>
+        <w:t>AutoPrice</w:t>
+      </w:r>
+      <w:proofErr w:type="spellEnd"/>
+      <w:r>
+        <w:t xml:space="preserve"> AI Stakeholders*</w:t>
+      </w:r>
+    </w:p>
+    <w:p>
+      <w:r>
+        <w:rPr>
+          <w:b/>
+          <w:bCs/>
+        </w:rPr>
+        <w:t>High Support, High Impact (Champions)</w:t>
+      </w:r>
+    </w:p>
+    <w:p>
+      <w:pPr>
+        <w:numPr>
+          <w:ilvl w:val="0"/>
+          <w:numId w:val="6"/>
+        </w:numPr>
+      </w:pPr>
+      <w:r>
+        <w:rPr>
+          <w:b/>
+          <w:bCs/>
+        </w:rPr>
+        <w:t>Early Adopter Dealers:</w:t>
+      </w:r>
+      <w:r>
+        <w:t> Those embracing digital transformation can become powerful advocates</w:t>
+      </w:r>
+    </w:p>
+    <w:p>
+      <w:pPr>
+        <w:numPr>
+          <w:ilvl w:val="0"/>
+          <w:numId w:val="6"/>
+        </w:numPr>
+      </w:pPr>
+      <w:r>
+        <w:rPr>
+          <w:b/>
+          <w:bCs/>
+        </w:rPr>
+        <w:t>Satisfied Individual Users:</w:t>
+      </w:r>
+      <w:r>
+        <w:t> Can drive word-of-mouth and platform credibility through reviews</w:t>
+      </w:r>
+    </w:p>
+    <w:p>
+      <w:r>
+        <w:rPr>
+          <w:b/>
+          <w:bCs/>
+        </w:rPr>
+        <w:t>High Support, Low Impact (Allies)</w:t>
+      </w:r>
+    </w:p>
+    <w:p>
+      <w:pPr>
+        <w:numPr>
+          <w:ilvl w:val="0"/>
+          <w:numId w:val="7"/>
+        </w:numPr>
+      </w:pPr>
+      <w:r>
+        <w:rPr>
+          <w:b/>
+          <w:bCs/>
+        </w:rPr>
+        <w:t>Internal Teams (Marketing, Data Science):</w:t>
+      </w:r>
+      <w:r>
+        <w:t> Naturally supportive but impact limited to their functions</w:t>
+      </w:r>
+    </w:p>
+    <w:p>
+      <w:pPr>
+        <w:numPr>
+          <w:ilvl w:val="0"/>
+          <w:numId w:val="7"/>
+        </w:numPr>
+      </w:pPr>
+      <w:r>
+        <w:rPr>
+          <w:b/>
+          <w:bCs/>
+        </w:rPr>
+        <w:t>Technology Partners:</w:t>
+      </w:r>
+      <w:r>
+        <w:t> Supportive of innovation but impact varies by partnership scale</w:t>
+      </w:r>
+    </w:p>
+    <w:p>
+      <w:r>
+        <w:rPr>
+          <w:b/>
+          <w:bCs/>
+        </w:rPr>
+        <w:lastRenderedPageBreak/>
+        <w:t>Low Support, High Impact (Potential Blockers)</w:t>
+      </w:r>
+    </w:p>
+    <w:p>
+      <w:pPr>
+        <w:numPr>
+          <w:ilvl w:val="0"/>
+          <w:numId w:val="8"/>
+        </w:numPr>
+      </w:pPr>
+      <w:r>
+        <w:rPr>
+          <w:b/>
+          <w:bCs/>
+        </w:rPr>
+        <w:t>Traditional Dealerships:</w:t>
+      </w:r>
+      <w:r>
+        <w:t> May resist transparent pricing that reduces negotiation advantages</w:t>
+      </w:r>
+    </w:p>
+    <w:p>
+      <w:pPr>
+        <w:numPr>
+          <w:ilvl w:val="0"/>
+          <w:numId w:val="8"/>
+        </w:numPr>
+      </w:pPr>
+      <w:r>
+        <w:rPr>
+          <w:b/>
+          <w:bCs/>
+        </w:rPr>
+        <w:t>Skeptical Industry Experts:</w:t>
+      </w:r>
+      <w:r>
+        <w:t> Can undermine credibility if concerns about methodology aren't addressed</w:t>
+      </w:r>
+    </w:p>
+    <w:p>
+      <w:r>
+        <w:rPr>
+          <w:b/>
+          <w:bCs/>
+        </w:rPr>
+        <w:t>Low Support, Low Impact (Minimal Engagement)</w:t>
+      </w:r>
+    </w:p>
+    <w:p>
+      <w:pPr>
+        <w:numPr>
+          <w:ilvl w:val="0"/>
+          <w:numId w:val="9"/>
+        </w:numPr>
+      </w:pPr>
+      <w:r>
+        <w:rPr>
+          <w:b/>
+          <w:bCs/>
+        </w:rPr>
+        <w:t>Direct Competitors:</w:t>
+      </w:r>
+      <w:r>
+        <w:t> Naturally opposed but engagement should be limited to market monitoring</w:t>
+      </w:r>
+    </w:p>
     <w:p/>
     <w:sectPr>
       <w:pgSz w:w="12240" w:h="15840"/>
@@ -768,6 +1304,304 @@
 <file path=word/numbering.xml><?xml version="1.0" encoding="utf-8"?>
 <w:numbering xmlns:wpc="http://schemas.microsoft.com/office/word/2010/wordprocessingCanvas" xmlns:cx="http://schemas.microsoft.com/office/drawing/2014/chartex" xmlns:cx1="http://schemas.microsoft.com/office/drawing/2015/9/8/chartex" xmlns:cx2="http://schemas.microsoft.com/office/drawing/2015/10/21/chartex" xmlns:cx3="http://schemas.microsoft.com/office/drawing/2016/5/9/chartex" xmlns:cx4="http://schemas.microsoft.com/office/drawing/2016/5/10/chartex" xmlns:cx5="http://schemas.microsoft.com/office/drawing/2016/5/11/chartex" xmlns:cx6="http://schemas.microsoft.com/office/drawing/2016/5/12/chartex" xmlns:cx7="http://schemas.microsoft.com/office/drawing/2016/5/13/chartex" xmlns:cx8="http://schemas.microsoft.com/office/drawing/2016/5/14/chartex" xmlns:mc="http://schemas.openxmlformats.org/markup-compatibility/2006" xmlns:aink="http://schemas.microsoft.com/office/drawing/2016/ink" xmlns:am3d="http://schemas.microsoft.com/office/drawing/2017/model3d" xmlns:o="urn:schemas-microsoft-com:office:office" xmlns:oel="http://schemas.microsoft.com/office/2019/extlst" xmlns:r="http://schemas.openxmlformats.org/officeDocument/2006/relationships" xmlns:m="http://schemas.openxmlformats.org/officeDocument/2006/math" xmlns:v="urn:schemas-microsoft-com:vml" xmlns:wp14="http://schemas.microsoft.com/office/word/2010/wordprocessingDrawing" xmlns:wp="http://schemas.openxmlformats.org/drawingml/2006/wordprocessingDrawing" xmlns:w10="urn:schemas-microsoft-com:office:word" xmlns:w="http://schemas.openxmlformats.org/wordprocessingml/2006/main" xmlns:w14="http://schemas.microsoft.com/office/word/2010/wordml" xmlns:w15="http://schemas.microsoft.com/office/word/2012/wordml" xmlns:w16cex="http://schemas.microsoft.com/office/word/2018/wordml/cex" xmlns:w16cid="http://schemas.microsoft.com/office/word/2016/wordml/cid" xmlns:w16="http://schemas.microsoft.com/office/word/2018/wordml" xmlns:w16du="http://schemas.microsoft.com/office/word/2023/wordml/word16du" xmlns:w16sdtdh="http://schemas.microsoft.com/office/word/2020/wordml/sdtdatahash" xmlns:w16sdtfl="http://schemas.microsoft.com/office/word/2024/wordml/sdtformatlock" xmlns:w16se="http://schemas.microsoft.com/office/word/2015/wordml/symex" xmlns:wpg="http://schemas.microsoft.com/office/word/2010/wordprocessingGroup" xmlns:wpi="http://schemas.microsoft.com/office/word/2010/wordprocessingInk" xmlns:wne="http://schemas.microsoft.com/office/word/2006/wordml" xmlns:wps="http://schemas.microsoft.com/office/word/2010/wordprocessingShape" mc:Ignorable="w14 w15 w16se w16cid w16 w16cex w16sdtdh w16sdtfl w16du wp14">
   <w:abstractNum w:abstractNumId="0" w15:restartNumberingAfterBreak="0">
+    <w:nsid w:val="291D095B"/>
+    <w:multiLevelType w:val="multilevel"/>
+    <w:tmpl w:val="4B2AF118"/>
+    <w:lvl w:ilvl="0">
+      <w:start w:val="1"/>
+      <w:numFmt w:val="bullet"/>
+      <w:lvlText w:val=""/>
+      <w:lvlJc w:val="left"/>
+      <w:pPr>
+        <w:tabs>
+          <w:tab w:val="num" w:pos="720"/>
+        </w:tabs>
+        <w:ind w:left="720" w:hanging="360"/>
+      </w:pPr>
+      <w:rPr>
+        <w:rFonts w:ascii="Symbol" w:hAnsi="Symbol" w:hint="default"/>
+        <w:sz w:val="20"/>
+      </w:rPr>
+    </w:lvl>
+    <w:lvl w:ilvl="1" w:tentative="1">
+      <w:start w:val="1"/>
+      <w:numFmt w:val="bullet"/>
+      <w:lvlText w:val="o"/>
+      <w:lvlJc w:val="left"/>
+      <w:pPr>
+        <w:tabs>
+          <w:tab w:val="num" w:pos="1440"/>
+        </w:tabs>
+        <w:ind w:left="1440" w:hanging="360"/>
+      </w:pPr>
+      <w:rPr>
+        <w:rFonts w:ascii="Courier New" w:hAnsi="Courier New" w:hint="default"/>
+        <w:sz w:val="20"/>
+      </w:rPr>
+    </w:lvl>
+    <w:lvl w:ilvl="2" w:tentative="1">
+      <w:start w:val="1"/>
+      <w:numFmt w:val="bullet"/>
+      <w:lvlText w:val=""/>
+      <w:lvlJc w:val="left"/>
+      <w:pPr>
+        <w:tabs>
+          <w:tab w:val="num" w:pos="2160"/>
+        </w:tabs>
+        <w:ind w:left="2160" w:hanging="360"/>
+      </w:pPr>
+      <w:rPr>
+        <w:rFonts w:ascii="Wingdings" w:hAnsi="Wingdings" w:hint="default"/>
+        <w:sz w:val="20"/>
+      </w:rPr>
+    </w:lvl>
+    <w:lvl w:ilvl="3" w:tentative="1">
+      <w:start w:val="1"/>
+      <w:numFmt w:val="bullet"/>
+      <w:lvlText w:val=""/>
+      <w:lvlJc w:val="left"/>
+      <w:pPr>
+        <w:tabs>
+          <w:tab w:val="num" w:pos="2880"/>
+        </w:tabs>
+        <w:ind w:left="2880" w:hanging="360"/>
+      </w:pPr>
+      <w:rPr>
+        <w:rFonts w:ascii="Wingdings" w:hAnsi="Wingdings" w:hint="default"/>
+        <w:sz w:val="20"/>
+      </w:rPr>
+    </w:lvl>
+    <w:lvl w:ilvl="4" w:tentative="1">
+      <w:start w:val="1"/>
+      <w:numFmt w:val="bullet"/>
+      <w:lvlText w:val=""/>
+      <w:lvlJc w:val="left"/>
+      <w:pPr>
+        <w:tabs>
+          <w:tab w:val="num" w:pos="3600"/>
+        </w:tabs>
+        <w:ind w:left="3600" w:hanging="360"/>
+      </w:pPr>
+      <w:rPr>
+        <w:rFonts w:ascii="Wingdings" w:hAnsi="Wingdings" w:hint="default"/>
+        <w:sz w:val="20"/>
+      </w:rPr>
+    </w:lvl>
+    <w:lvl w:ilvl="5" w:tentative="1">
+      <w:start w:val="1"/>
+      <w:numFmt w:val="bullet"/>
+      <w:lvlText w:val=""/>
+      <w:lvlJc w:val="left"/>
+      <w:pPr>
+        <w:tabs>
+          <w:tab w:val="num" w:pos="4320"/>
+        </w:tabs>
+        <w:ind w:left="4320" w:hanging="360"/>
+      </w:pPr>
+      <w:rPr>
+        <w:rFonts w:ascii="Wingdings" w:hAnsi="Wingdings" w:hint="default"/>
+        <w:sz w:val="20"/>
+      </w:rPr>
+    </w:lvl>
+    <w:lvl w:ilvl="6" w:tentative="1">
+      <w:start w:val="1"/>
+      <w:numFmt w:val="bullet"/>
+      <w:lvlText w:val=""/>
+      <w:lvlJc w:val="left"/>
+      <w:pPr>
+        <w:tabs>
+          <w:tab w:val="num" w:pos="5040"/>
+        </w:tabs>
+        <w:ind w:left="5040" w:hanging="360"/>
+      </w:pPr>
+      <w:rPr>
+        <w:rFonts w:ascii="Wingdings" w:hAnsi="Wingdings" w:hint="default"/>
+        <w:sz w:val="20"/>
+      </w:rPr>
+    </w:lvl>
+    <w:lvl w:ilvl="7" w:tentative="1">
+      <w:start w:val="1"/>
+      <w:numFmt w:val="bullet"/>
+      <w:lvlText w:val=""/>
+      <w:lvlJc w:val="left"/>
+      <w:pPr>
+        <w:tabs>
+          <w:tab w:val="num" w:pos="5760"/>
+        </w:tabs>
+        <w:ind w:left="5760" w:hanging="360"/>
+      </w:pPr>
+      <w:rPr>
+        <w:rFonts w:ascii="Wingdings" w:hAnsi="Wingdings" w:hint="default"/>
+        <w:sz w:val="20"/>
+      </w:rPr>
+    </w:lvl>
+    <w:lvl w:ilvl="8" w:tentative="1">
+      <w:start w:val="1"/>
+      <w:numFmt w:val="bullet"/>
+      <w:lvlText w:val=""/>
+      <w:lvlJc w:val="left"/>
+      <w:pPr>
+        <w:tabs>
+          <w:tab w:val="num" w:pos="6480"/>
+        </w:tabs>
+        <w:ind w:left="6480" w:hanging="360"/>
+      </w:pPr>
+      <w:rPr>
+        <w:rFonts w:ascii="Wingdings" w:hAnsi="Wingdings" w:hint="default"/>
+        <w:sz w:val="20"/>
+      </w:rPr>
+    </w:lvl>
+  </w:abstractNum>
+  <w:abstractNum w:abstractNumId="1" w15:restartNumberingAfterBreak="0">
+    <w:nsid w:val="2FB01E74"/>
+    <w:multiLevelType w:val="multilevel"/>
+    <w:tmpl w:val="1CFA068A"/>
+    <w:lvl w:ilvl="0">
+      <w:start w:val="1"/>
+      <w:numFmt w:val="bullet"/>
+      <w:lvlText w:val=""/>
+      <w:lvlJc w:val="left"/>
+      <w:pPr>
+        <w:tabs>
+          <w:tab w:val="num" w:pos="720"/>
+        </w:tabs>
+        <w:ind w:left="720" w:hanging="360"/>
+      </w:pPr>
+      <w:rPr>
+        <w:rFonts w:ascii="Symbol" w:hAnsi="Symbol" w:hint="default"/>
+        <w:sz w:val="20"/>
+      </w:rPr>
+    </w:lvl>
+    <w:lvl w:ilvl="1" w:tentative="1">
+      <w:start w:val="1"/>
+      <w:numFmt w:val="bullet"/>
+      <w:lvlText w:val="o"/>
+      <w:lvlJc w:val="left"/>
+      <w:pPr>
+        <w:tabs>
+          <w:tab w:val="num" w:pos="1440"/>
+        </w:tabs>
+        <w:ind w:left="1440" w:hanging="360"/>
+      </w:pPr>
+      <w:rPr>
+        <w:rFonts w:ascii="Courier New" w:hAnsi="Courier New" w:hint="default"/>
+        <w:sz w:val="20"/>
+      </w:rPr>
+    </w:lvl>
+    <w:lvl w:ilvl="2" w:tentative="1">
+      <w:start w:val="1"/>
+      <w:numFmt w:val="bullet"/>
+      <w:lvlText w:val=""/>
+      <w:lvlJc w:val="left"/>
+      <w:pPr>
+        <w:tabs>
+          <w:tab w:val="num" w:pos="2160"/>
+        </w:tabs>
+        <w:ind w:left="2160" w:hanging="360"/>
+      </w:pPr>
+      <w:rPr>
+        <w:rFonts w:ascii="Wingdings" w:hAnsi="Wingdings" w:hint="default"/>
+        <w:sz w:val="20"/>
+      </w:rPr>
+    </w:lvl>
+    <w:lvl w:ilvl="3" w:tentative="1">
+      <w:start w:val="1"/>
+      <w:numFmt w:val="bullet"/>
+      <w:lvlText w:val=""/>
+      <w:lvlJc w:val="left"/>
+      <w:pPr>
+        <w:tabs>
+          <w:tab w:val="num" w:pos="2880"/>
+        </w:tabs>
+        <w:ind w:left="2880" w:hanging="360"/>
+      </w:pPr>
+      <w:rPr>
+        <w:rFonts w:ascii="Wingdings" w:hAnsi="Wingdings" w:hint="default"/>
+        <w:sz w:val="20"/>
+      </w:rPr>
+    </w:lvl>
+    <w:lvl w:ilvl="4" w:tentative="1">
+      <w:start w:val="1"/>
+      <w:numFmt w:val="bullet"/>
+      <w:lvlText w:val=""/>
+      <w:lvlJc w:val="left"/>
+      <w:pPr>
+        <w:tabs>
+          <w:tab w:val="num" w:pos="3600"/>
+        </w:tabs>
+        <w:ind w:left="3600" w:hanging="360"/>
+      </w:pPr>
+      <w:rPr>
+        <w:rFonts w:ascii="Wingdings" w:hAnsi="Wingdings" w:hint="default"/>
+        <w:sz w:val="20"/>
+      </w:rPr>
+    </w:lvl>
+    <w:lvl w:ilvl="5" w:tentative="1">
+      <w:start w:val="1"/>
+      <w:numFmt w:val="bullet"/>
+      <w:lvlText w:val=""/>
+      <w:lvlJc w:val="left"/>
+      <w:pPr>
+        <w:tabs>
+          <w:tab w:val="num" w:pos="4320"/>
+        </w:tabs>
+        <w:ind w:left="4320" w:hanging="360"/>
+      </w:pPr>
+      <w:rPr>
+        <w:rFonts w:ascii="Wingdings" w:hAnsi="Wingdings" w:hint="default"/>
+        <w:sz w:val="20"/>
+      </w:rPr>
+    </w:lvl>
+    <w:lvl w:ilvl="6" w:tentative="1">
+      <w:start w:val="1"/>
+      <w:numFmt w:val="bullet"/>
+      <w:lvlText w:val=""/>
+      <w:lvlJc w:val="left"/>
+      <w:pPr>
+        <w:tabs>
+          <w:tab w:val="num" w:pos="5040"/>
+        </w:tabs>
+        <w:ind w:left="5040" w:hanging="360"/>
+      </w:pPr>
+      <w:rPr>
+        <w:rFonts w:ascii="Wingdings" w:hAnsi="Wingdings" w:hint="default"/>
+        <w:sz w:val="20"/>
+      </w:rPr>
+    </w:lvl>
+    <w:lvl w:ilvl="7" w:tentative="1">
+      <w:start w:val="1"/>
+      <w:numFmt w:val="bullet"/>
+      <w:lvlText w:val=""/>
+      <w:lvlJc w:val="left"/>
+      <w:pPr>
+        <w:tabs>
+          <w:tab w:val="num" w:pos="5760"/>
+        </w:tabs>
+        <w:ind w:left="5760" w:hanging="360"/>
+      </w:pPr>
+      <w:rPr>
+        <w:rFonts w:ascii="Wingdings" w:hAnsi="Wingdings" w:hint="default"/>
+        <w:sz w:val="20"/>
+      </w:rPr>
+    </w:lvl>
+    <w:lvl w:ilvl="8" w:tentative="1">
+      <w:start w:val="1"/>
+      <w:numFmt w:val="bullet"/>
+      <w:lvlText w:val=""/>
+      <w:lvlJc w:val="left"/>
+      <w:pPr>
+        <w:tabs>
+          <w:tab w:val="num" w:pos="6480"/>
+        </w:tabs>
+        <w:ind w:left="6480" w:hanging="360"/>
+      </w:pPr>
+      <w:rPr>
+        <w:rFonts w:ascii="Wingdings" w:hAnsi="Wingdings" w:hint="default"/>
+        <w:sz w:val="20"/>
+      </w:rPr>
+    </w:lvl>
+  </w:abstractNum>
+  <w:abstractNum w:abstractNumId="2" w15:restartNumberingAfterBreak="0">
     <w:nsid w:val="3D830E88"/>
     <w:multiLevelType w:val="multilevel"/>
     <w:tmpl w:val="53D445AC"/>
@@ -880,8 +1714,926 @@
       </w:pPr>
     </w:lvl>
   </w:abstractNum>
+  <w:abstractNum w:abstractNumId="3" w15:restartNumberingAfterBreak="0">
+    <w:nsid w:val="442E6C9D"/>
+    <w:multiLevelType w:val="multilevel"/>
+    <w:tmpl w:val="00C2604A"/>
+    <w:lvl w:ilvl="0">
+      <w:start w:val="1"/>
+      <w:numFmt w:val="bullet"/>
+      <w:lvlText w:val=""/>
+      <w:lvlJc w:val="left"/>
+      <w:pPr>
+        <w:tabs>
+          <w:tab w:val="num" w:pos="720"/>
+        </w:tabs>
+        <w:ind w:left="720" w:hanging="360"/>
+      </w:pPr>
+      <w:rPr>
+        <w:rFonts w:ascii="Symbol" w:hAnsi="Symbol" w:hint="default"/>
+        <w:sz w:val="20"/>
+      </w:rPr>
+    </w:lvl>
+    <w:lvl w:ilvl="1" w:tentative="1">
+      <w:start w:val="1"/>
+      <w:numFmt w:val="bullet"/>
+      <w:lvlText w:val="o"/>
+      <w:lvlJc w:val="left"/>
+      <w:pPr>
+        <w:tabs>
+          <w:tab w:val="num" w:pos="1440"/>
+        </w:tabs>
+        <w:ind w:left="1440" w:hanging="360"/>
+      </w:pPr>
+      <w:rPr>
+        <w:rFonts w:ascii="Courier New" w:hAnsi="Courier New" w:hint="default"/>
+        <w:sz w:val="20"/>
+      </w:rPr>
+    </w:lvl>
+    <w:lvl w:ilvl="2" w:tentative="1">
+      <w:start w:val="1"/>
+      <w:numFmt w:val="bullet"/>
+      <w:lvlText w:val=""/>
+      <w:lvlJc w:val="left"/>
+      <w:pPr>
+        <w:tabs>
+          <w:tab w:val="num" w:pos="2160"/>
+        </w:tabs>
+        <w:ind w:left="2160" w:hanging="360"/>
+      </w:pPr>
+      <w:rPr>
+        <w:rFonts w:ascii="Wingdings" w:hAnsi="Wingdings" w:hint="default"/>
+        <w:sz w:val="20"/>
+      </w:rPr>
+    </w:lvl>
+    <w:lvl w:ilvl="3" w:tentative="1">
+      <w:start w:val="1"/>
+      <w:numFmt w:val="bullet"/>
+      <w:lvlText w:val=""/>
+      <w:lvlJc w:val="left"/>
+      <w:pPr>
+        <w:tabs>
+          <w:tab w:val="num" w:pos="2880"/>
+        </w:tabs>
+        <w:ind w:left="2880" w:hanging="360"/>
+      </w:pPr>
+      <w:rPr>
+        <w:rFonts w:ascii="Wingdings" w:hAnsi="Wingdings" w:hint="default"/>
+        <w:sz w:val="20"/>
+      </w:rPr>
+    </w:lvl>
+    <w:lvl w:ilvl="4" w:tentative="1">
+      <w:start w:val="1"/>
+      <w:numFmt w:val="bullet"/>
+      <w:lvlText w:val=""/>
+      <w:lvlJc w:val="left"/>
+      <w:pPr>
+        <w:tabs>
+          <w:tab w:val="num" w:pos="3600"/>
+        </w:tabs>
+        <w:ind w:left="3600" w:hanging="360"/>
+      </w:pPr>
+      <w:rPr>
+        <w:rFonts w:ascii="Wingdings" w:hAnsi="Wingdings" w:hint="default"/>
+        <w:sz w:val="20"/>
+      </w:rPr>
+    </w:lvl>
+    <w:lvl w:ilvl="5" w:tentative="1">
+      <w:start w:val="1"/>
+      <w:numFmt w:val="bullet"/>
+      <w:lvlText w:val=""/>
+      <w:lvlJc w:val="left"/>
+      <w:pPr>
+        <w:tabs>
+          <w:tab w:val="num" w:pos="4320"/>
+        </w:tabs>
+        <w:ind w:left="4320" w:hanging="360"/>
+      </w:pPr>
+      <w:rPr>
+        <w:rFonts w:ascii="Wingdings" w:hAnsi="Wingdings" w:hint="default"/>
+        <w:sz w:val="20"/>
+      </w:rPr>
+    </w:lvl>
+    <w:lvl w:ilvl="6" w:tentative="1">
+      <w:start w:val="1"/>
+      <w:numFmt w:val="bullet"/>
+      <w:lvlText w:val=""/>
+      <w:lvlJc w:val="left"/>
+      <w:pPr>
+        <w:tabs>
+          <w:tab w:val="num" w:pos="5040"/>
+        </w:tabs>
+        <w:ind w:left="5040" w:hanging="360"/>
+      </w:pPr>
+      <w:rPr>
+        <w:rFonts w:ascii="Wingdings" w:hAnsi="Wingdings" w:hint="default"/>
+        <w:sz w:val="20"/>
+      </w:rPr>
+    </w:lvl>
+    <w:lvl w:ilvl="7" w:tentative="1">
+      <w:start w:val="1"/>
+      <w:numFmt w:val="bullet"/>
+      <w:lvlText w:val=""/>
+      <w:lvlJc w:val="left"/>
+      <w:pPr>
+        <w:tabs>
+          <w:tab w:val="num" w:pos="5760"/>
+        </w:tabs>
+        <w:ind w:left="5760" w:hanging="360"/>
+      </w:pPr>
+      <w:rPr>
+        <w:rFonts w:ascii="Wingdings" w:hAnsi="Wingdings" w:hint="default"/>
+        <w:sz w:val="20"/>
+      </w:rPr>
+    </w:lvl>
+    <w:lvl w:ilvl="8" w:tentative="1">
+      <w:start w:val="1"/>
+      <w:numFmt w:val="bullet"/>
+      <w:lvlText w:val=""/>
+      <w:lvlJc w:val="left"/>
+      <w:pPr>
+        <w:tabs>
+          <w:tab w:val="num" w:pos="6480"/>
+        </w:tabs>
+        <w:ind w:left="6480" w:hanging="360"/>
+      </w:pPr>
+      <w:rPr>
+        <w:rFonts w:ascii="Wingdings" w:hAnsi="Wingdings" w:hint="default"/>
+        <w:sz w:val="20"/>
+      </w:rPr>
+    </w:lvl>
+  </w:abstractNum>
+  <w:abstractNum w:abstractNumId="4" w15:restartNumberingAfterBreak="0">
+    <w:nsid w:val="4C203891"/>
+    <w:multiLevelType w:val="multilevel"/>
+    <w:tmpl w:val="A0BAB044"/>
+    <w:lvl w:ilvl="0">
+      <w:start w:val="1"/>
+      <w:numFmt w:val="bullet"/>
+      <w:lvlText w:val=""/>
+      <w:lvlJc w:val="left"/>
+      <w:pPr>
+        <w:tabs>
+          <w:tab w:val="num" w:pos="720"/>
+        </w:tabs>
+        <w:ind w:left="720" w:hanging="360"/>
+      </w:pPr>
+      <w:rPr>
+        <w:rFonts w:ascii="Symbol" w:hAnsi="Symbol" w:hint="default"/>
+        <w:sz w:val="20"/>
+      </w:rPr>
+    </w:lvl>
+    <w:lvl w:ilvl="1" w:tentative="1">
+      <w:start w:val="1"/>
+      <w:numFmt w:val="bullet"/>
+      <w:lvlText w:val="o"/>
+      <w:lvlJc w:val="left"/>
+      <w:pPr>
+        <w:tabs>
+          <w:tab w:val="num" w:pos="1440"/>
+        </w:tabs>
+        <w:ind w:left="1440" w:hanging="360"/>
+      </w:pPr>
+      <w:rPr>
+        <w:rFonts w:ascii="Courier New" w:hAnsi="Courier New" w:hint="default"/>
+        <w:sz w:val="20"/>
+      </w:rPr>
+    </w:lvl>
+    <w:lvl w:ilvl="2" w:tentative="1">
+      <w:start w:val="1"/>
+      <w:numFmt w:val="bullet"/>
+      <w:lvlText w:val=""/>
+      <w:lvlJc w:val="left"/>
+      <w:pPr>
+        <w:tabs>
+          <w:tab w:val="num" w:pos="2160"/>
+        </w:tabs>
+        <w:ind w:left="2160" w:hanging="360"/>
+      </w:pPr>
+      <w:rPr>
+        <w:rFonts w:ascii="Wingdings" w:hAnsi="Wingdings" w:hint="default"/>
+        <w:sz w:val="20"/>
+      </w:rPr>
+    </w:lvl>
+    <w:lvl w:ilvl="3" w:tentative="1">
+      <w:start w:val="1"/>
+      <w:numFmt w:val="bullet"/>
+      <w:lvlText w:val=""/>
+      <w:lvlJc w:val="left"/>
+      <w:pPr>
+        <w:tabs>
+          <w:tab w:val="num" w:pos="2880"/>
+        </w:tabs>
+        <w:ind w:left="2880" w:hanging="360"/>
+      </w:pPr>
+      <w:rPr>
+        <w:rFonts w:ascii="Wingdings" w:hAnsi="Wingdings" w:hint="default"/>
+        <w:sz w:val="20"/>
+      </w:rPr>
+    </w:lvl>
+    <w:lvl w:ilvl="4" w:tentative="1">
+      <w:start w:val="1"/>
+      <w:numFmt w:val="bullet"/>
+      <w:lvlText w:val=""/>
+      <w:lvlJc w:val="left"/>
+      <w:pPr>
+        <w:tabs>
+          <w:tab w:val="num" w:pos="3600"/>
+        </w:tabs>
+        <w:ind w:left="3600" w:hanging="360"/>
+      </w:pPr>
+      <w:rPr>
+        <w:rFonts w:ascii="Wingdings" w:hAnsi="Wingdings" w:hint="default"/>
+        <w:sz w:val="20"/>
+      </w:rPr>
+    </w:lvl>
+    <w:lvl w:ilvl="5" w:tentative="1">
+      <w:start w:val="1"/>
+      <w:numFmt w:val="bullet"/>
+      <w:lvlText w:val=""/>
+      <w:lvlJc w:val="left"/>
+      <w:pPr>
+        <w:tabs>
+          <w:tab w:val="num" w:pos="4320"/>
+        </w:tabs>
+        <w:ind w:left="4320" w:hanging="360"/>
+      </w:pPr>
+      <w:rPr>
+        <w:rFonts w:ascii="Wingdings" w:hAnsi="Wingdings" w:hint="default"/>
+        <w:sz w:val="20"/>
+      </w:rPr>
+    </w:lvl>
+    <w:lvl w:ilvl="6" w:tentative="1">
+      <w:start w:val="1"/>
+      <w:numFmt w:val="bullet"/>
+      <w:lvlText w:val=""/>
+      <w:lvlJc w:val="left"/>
+      <w:pPr>
+        <w:tabs>
+          <w:tab w:val="num" w:pos="5040"/>
+        </w:tabs>
+        <w:ind w:left="5040" w:hanging="360"/>
+      </w:pPr>
+      <w:rPr>
+        <w:rFonts w:ascii="Wingdings" w:hAnsi="Wingdings" w:hint="default"/>
+        <w:sz w:val="20"/>
+      </w:rPr>
+    </w:lvl>
+    <w:lvl w:ilvl="7" w:tentative="1">
+      <w:start w:val="1"/>
+      <w:numFmt w:val="bullet"/>
+      <w:lvlText w:val=""/>
+      <w:lvlJc w:val="left"/>
+      <w:pPr>
+        <w:tabs>
+          <w:tab w:val="num" w:pos="5760"/>
+        </w:tabs>
+        <w:ind w:left="5760" w:hanging="360"/>
+      </w:pPr>
+      <w:rPr>
+        <w:rFonts w:ascii="Wingdings" w:hAnsi="Wingdings" w:hint="default"/>
+        <w:sz w:val="20"/>
+      </w:rPr>
+    </w:lvl>
+    <w:lvl w:ilvl="8" w:tentative="1">
+      <w:start w:val="1"/>
+      <w:numFmt w:val="bullet"/>
+      <w:lvlText w:val=""/>
+      <w:lvlJc w:val="left"/>
+      <w:pPr>
+        <w:tabs>
+          <w:tab w:val="num" w:pos="6480"/>
+        </w:tabs>
+        <w:ind w:left="6480" w:hanging="360"/>
+      </w:pPr>
+      <w:rPr>
+        <w:rFonts w:ascii="Wingdings" w:hAnsi="Wingdings" w:hint="default"/>
+        <w:sz w:val="20"/>
+      </w:rPr>
+    </w:lvl>
+  </w:abstractNum>
+  <w:abstractNum w:abstractNumId="5" w15:restartNumberingAfterBreak="0">
+    <w:nsid w:val="51BA1C76"/>
+    <w:multiLevelType w:val="multilevel"/>
+    <w:tmpl w:val="367E041A"/>
+    <w:lvl w:ilvl="0">
+      <w:start w:val="1"/>
+      <w:numFmt w:val="bullet"/>
+      <w:lvlText w:val=""/>
+      <w:lvlJc w:val="left"/>
+      <w:pPr>
+        <w:tabs>
+          <w:tab w:val="num" w:pos="720"/>
+        </w:tabs>
+        <w:ind w:left="720" w:hanging="360"/>
+      </w:pPr>
+      <w:rPr>
+        <w:rFonts w:ascii="Symbol" w:hAnsi="Symbol" w:hint="default"/>
+        <w:sz w:val="20"/>
+      </w:rPr>
+    </w:lvl>
+    <w:lvl w:ilvl="1" w:tentative="1">
+      <w:start w:val="1"/>
+      <w:numFmt w:val="bullet"/>
+      <w:lvlText w:val="o"/>
+      <w:lvlJc w:val="left"/>
+      <w:pPr>
+        <w:tabs>
+          <w:tab w:val="num" w:pos="1440"/>
+        </w:tabs>
+        <w:ind w:left="1440" w:hanging="360"/>
+      </w:pPr>
+      <w:rPr>
+        <w:rFonts w:ascii="Courier New" w:hAnsi="Courier New" w:hint="default"/>
+        <w:sz w:val="20"/>
+      </w:rPr>
+    </w:lvl>
+    <w:lvl w:ilvl="2" w:tentative="1">
+      <w:start w:val="1"/>
+      <w:numFmt w:val="bullet"/>
+      <w:lvlText w:val=""/>
+      <w:lvlJc w:val="left"/>
+      <w:pPr>
+        <w:tabs>
+          <w:tab w:val="num" w:pos="2160"/>
+        </w:tabs>
+        <w:ind w:left="2160" w:hanging="360"/>
+      </w:pPr>
+      <w:rPr>
+        <w:rFonts w:ascii="Wingdings" w:hAnsi="Wingdings" w:hint="default"/>
+        <w:sz w:val="20"/>
+      </w:rPr>
+    </w:lvl>
+    <w:lvl w:ilvl="3" w:tentative="1">
+      <w:start w:val="1"/>
+      <w:numFmt w:val="bullet"/>
+      <w:lvlText w:val=""/>
+      <w:lvlJc w:val="left"/>
+      <w:pPr>
+        <w:tabs>
+          <w:tab w:val="num" w:pos="2880"/>
+        </w:tabs>
+        <w:ind w:left="2880" w:hanging="360"/>
+      </w:pPr>
+      <w:rPr>
+        <w:rFonts w:ascii="Wingdings" w:hAnsi="Wingdings" w:hint="default"/>
+        <w:sz w:val="20"/>
+      </w:rPr>
+    </w:lvl>
+    <w:lvl w:ilvl="4" w:tentative="1">
+      <w:start w:val="1"/>
+      <w:numFmt w:val="bullet"/>
+      <w:lvlText w:val=""/>
+      <w:lvlJc w:val="left"/>
+      <w:pPr>
+        <w:tabs>
+          <w:tab w:val="num" w:pos="3600"/>
+        </w:tabs>
+        <w:ind w:left="3600" w:hanging="360"/>
+      </w:pPr>
+      <w:rPr>
+        <w:rFonts w:ascii="Wingdings" w:hAnsi="Wingdings" w:hint="default"/>
+        <w:sz w:val="20"/>
+      </w:rPr>
+    </w:lvl>
+    <w:lvl w:ilvl="5" w:tentative="1">
+      <w:start w:val="1"/>
+      <w:numFmt w:val="bullet"/>
+      <w:lvlText w:val=""/>
+      <w:lvlJc w:val="left"/>
+      <w:pPr>
+        <w:tabs>
+          <w:tab w:val="num" w:pos="4320"/>
+        </w:tabs>
+        <w:ind w:left="4320" w:hanging="360"/>
+      </w:pPr>
+      <w:rPr>
+        <w:rFonts w:ascii="Wingdings" w:hAnsi="Wingdings" w:hint="default"/>
+        <w:sz w:val="20"/>
+      </w:rPr>
+    </w:lvl>
+    <w:lvl w:ilvl="6" w:tentative="1">
+      <w:start w:val="1"/>
+      <w:numFmt w:val="bullet"/>
+      <w:lvlText w:val=""/>
+      <w:lvlJc w:val="left"/>
+      <w:pPr>
+        <w:tabs>
+          <w:tab w:val="num" w:pos="5040"/>
+        </w:tabs>
+        <w:ind w:left="5040" w:hanging="360"/>
+      </w:pPr>
+      <w:rPr>
+        <w:rFonts w:ascii="Wingdings" w:hAnsi="Wingdings" w:hint="default"/>
+        <w:sz w:val="20"/>
+      </w:rPr>
+    </w:lvl>
+    <w:lvl w:ilvl="7" w:tentative="1">
+      <w:start w:val="1"/>
+      <w:numFmt w:val="bullet"/>
+      <w:lvlText w:val=""/>
+      <w:lvlJc w:val="left"/>
+      <w:pPr>
+        <w:tabs>
+          <w:tab w:val="num" w:pos="5760"/>
+        </w:tabs>
+        <w:ind w:left="5760" w:hanging="360"/>
+      </w:pPr>
+      <w:rPr>
+        <w:rFonts w:ascii="Wingdings" w:hAnsi="Wingdings" w:hint="default"/>
+        <w:sz w:val="20"/>
+      </w:rPr>
+    </w:lvl>
+    <w:lvl w:ilvl="8" w:tentative="1">
+      <w:start w:val="1"/>
+      <w:numFmt w:val="bullet"/>
+      <w:lvlText w:val=""/>
+      <w:lvlJc w:val="left"/>
+      <w:pPr>
+        <w:tabs>
+          <w:tab w:val="num" w:pos="6480"/>
+        </w:tabs>
+        <w:ind w:left="6480" w:hanging="360"/>
+      </w:pPr>
+      <w:rPr>
+        <w:rFonts w:ascii="Wingdings" w:hAnsi="Wingdings" w:hint="default"/>
+        <w:sz w:val="20"/>
+      </w:rPr>
+    </w:lvl>
+  </w:abstractNum>
+  <w:abstractNum w:abstractNumId="6" w15:restartNumberingAfterBreak="0">
+    <w:nsid w:val="5B6573C5"/>
+    <w:multiLevelType w:val="multilevel"/>
+    <w:tmpl w:val="3AD09BD4"/>
+    <w:lvl w:ilvl="0">
+      <w:start w:val="1"/>
+      <w:numFmt w:val="bullet"/>
+      <w:lvlText w:val=""/>
+      <w:lvlJc w:val="left"/>
+      <w:pPr>
+        <w:tabs>
+          <w:tab w:val="num" w:pos="720"/>
+        </w:tabs>
+        <w:ind w:left="720" w:hanging="360"/>
+      </w:pPr>
+      <w:rPr>
+        <w:rFonts w:ascii="Symbol" w:hAnsi="Symbol" w:hint="default"/>
+        <w:sz w:val="20"/>
+      </w:rPr>
+    </w:lvl>
+    <w:lvl w:ilvl="1" w:tentative="1">
+      <w:start w:val="1"/>
+      <w:numFmt w:val="bullet"/>
+      <w:lvlText w:val="o"/>
+      <w:lvlJc w:val="left"/>
+      <w:pPr>
+        <w:tabs>
+          <w:tab w:val="num" w:pos="1440"/>
+        </w:tabs>
+        <w:ind w:left="1440" w:hanging="360"/>
+      </w:pPr>
+      <w:rPr>
+        <w:rFonts w:ascii="Courier New" w:hAnsi="Courier New" w:hint="default"/>
+        <w:sz w:val="20"/>
+      </w:rPr>
+    </w:lvl>
+    <w:lvl w:ilvl="2" w:tentative="1">
+      <w:start w:val="1"/>
+      <w:numFmt w:val="bullet"/>
+      <w:lvlText w:val=""/>
+      <w:lvlJc w:val="left"/>
+      <w:pPr>
+        <w:tabs>
+          <w:tab w:val="num" w:pos="2160"/>
+        </w:tabs>
+        <w:ind w:left="2160" w:hanging="360"/>
+      </w:pPr>
+      <w:rPr>
+        <w:rFonts w:ascii="Wingdings" w:hAnsi="Wingdings" w:hint="default"/>
+        <w:sz w:val="20"/>
+      </w:rPr>
+    </w:lvl>
+    <w:lvl w:ilvl="3" w:tentative="1">
+      <w:start w:val="1"/>
+      <w:numFmt w:val="bullet"/>
+      <w:lvlText w:val=""/>
+      <w:lvlJc w:val="left"/>
+      <w:pPr>
+        <w:tabs>
+          <w:tab w:val="num" w:pos="2880"/>
+        </w:tabs>
+        <w:ind w:left="2880" w:hanging="360"/>
+      </w:pPr>
+      <w:rPr>
+        <w:rFonts w:ascii="Wingdings" w:hAnsi="Wingdings" w:hint="default"/>
+        <w:sz w:val="20"/>
+      </w:rPr>
+    </w:lvl>
+    <w:lvl w:ilvl="4" w:tentative="1">
+      <w:start w:val="1"/>
+      <w:numFmt w:val="bullet"/>
+      <w:lvlText w:val=""/>
+      <w:lvlJc w:val="left"/>
+      <w:pPr>
+        <w:tabs>
+          <w:tab w:val="num" w:pos="3600"/>
+        </w:tabs>
+        <w:ind w:left="3600" w:hanging="360"/>
+      </w:pPr>
+      <w:rPr>
+        <w:rFonts w:ascii="Wingdings" w:hAnsi="Wingdings" w:hint="default"/>
+        <w:sz w:val="20"/>
+      </w:rPr>
+    </w:lvl>
+    <w:lvl w:ilvl="5" w:tentative="1">
+      <w:start w:val="1"/>
+      <w:numFmt w:val="bullet"/>
+      <w:lvlText w:val=""/>
+      <w:lvlJc w:val="left"/>
+      <w:pPr>
+        <w:tabs>
+          <w:tab w:val="num" w:pos="4320"/>
+        </w:tabs>
+        <w:ind w:left="4320" w:hanging="360"/>
+      </w:pPr>
+      <w:rPr>
+        <w:rFonts w:ascii="Wingdings" w:hAnsi="Wingdings" w:hint="default"/>
+        <w:sz w:val="20"/>
+      </w:rPr>
+    </w:lvl>
+    <w:lvl w:ilvl="6" w:tentative="1">
+      <w:start w:val="1"/>
+      <w:numFmt w:val="bullet"/>
+      <w:lvlText w:val=""/>
+      <w:lvlJc w:val="left"/>
+      <w:pPr>
+        <w:tabs>
+          <w:tab w:val="num" w:pos="5040"/>
+        </w:tabs>
+        <w:ind w:left="5040" w:hanging="360"/>
+      </w:pPr>
+      <w:rPr>
+        <w:rFonts w:ascii="Wingdings" w:hAnsi="Wingdings" w:hint="default"/>
+        <w:sz w:val="20"/>
+      </w:rPr>
+    </w:lvl>
+    <w:lvl w:ilvl="7" w:tentative="1">
+      <w:start w:val="1"/>
+      <w:numFmt w:val="bullet"/>
+      <w:lvlText w:val=""/>
+      <w:lvlJc w:val="left"/>
+      <w:pPr>
+        <w:tabs>
+          <w:tab w:val="num" w:pos="5760"/>
+        </w:tabs>
+        <w:ind w:left="5760" w:hanging="360"/>
+      </w:pPr>
+      <w:rPr>
+        <w:rFonts w:ascii="Wingdings" w:hAnsi="Wingdings" w:hint="default"/>
+        <w:sz w:val="20"/>
+      </w:rPr>
+    </w:lvl>
+    <w:lvl w:ilvl="8" w:tentative="1">
+      <w:start w:val="1"/>
+      <w:numFmt w:val="bullet"/>
+      <w:lvlText w:val=""/>
+      <w:lvlJc w:val="left"/>
+      <w:pPr>
+        <w:tabs>
+          <w:tab w:val="num" w:pos="6480"/>
+        </w:tabs>
+        <w:ind w:left="6480" w:hanging="360"/>
+      </w:pPr>
+      <w:rPr>
+        <w:rFonts w:ascii="Wingdings" w:hAnsi="Wingdings" w:hint="default"/>
+        <w:sz w:val="20"/>
+      </w:rPr>
+    </w:lvl>
+  </w:abstractNum>
+  <w:abstractNum w:abstractNumId="7" w15:restartNumberingAfterBreak="0">
+    <w:nsid w:val="691E738F"/>
+    <w:multiLevelType w:val="multilevel"/>
+    <w:tmpl w:val="0A28EB54"/>
+    <w:lvl w:ilvl="0">
+      <w:start w:val="1"/>
+      <w:numFmt w:val="bullet"/>
+      <w:lvlText w:val=""/>
+      <w:lvlJc w:val="left"/>
+      <w:pPr>
+        <w:tabs>
+          <w:tab w:val="num" w:pos="720"/>
+        </w:tabs>
+        <w:ind w:left="720" w:hanging="360"/>
+      </w:pPr>
+      <w:rPr>
+        <w:rFonts w:ascii="Symbol" w:hAnsi="Symbol" w:hint="default"/>
+        <w:sz w:val="20"/>
+      </w:rPr>
+    </w:lvl>
+    <w:lvl w:ilvl="1" w:tentative="1">
+      <w:start w:val="1"/>
+      <w:numFmt w:val="bullet"/>
+      <w:lvlText w:val="o"/>
+      <w:lvlJc w:val="left"/>
+      <w:pPr>
+        <w:tabs>
+          <w:tab w:val="num" w:pos="1440"/>
+        </w:tabs>
+        <w:ind w:left="1440" w:hanging="360"/>
+      </w:pPr>
+      <w:rPr>
+        <w:rFonts w:ascii="Courier New" w:hAnsi="Courier New" w:hint="default"/>
+        <w:sz w:val="20"/>
+      </w:rPr>
+    </w:lvl>
+    <w:lvl w:ilvl="2" w:tentative="1">
+      <w:start w:val="1"/>
+      <w:numFmt w:val="bullet"/>
+      <w:lvlText w:val=""/>
+      <w:lvlJc w:val="left"/>
+      <w:pPr>
+        <w:tabs>
+          <w:tab w:val="num" w:pos="2160"/>
+        </w:tabs>
+        <w:ind w:left="2160" w:hanging="360"/>
+      </w:pPr>
+      <w:rPr>
+        <w:rFonts w:ascii="Wingdings" w:hAnsi="Wingdings" w:hint="default"/>
+        <w:sz w:val="20"/>
+      </w:rPr>
+    </w:lvl>
+    <w:lvl w:ilvl="3" w:tentative="1">
+      <w:start w:val="1"/>
+      <w:numFmt w:val="bullet"/>
+      <w:lvlText w:val=""/>
+      <w:lvlJc w:val="left"/>
+      <w:pPr>
+        <w:tabs>
+          <w:tab w:val="num" w:pos="2880"/>
+        </w:tabs>
+        <w:ind w:left="2880" w:hanging="360"/>
+      </w:pPr>
+      <w:rPr>
+        <w:rFonts w:ascii="Wingdings" w:hAnsi="Wingdings" w:hint="default"/>
+        <w:sz w:val="20"/>
+      </w:rPr>
+    </w:lvl>
+    <w:lvl w:ilvl="4" w:tentative="1">
+      <w:start w:val="1"/>
+      <w:numFmt w:val="bullet"/>
+      <w:lvlText w:val=""/>
+      <w:lvlJc w:val="left"/>
+      <w:pPr>
+        <w:tabs>
+          <w:tab w:val="num" w:pos="3600"/>
+        </w:tabs>
+        <w:ind w:left="3600" w:hanging="360"/>
+      </w:pPr>
+      <w:rPr>
+        <w:rFonts w:ascii="Wingdings" w:hAnsi="Wingdings" w:hint="default"/>
+        <w:sz w:val="20"/>
+      </w:rPr>
+    </w:lvl>
+    <w:lvl w:ilvl="5" w:tentative="1">
+      <w:start w:val="1"/>
+      <w:numFmt w:val="bullet"/>
+      <w:lvlText w:val=""/>
+      <w:lvlJc w:val="left"/>
+      <w:pPr>
+        <w:tabs>
+          <w:tab w:val="num" w:pos="4320"/>
+        </w:tabs>
+        <w:ind w:left="4320" w:hanging="360"/>
+      </w:pPr>
+      <w:rPr>
+        <w:rFonts w:ascii="Wingdings" w:hAnsi="Wingdings" w:hint="default"/>
+        <w:sz w:val="20"/>
+      </w:rPr>
+    </w:lvl>
+    <w:lvl w:ilvl="6" w:tentative="1">
+      <w:start w:val="1"/>
+      <w:numFmt w:val="bullet"/>
+      <w:lvlText w:val=""/>
+      <w:lvlJc w:val="left"/>
+      <w:pPr>
+        <w:tabs>
+          <w:tab w:val="num" w:pos="5040"/>
+        </w:tabs>
+        <w:ind w:left="5040" w:hanging="360"/>
+      </w:pPr>
+      <w:rPr>
+        <w:rFonts w:ascii="Wingdings" w:hAnsi="Wingdings" w:hint="default"/>
+        <w:sz w:val="20"/>
+      </w:rPr>
+    </w:lvl>
+    <w:lvl w:ilvl="7" w:tentative="1">
+      <w:start w:val="1"/>
+      <w:numFmt w:val="bullet"/>
+      <w:lvlText w:val=""/>
+      <w:lvlJc w:val="left"/>
+      <w:pPr>
+        <w:tabs>
+          <w:tab w:val="num" w:pos="5760"/>
+        </w:tabs>
+        <w:ind w:left="5760" w:hanging="360"/>
+      </w:pPr>
+      <w:rPr>
+        <w:rFonts w:ascii="Wingdings" w:hAnsi="Wingdings" w:hint="default"/>
+        <w:sz w:val="20"/>
+      </w:rPr>
+    </w:lvl>
+    <w:lvl w:ilvl="8" w:tentative="1">
+      <w:start w:val="1"/>
+      <w:numFmt w:val="bullet"/>
+      <w:lvlText w:val=""/>
+      <w:lvlJc w:val="left"/>
+      <w:pPr>
+        <w:tabs>
+          <w:tab w:val="num" w:pos="6480"/>
+        </w:tabs>
+        <w:ind w:left="6480" w:hanging="360"/>
+      </w:pPr>
+      <w:rPr>
+        <w:rFonts w:ascii="Wingdings" w:hAnsi="Wingdings" w:hint="default"/>
+        <w:sz w:val="20"/>
+      </w:rPr>
+    </w:lvl>
+  </w:abstractNum>
+  <w:abstractNum w:abstractNumId="8" w15:restartNumberingAfterBreak="0">
+    <w:nsid w:val="74FE003C"/>
+    <w:multiLevelType w:val="multilevel"/>
+    <w:tmpl w:val="53E28A52"/>
+    <w:lvl w:ilvl="0">
+      <w:start w:val="1"/>
+      <w:numFmt w:val="bullet"/>
+      <w:lvlText w:val=""/>
+      <w:lvlJc w:val="left"/>
+      <w:pPr>
+        <w:tabs>
+          <w:tab w:val="num" w:pos="720"/>
+        </w:tabs>
+        <w:ind w:left="720" w:hanging="360"/>
+      </w:pPr>
+      <w:rPr>
+        <w:rFonts w:ascii="Symbol" w:hAnsi="Symbol" w:hint="default"/>
+        <w:sz w:val="20"/>
+      </w:rPr>
+    </w:lvl>
+    <w:lvl w:ilvl="1" w:tentative="1">
+      <w:start w:val="1"/>
+      <w:numFmt w:val="bullet"/>
+      <w:lvlText w:val="o"/>
+      <w:lvlJc w:val="left"/>
+      <w:pPr>
+        <w:tabs>
+          <w:tab w:val="num" w:pos="1440"/>
+        </w:tabs>
+        <w:ind w:left="1440" w:hanging="360"/>
+      </w:pPr>
+      <w:rPr>
+        <w:rFonts w:ascii="Courier New" w:hAnsi="Courier New" w:hint="default"/>
+        <w:sz w:val="20"/>
+      </w:rPr>
+    </w:lvl>
+    <w:lvl w:ilvl="2" w:tentative="1">
+      <w:start w:val="1"/>
+      <w:numFmt w:val="bullet"/>
+      <w:lvlText w:val=""/>
+      <w:lvlJc w:val="left"/>
+      <w:pPr>
+        <w:tabs>
+          <w:tab w:val="num" w:pos="2160"/>
+        </w:tabs>
+        <w:ind w:left="2160" w:hanging="360"/>
+      </w:pPr>
+      <w:rPr>
+        <w:rFonts w:ascii="Wingdings" w:hAnsi="Wingdings" w:hint="default"/>
+        <w:sz w:val="20"/>
+      </w:rPr>
+    </w:lvl>
+    <w:lvl w:ilvl="3" w:tentative="1">
+      <w:start w:val="1"/>
+      <w:numFmt w:val="bullet"/>
+      <w:lvlText w:val=""/>
+      <w:lvlJc w:val="left"/>
+      <w:pPr>
+        <w:tabs>
+          <w:tab w:val="num" w:pos="2880"/>
+        </w:tabs>
+        <w:ind w:left="2880" w:hanging="360"/>
+      </w:pPr>
+      <w:rPr>
+        <w:rFonts w:ascii="Wingdings" w:hAnsi="Wingdings" w:hint="default"/>
+        <w:sz w:val="20"/>
+      </w:rPr>
+    </w:lvl>
+    <w:lvl w:ilvl="4" w:tentative="1">
+      <w:start w:val="1"/>
+      <w:numFmt w:val="bullet"/>
+      <w:lvlText w:val=""/>
+      <w:lvlJc w:val="left"/>
+      <w:pPr>
+        <w:tabs>
+          <w:tab w:val="num" w:pos="3600"/>
+        </w:tabs>
+        <w:ind w:left="3600" w:hanging="360"/>
+      </w:pPr>
+      <w:rPr>
+        <w:rFonts w:ascii="Wingdings" w:hAnsi="Wingdings" w:hint="default"/>
+        <w:sz w:val="20"/>
+      </w:rPr>
+    </w:lvl>
+    <w:lvl w:ilvl="5" w:tentative="1">
+      <w:start w:val="1"/>
+      <w:numFmt w:val="bullet"/>
+      <w:lvlText w:val=""/>
+      <w:lvlJc w:val="left"/>
+      <w:pPr>
+        <w:tabs>
+          <w:tab w:val="num" w:pos="4320"/>
+        </w:tabs>
+        <w:ind w:left="4320" w:hanging="360"/>
+      </w:pPr>
+      <w:rPr>
+        <w:rFonts w:ascii="Wingdings" w:hAnsi="Wingdings" w:hint="default"/>
+        <w:sz w:val="20"/>
+      </w:rPr>
+    </w:lvl>
+    <w:lvl w:ilvl="6" w:tentative="1">
+      <w:start w:val="1"/>
+      <w:numFmt w:val="bullet"/>
+      <w:lvlText w:val=""/>
+      <w:lvlJc w:val="left"/>
+      <w:pPr>
+        <w:tabs>
+          <w:tab w:val="num" w:pos="5040"/>
+        </w:tabs>
+        <w:ind w:left="5040" w:hanging="360"/>
+      </w:pPr>
+      <w:rPr>
+        <w:rFonts w:ascii="Wingdings" w:hAnsi="Wingdings" w:hint="default"/>
+        <w:sz w:val="20"/>
+      </w:rPr>
+    </w:lvl>
+    <w:lvl w:ilvl="7" w:tentative="1">
+      <w:start w:val="1"/>
+      <w:numFmt w:val="bullet"/>
+      <w:lvlText w:val=""/>
+      <w:lvlJc w:val="left"/>
+      <w:pPr>
+        <w:tabs>
+          <w:tab w:val="num" w:pos="5760"/>
+        </w:tabs>
+        <w:ind w:left="5760" w:hanging="360"/>
+      </w:pPr>
+      <w:rPr>
+        <w:rFonts w:ascii="Wingdings" w:hAnsi="Wingdings" w:hint="default"/>
+        <w:sz w:val="20"/>
+      </w:rPr>
+    </w:lvl>
+    <w:lvl w:ilvl="8" w:tentative="1">
+      <w:start w:val="1"/>
+      <w:numFmt w:val="bullet"/>
+      <w:lvlText w:val=""/>
+      <w:lvlJc w:val="left"/>
+      <w:pPr>
+        <w:tabs>
+          <w:tab w:val="num" w:pos="6480"/>
+        </w:tabs>
+        <w:ind w:left="6480" w:hanging="360"/>
+      </w:pPr>
+      <w:rPr>
+        <w:rFonts w:ascii="Wingdings" w:hAnsi="Wingdings" w:hint="default"/>
+        <w:sz w:val="20"/>
+      </w:rPr>
+    </w:lvl>
+  </w:abstractNum>
   <w:num w:numId="1" w16cid:durableId="732436964">
+    <w:abstractNumId w:val="2"/>
+  </w:num>
+  <w:num w:numId="2" w16cid:durableId="1342464542">
+    <w:abstractNumId w:val="4"/>
+  </w:num>
+  <w:num w:numId="3" w16cid:durableId="1842423789">
+    <w:abstractNumId w:val="5"/>
+  </w:num>
+  <w:num w:numId="4" w16cid:durableId="97064224">
+    <w:abstractNumId w:val="8"/>
+  </w:num>
+  <w:num w:numId="5" w16cid:durableId="1644038733">
     <w:abstractNumId w:val="0"/>
+  </w:num>
+  <w:num w:numId="6" w16cid:durableId="1458524427">
+    <w:abstractNumId w:val="7"/>
+  </w:num>
+  <w:num w:numId="7" w16cid:durableId="1348169132">
+    <w:abstractNumId w:val="6"/>
+  </w:num>
+  <w:num w:numId="8" w16cid:durableId="332880026">
+    <w:abstractNumId w:val="1"/>
+  </w:num>
+  <w:num w:numId="9" w16cid:durableId="1063874298">
+    <w:abstractNumId w:val="3"/>
   </w:num>
 </w:numbering>
 </file>
@@ -1286,7 +3038,7 @@
   <w:style w:type="paragraph" w:default="1" w:styleId="Normal">
     <w:name w:val="Normal"/>
     <w:qFormat/>
-    <w:rsid w:val="005707E1"/>
+    <w:rsid w:val="00061F9A"/>
   </w:style>
   <w:style w:type="paragraph" w:styleId="Heading1">
     <w:name w:val="heading 1"/>
@@ -1295,7 +3047,7 @@
     <w:link w:val="Heading1Char"/>
     <w:uiPriority w:val="9"/>
     <w:qFormat/>
-    <w:rsid w:val="005707E1"/>
+    <w:rsid w:val="00061F9A"/>
     <w:pPr>
       <w:keepNext/>
       <w:keepLines/>
@@ -1318,7 +3070,7 @@
     <w:semiHidden/>
     <w:unhideWhenUsed/>
     <w:qFormat/>
-    <w:rsid w:val="005707E1"/>
+    <w:rsid w:val="00061F9A"/>
     <w:pPr>
       <w:keepNext/>
       <w:keepLines/>
@@ -1341,7 +3093,7 @@
     <w:semiHidden/>
     <w:unhideWhenUsed/>
     <w:qFormat/>
-    <w:rsid w:val="005707E1"/>
+    <w:rsid w:val="00061F9A"/>
     <w:pPr>
       <w:keepNext/>
       <w:keepLines/>
@@ -1364,7 +3116,7 @@
     <w:semiHidden/>
     <w:unhideWhenUsed/>
     <w:qFormat/>
-    <w:rsid w:val="005707E1"/>
+    <w:rsid w:val="00061F9A"/>
     <w:pPr>
       <w:keepNext/>
       <w:keepLines/>
@@ -1387,7 +3139,7 @@
     <w:semiHidden/>
     <w:unhideWhenUsed/>
     <w:qFormat/>
-    <w:rsid w:val="005707E1"/>
+    <w:rsid w:val="00061F9A"/>
     <w:pPr>
       <w:keepNext/>
       <w:keepLines/>
@@ -1408,7 +3160,7 @@
     <w:semiHidden/>
     <w:unhideWhenUsed/>
     <w:qFormat/>
-    <w:rsid w:val="005707E1"/>
+    <w:rsid w:val="00061F9A"/>
     <w:pPr>
       <w:keepNext/>
       <w:keepLines/>
@@ -1431,7 +3183,7 @@
     <w:semiHidden/>
     <w:unhideWhenUsed/>
     <w:qFormat/>
-    <w:rsid w:val="005707E1"/>
+    <w:rsid w:val="00061F9A"/>
     <w:pPr>
       <w:keepNext/>
       <w:keepLines/>
@@ -1452,7 +3204,7 @@
     <w:semiHidden/>
     <w:unhideWhenUsed/>
     <w:qFormat/>
-    <w:rsid w:val="005707E1"/>
+    <w:rsid w:val="00061F9A"/>
     <w:pPr>
       <w:keepNext/>
       <w:keepLines/>
@@ -1475,7 +3227,7 @@
     <w:semiHidden/>
     <w:unhideWhenUsed/>
     <w:qFormat/>
-    <w:rsid w:val="005707E1"/>
+    <w:rsid w:val="00061F9A"/>
     <w:pPr>
       <w:keepNext/>
       <w:keepLines/>
@@ -1519,7 +3271,7 @@
     <w:basedOn w:val="DefaultParagraphFont"/>
     <w:link w:val="Heading1"/>
     <w:uiPriority w:val="9"/>
-    <w:rsid w:val="005707E1"/>
+    <w:rsid w:val="00061F9A"/>
     <w:rPr>
       <w:rFonts w:asciiTheme="majorHAnsi" w:eastAsiaTheme="majorEastAsia" w:hAnsiTheme="majorHAnsi" w:cstheme="majorBidi"/>
       <w:color w:val="2F5496" w:themeColor="accent1" w:themeShade="BF"/>
@@ -1533,7 +3285,7 @@
     <w:link w:val="Heading2"/>
     <w:uiPriority w:val="9"/>
     <w:semiHidden/>
-    <w:rsid w:val="005707E1"/>
+    <w:rsid w:val="00061F9A"/>
     <w:rPr>
       <w:rFonts w:asciiTheme="majorHAnsi" w:eastAsiaTheme="majorEastAsia" w:hAnsiTheme="majorHAnsi" w:cstheme="majorBidi"/>
       <w:color w:val="2F5496" w:themeColor="accent1" w:themeShade="BF"/>
@@ -1547,7 +3299,7 @@
     <w:link w:val="Heading3"/>
     <w:uiPriority w:val="9"/>
     <w:semiHidden/>
-    <w:rsid w:val="005707E1"/>
+    <w:rsid w:val="00061F9A"/>
     <w:rPr>
       <w:rFonts w:eastAsiaTheme="majorEastAsia" w:cstheme="majorBidi"/>
       <w:color w:val="2F5496" w:themeColor="accent1" w:themeShade="BF"/>
@@ -1561,7 +3313,7 @@
     <w:link w:val="Heading4"/>
     <w:uiPriority w:val="9"/>
     <w:semiHidden/>
-    <w:rsid w:val="005707E1"/>
+    <w:rsid w:val="00061F9A"/>
     <w:rPr>
       <w:rFonts w:eastAsiaTheme="majorEastAsia" w:cstheme="majorBidi"/>
       <w:i/>
@@ -1575,7 +3327,7 @@
     <w:link w:val="Heading5"/>
     <w:uiPriority w:val="9"/>
     <w:semiHidden/>
-    <w:rsid w:val="005707E1"/>
+    <w:rsid w:val="00061F9A"/>
     <w:rPr>
       <w:rFonts w:eastAsiaTheme="majorEastAsia" w:cstheme="majorBidi"/>
       <w:color w:val="2F5496" w:themeColor="accent1" w:themeShade="BF"/>
@@ -1587,7 +3339,7 @@
     <w:link w:val="Heading6"/>
     <w:uiPriority w:val="9"/>
     <w:semiHidden/>
-    <w:rsid w:val="005707E1"/>
+    <w:rsid w:val="00061F9A"/>
     <w:rPr>
       <w:rFonts w:eastAsiaTheme="majorEastAsia" w:cstheme="majorBidi"/>
       <w:i/>
@@ -1601,7 +3353,7 @@
     <w:link w:val="Heading7"/>
     <w:uiPriority w:val="9"/>
     <w:semiHidden/>
-    <w:rsid w:val="005707E1"/>
+    <w:rsid w:val="00061F9A"/>
     <w:rPr>
       <w:rFonts w:eastAsiaTheme="majorEastAsia" w:cstheme="majorBidi"/>
       <w:color w:val="595959" w:themeColor="text1" w:themeTint="A6"/>
@@ -1613,7 +3365,7 @@
     <w:link w:val="Heading8"/>
     <w:uiPriority w:val="9"/>
     <w:semiHidden/>
-    <w:rsid w:val="005707E1"/>
+    <w:rsid w:val="00061F9A"/>
     <w:rPr>
       <w:rFonts w:eastAsiaTheme="majorEastAsia" w:cstheme="majorBidi"/>
       <w:i/>
@@ -1627,7 +3379,7 @@
     <w:link w:val="Heading9"/>
     <w:uiPriority w:val="9"/>
     <w:semiHidden/>
-    <w:rsid w:val="005707E1"/>
+    <w:rsid w:val="00061F9A"/>
     <w:rPr>
       <w:rFonts w:eastAsiaTheme="majorEastAsia" w:cstheme="majorBidi"/>
       <w:color w:val="272727" w:themeColor="text1" w:themeTint="D8"/>
@@ -1640,7 +3392,7 @@
     <w:link w:val="TitleChar"/>
     <w:uiPriority w:val="10"/>
     <w:qFormat/>
-    <w:rsid w:val="005707E1"/>
+    <w:rsid w:val="00061F9A"/>
     <w:pPr>
       <w:spacing w:after="80" w:line="240" w:lineRule="auto"/>
       <w:contextualSpacing/>
@@ -1658,7 +3410,7 @@
     <w:basedOn w:val="DefaultParagraphFont"/>
     <w:link w:val="Title"/>
     <w:uiPriority w:val="10"/>
-    <w:rsid w:val="005707E1"/>
+    <w:rsid w:val="00061F9A"/>
     <w:rPr>
       <w:rFonts w:asciiTheme="majorHAnsi" w:eastAsiaTheme="majorEastAsia" w:hAnsiTheme="majorHAnsi" w:cstheme="majorBidi"/>
       <w:spacing w:val="-10"/>
@@ -1674,7 +3426,7 @@
     <w:link w:val="SubtitleChar"/>
     <w:uiPriority w:val="11"/>
     <w:qFormat/>
-    <w:rsid w:val="005707E1"/>
+    <w:rsid w:val="00061F9A"/>
     <w:pPr>
       <w:numPr>
         <w:ilvl w:val="1"/>
@@ -1693,7 +3445,7 @@
     <w:basedOn w:val="DefaultParagraphFont"/>
     <w:link w:val="Subtitle"/>
     <w:uiPriority w:val="11"/>
-    <w:rsid w:val="005707E1"/>
+    <w:rsid w:val="00061F9A"/>
     <w:rPr>
       <w:rFonts w:eastAsiaTheme="majorEastAsia" w:cstheme="majorBidi"/>
       <w:color w:val="595959" w:themeColor="text1" w:themeTint="A6"/>
@@ -1709,7 +3461,7 @@
     <w:link w:val="QuoteChar"/>
     <w:uiPriority w:val="29"/>
     <w:qFormat/>
-    <w:rsid w:val="005707E1"/>
+    <w:rsid w:val="00061F9A"/>
     <w:pPr>
       <w:spacing w:before="160"/>
       <w:jc w:val="center"/>
@@ -1725,7 +3477,7 @@
     <w:basedOn w:val="DefaultParagraphFont"/>
     <w:link w:val="Quote"/>
     <w:uiPriority w:val="29"/>
-    <w:rsid w:val="005707E1"/>
+    <w:rsid w:val="00061F9A"/>
     <w:rPr>
       <w:i/>
       <w:iCs/>
@@ -1737,7 +3489,7 @@
     <w:basedOn w:val="Normal"/>
     <w:uiPriority w:val="34"/>
     <w:qFormat/>
-    <w:rsid w:val="005707E1"/>
+    <w:rsid w:val="00061F9A"/>
     <w:pPr>
       <w:ind w:left="720"/>
       <w:contextualSpacing/>
@@ -1748,7 +3500,7 @@
     <w:basedOn w:val="DefaultParagraphFont"/>
     <w:uiPriority w:val="21"/>
     <w:qFormat/>
-    <w:rsid w:val="005707E1"/>
+    <w:rsid w:val="00061F9A"/>
     <w:rPr>
       <w:i/>
       <w:iCs/>
@@ -1762,7 +3514,7 @@
     <w:link w:val="IntenseQuoteChar"/>
     <w:uiPriority w:val="30"/>
     <w:qFormat/>
-    <w:rsid w:val="005707E1"/>
+    <w:rsid w:val="00061F9A"/>
     <w:pPr>
       <w:pBdr>
         <w:top w:val="single" w:sz="4" w:space="10" w:color="2F5496" w:themeColor="accent1" w:themeShade="BF"/>
@@ -1783,7 +3535,7 @@
     <w:basedOn w:val="DefaultParagraphFont"/>
     <w:link w:val="IntenseQuote"/>
     <w:uiPriority w:val="30"/>
-    <w:rsid w:val="005707E1"/>
+    <w:rsid w:val="00061F9A"/>
     <w:rPr>
       <w:i/>
       <w:iCs/>
@@ -1795,7 +3547,7 @@
     <w:basedOn w:val="DefaultParagraphFont"/>
     <w:uiPriority w:val="32"/>
     <w:qFormat/>
-    <w:rsid w:val="005707E1"/>
+    <w:rsid w:val="00061F9A"/>
     <w:rPr>
       <w:b/>
       <w:bCs/>
@@ -1808,7 +3560,7 @@
     <w:name w:val="Grid Table 5 Dark Accent 4"/>
     <w:basedOn w:val="TableNormal"/>
     <w:uiPriority w:val="50"/>
-    <w:rsid w:val="005707E1"/>
+    <w:rsid w:val="00061F9A"/>
     <w:pPr>
       <w:spacing w:after="0" w:line="240" w:lineRule="auto"/>
     </w:pPr>

</xml_diff>

<commit_message>
Stakeholder analysis: influence, impact, and prioritization completed
</commit_message>
<xml_diff>
--- a/Documents/Stakeholder Analysis Report.docx
+++ b/Documents/Stakeholder Analysis Report.docx
@@ -35,7 +35,7 @@
     </w:p>
     <w:p>
       <w:r>
-        <w:pict w14:anchorId="65544054">
+        <w:pict w14:anchorId="6BF4081B">
           <v:rect id="_x0000_i1025" style="width:0;height:.75pt" o:hralign="center" o:hrstd="t" o:hr="t" fillcolor="#a0a0a0" stroked="f"/>
         </w:pict>
       </w:r>
@@ -791,7 +791,7 @@
         </w:rPr>
         <w:lastRenderedPageBreak/>
         <w:drawing>
-          <wp:inline distT="0" distB="0" distL="0" distR="0" wp14:anchorId="31A50008" wp14:editId="21FF119E">
+          <wp:inline distT="0" distB="0" distL="0" distR="0" wp14:anchorId="348671BE" wp14:editId="24C661BD">
             <wp:extent cx="5943600" cy="3623310"/>
             <wp:effectExtent l="0" t="0" r="0" b="0"/>
             <wp:docPr id="1147238561" name="Picture 1"/>
@@ -1078,7 +1078,7 @@
           <w:noProof/>
         </w:rPr>
         <w:drawing>
-          <wp:inline distT="0" distB="0" distL="0" distR="0" wp14:anchorId="5153A4A7" wp14:editId="10E074BC">
+          <wp:inline distT="0" distB="0" distL="0" distR="0" wp14:anchorId="69A04FB9" wp14:editId="461F51A9">
             <wp:extent cx="5943600" cy="3545840"/>
             <wp:effectExtent l="0" t="0" r="0" b="0"/>
             <wp:docPr id="2056200157" name="Picture 1"/>
@@ -1290,6 +1290,1247 @@
         <w:t> Naturally opposed but engagement should be limited to market monitoring</w:t>
       </w:r>
     </w:p>
+    <w:p>
+      <w:pPr>
+        <w:rPr>
+          <w:b/>
+          <w:bCs/>
+        </w:rPr>
+      </w:pPr>
+      <w:r>
+        <w:rPr>
+          <w:b/>
+          <w:bCs/>
+        </w:rPr>
+        <w:t>4.0 Detailed Engagement Strategies &amp; Communication Plan</w:t>
+      </w:r>
+    </w:p>
+    <w:p>
+      <w:pPr>
+        <w:rPr>
+          <w:b/>
+          <w:bCs/>
+        </w:rPr>
+      </w:pPr>
+      <w:r>
+        <w:rPr>
+          <w:b/>
+          <w:bCs/>
+        </w:rPr>
+        <w:t>Table 3: Engagement Strategy for High-Priority Stakeholders</w:t>
+      </w:r>
+    </w:p>
+    <w:tbl>
+      <w:tblPr>
+        <w:tblStyle w:val="GridTable5Dark-Accent4"/>
+        <w:tblW w:w="0" w:type="auto"/>
+        <w:tblLook w:val="04A0" w:firstRow="1" w:lastRow="0" w:firstColumn="1" w:lastColumn="0" w:noHBand="0" w:noVBand="1"/>
+      </w:tblPr>
+      <w:tblGrid>
+        <w:gridCol w:w="1824"/>
+        <w:gridCol w:w="2441"/>
+        <w:gridCol w:w="2794"/>
+        <w:gridCol w:w="2291"/>
+      </w:tblGrid>
+      <w:tr>
+        <w:trPr>
+          <w:cnfStyle w:val="100000000000" w:firstRow="1" w:lastRow="0" w:firstColumn="0" w:lastColumn="0" w:oddVBand="0" w:evenVBand="0" w:oddHBand="0" w:evenHBand="0" w:firstRowFirstColumn="0" w:firstRowLastColumn="0" w:lastRowFirstColumn="0" w:lastRowLastColumn="0"/>
+        </w:trPr>
+        <w:tc>
+          <w:tcPr>
+            <w:cnfStyle w:val="001000000000" w:firstRow="0" w:lastRow="0" w:firstColumn="1" w:lastColumn="0" w:oddVBand="0" w:evenVBand="0" w:oddHBand="0" w:evenHBand="0" w:firstRowFirstColumn="0" w:firstRowLastColumn="0" w:lastRowFirstColumn="0" w:lastRowLastColumn="0"/>
+            <w:tcW w:w="0" w:type="auto"/>
+            <w:hideMark/>
+          </w:tcPr>
+          <w:p>
+            <w:pPr>
+              <w:spacing w:after="160" w:line="278" w:lineRule="auto"/>
+            </w:pPr>
+            <w:r>
+              <w:t>Stakeholder Group</w:t>
+            </w:r>
+          </w:p>
+        </w:tc>
+        <w:tc>
+          <w:tcPr>
+            <w:tcW w:w="0" w:type="auto"/>
+            <w:hideMark/>
+          </w:tcPr>
+          <w:p>
+            <w:pPr>
+              <w:spacing w:after="160" w:line="278" w:lineRule="auto"/>
+              <w:cnfStyle w:val="100000000000" w:firstRow="1" w:lastRow="0" w:firstColumn="0" w:lastColumn="0" w:oddVBand="0" w:evenVBand="0" w:oddHBand="0" w:evenHBand="0" w:firstRowFirstColumn="0" w:firstRowLastColumn="0" w:lastRowFirstColumn="0" w:lastRowLastColumn="0"/>
+            </w:pPr>
+            <w:r>
+              <w:t>Key Messages</w:t>
+            </w:r>
+          </w:p>
+        </w:tc>
+        <w:tc>
+          <w:tcPr>
+            <w:tcW w:w="0" w:type="auto"/>
+            <w:hideMark/>
+          </w:tcPr>
+          <w:p>
+            <w:pPr>
+              <w:spacing w:after="160" w:line="278" w:lineRule="auto"/>
+              <w:cnfStyle w:val="100000000000" w:firstRow="1" w:lastRow="0" w:firstColumn="0" w:lastColumn="0" w:oddVBand="0" w:evenVBand="0" w:oddHBand="0" w:evenHBand="0" w:firstRowFirstColumn="0" w:firstRowLastColumn="0" w:lastRowFirstColumn="0" w:lastRowLastColumn="0"/>
+            </w:pPr>
+            <w:r>
+              <w:t>Communication Channels</w:t>
+            </w:r>
+          </w:p>
+        </w:tc>
+        <w:tc>
+          <w:tcPr>
+            <w:tcW w:w="0" w:type="auto"/>
+            <w:hideMark/>
+          </w:tcPr>
+          <w:p>
+            <w:pPr>
+              <w:spacing w:after="160" w:line="278" w:lineRule="auto"/>
+              <w:cnfStyle w:val="100000000000" w:firstRow="1" w:lastRow="0" w:firstColumn="0" w:lastColumn="0" w:oddVBand="0" w:evenVBand="0" w:oddHBand="0" w:evenHBand="0" w:firstRowFirstColumn="0" w:firstRowLastColumn="0" w:lastRowFirstColumn="0" w:lastRowLastColumn="0"/>
+            </w:pPr>
+            <w:r>
+              <w:t>Engagement Frequency</w:t>
+            </w:r>
+          </w:p>
+        </w:tc>
+      </w:tr>
+      <w:tr>
+        <w:trPr>
+          <w:cnfStyle w:val="000000100000" w:firstRow="0" w:lastRow="0" w:firstColumn="0" w:lastColumn="0" w:oddVBand="0" w:evenVBand="0" w:oddHBand="1" w:evenHBand="0" w:firstRowFirstColumn="0" w:firstRowLastColumn="0" w:lastRowFirstColumn="0" w:lastRowLastColumn="0"/>
+        </w:trPr>
+        <w:tc>
+          <w:tcPr>
+            <w:cnfStyle w:val="001000000000" w:firstRow="0" w:lastRow="0" w:firstColumn="1" w:lastColumn="0" w:oddVBand="0" w:evenVBand="0" w:oddHBand="0" w:evenHBand="0" w:firstRowFirstColumn="0" w:firstRowLastColumn="0" w:lastRowFirstColumn="0" w:lastRowLastColumn="0"/>
+            <w:tcW w:w="0" w:type="auto"/>
+            <w:hideMark/>
+          </w:tcPr>
+          <w:p>
+            <w:pPr>
+              <w:spacing w:after="160" w:line="278" w:lineRule="auto"/>
+            </w:pPr>
+            <w:r>
+              <w:t>Dealerships &amp; Commercial Sellers</w:t>
+            </w:r>
+          </w:p>
+        </w:tc>
+        <w:tc>
+          <w:tcPr>
+            <w:tcW w:w="0" w:type="auto"/>
+            <w:hideMark/>
+          </w:tcPr>
+          <w:p>
+            <w:pPr>
+              <w:spacing w:after="160" w:line="278" w:lineRule="auto"/>
+              <w:cnfStyle w:val="000000100000" w:firstRow="0" w:lastRow="0" w:firstColumn="0" w:lastColumn="0" w:oddVBand="0" w:evenVBand="0" w:oddHBand="1" w:evenHBand="0" w:firstRowFirstColumn="0" w:firstRowLastColumn="0" w:lastRowFirstColumn="0" w:lastRowLastColumn="0"/>
+            </w:pPr>
+            <w:r>
+              <w:t>"Increase profit margins by optimizing pricing strategy"</w:t>
+            </w:r>
+            <w:r>
+              <w:br/>
+              <w:t>"Reduce days on lot with market-aligned pricing"</w:t>
+            </w:r>
+            <w:r>
+              <w:br/>
+              <w:t>"Stay compliant with evolving EU emission regulations"</w:t>
+            </w:r>
+          </w:p>
+        </w:tc>
+        <w:tc>
+          <w:tcPr>
+            <w:tcW w:w="0" w:type="auto"/>
+            <w:hideMark/>
+          </w:tcPr>
+          <w:p>
+            <w:pPr>
+              <w:spacing w:after="160" w:line="278" w:lineRule="auto"/>
+              <w:cnfStyle w:val="000000100000" w:firstRow="0" w:lastRow="0" w:firstColumn="0" w:lastColumn="0" w:oddVBand="0" w:evenVBand="0" w:oddHBand="1" w:evenHBand="0" w:firstRowFirstColumn="0" w:firstRowLastColumn="0" w:lastRowFirstColumn="0" w:lastRowLastColumn="0"/>
+            </w:pPr>
+            <w:r>
+              <w:t>Direct sales, trade shows, dealership associations, case studies, ROI calculators</w:t>
+            </w:r>
+          </w:p>
+        </w:tc>
+        <w:tc>
+          <w:tcPr>
+            <w:tcW w:w="0" w:type="auto"/>
+            <w:hideMark/>
+          </w:tcPr>
+          <w:p>
+            <w:pPr>
+              <w:spacing w:after="160" w:line="278" w:lineRule="auto"/>
+              <w:cnfStyle w:val="000000100000" w:firstRow="0" w:lastRow="0" w:firstColumn="0" w:lastColumn="0" w:oddVBand="0" w:evenVBand="0" w:oddHBand="1" w:evenHBand="0" w:firstRowFirstColumn="0" w:firstRowLastColumn="0" w:lastRowFirstColumn="0" w:lastRowLastColumn="0"/>
+            </w:pPr>
+            <w:r>
+              <w:t>Monthly check-ins for active clients; quarterly newsletters for prospects</w:t>
+            </w:r>
+          </w:p>
+        </w:tc>
+      </w:tr>
+      <w:tr>
+        <w:tc>
+          <w:tcPr>
+            <w:cnfStyle w:val="001000000000" w:firstRow="0" w:lastRow="0" w:firstColumn="1" w:lastColumn="0" w:oddVBand="0" w:evenVBand="0" w:oddHBand="0" w:evenHBand="0" w:firstRowFirstColumn="0" w:firstRowLastColumn="0" w:lastRowFirstColumn="0" w:lastRowLastColumn="0"/>
+            <w:tcW w:w="0" w:type="auto"/>
+            <w:hideMark/>
+          </w:tcPr>
+          <w:p>
+            <w:pPr>
+              <w:spacing w:after="160" w:line="278" w:lineRule="auto"/>
+            </w:pPr>
+            <w:r>
+              <w:t>Marketplace Platforms</w:t>
+            </w:r>
+          </w:p>
+        </w:tc>
+        <w:tc>
+          <w:tcPr>
+            <w:tcW w:w="0" w:type="auto"/>
+            <w:hideMark/>
+          </w:tcPr>
+          <w:p>
+            <w:pPr>
+              <w:spacing w:after="160" w:line="278" w:lineRule="auto"/>
+              <w:cnfStyle w:val="000000000000" w:firstRow="0" w:lastRow="0" w:firstColumn="0" w:lastColumn="0" w:oddVBand="0" w:evenVBand="0" w:oddHBand="0" w:evenHBand="0" w:firstRowFirstColumn="0" w:firstRowLastColumn="0" w:lastRowFirstColumn="0" w:lastRowLastColumn="0"/>
+            </w:pPr>
+            <w:r>
+              <w:t>"Enhance user trust with transparent, data-driven pricing"</w:t>
+            </w:r>
+            <w:r>
+              <w:br/>
+              <w:t>"Reduce transaction friction with fair price benchmarks"</w:t>
+            </w:r>
+            <w:r>
+              <w:br/>
+              <w:t>"Differentiate your platform with EU-specific compliance features"</w:t>
+            </w:r>
+          </w:p>
+        </w:tc>
+        <w:tc>
+          <w:tcPr>
+            <w:tcW w:w="0" w:type="auto"/>
+            <w:hideMark/>
+          </w:tcPr>
+          <w:p>
+            <w:pPr>
+              <w:spacing w:after="160" w:line="278" w:lineRule="auto"/>
+              <w:cnfStyle w:val="000000000000" w:firstRow="0" w:lastRow="0" w:firstColumn="0" w:lastColumn="0" w:oddVBand="0" w:evenVBand="0" w:oddHBand="0" w:evenHBand="0" w:firstRowFirstColumn="0" w:firstRowLastColumn="0" w:lastRowFirstColumn="0" w:lastRowLastColumn="0"/>
+            </w:pPr>
+            <w:r>
+              <w:t>Executive briefings, API documentation, integration workshops, co-marketing opportunities</w:t>
+            </w:r>
+          </w:p>
+        </w:tc>
+        <w:tc>
+          <w:tcPr>
+            <w:tcW w:w="0" w:type="auto"/>
+            <w:hideMark/>
+          </w:tcPr>
+          <w:p>
+            <w:pPr>
+              <w:spacing w:after="160" w:line="278" w:lineRule="auto"/>
+              <w:cnfStyle w:val="000000000000" w:firstRow="0" w:lastRow="0" w:firstColumn="0" w:lastColumn="0" w:oddVBand="0" w:evenVBand="0" w:oddHBand="0" w:evenHBand="0" w:firstRowFirstColumn="0" w:firstRowLastColumn="0" w:lastRowFirstColumn="0" w:lastRowLastColumn="0"/>
+            </w:pPr>
+            <w:r>
+              <w:t>Quarterly business reviews; as-needed technical support</w:t>
+            </w:r>
+          </w:p>
+        </w:tc>
+      </w:tr>
+      <w:tr>
+        <w:trPr>
+          <w:cnfStyle w:val="000000100000" w:firstRow="0" w:lastRow="0" w:firstColumn="0" w:lastColumn="0" w:oddVBand="0" w:evenVBand="0" w:oddHBand="1" w:evenHBand="0" w:firstRowFirstColumn="0" w:firstRowLastColumn="0" w:lastRowFirstColumn="0" w:lastRowLastColumn="0"/>
+        </w:trPr>
+        <w:tc>
+          <w:tcPr>
+            <w:cnfStyle w:val="001000000000" w:firstRow="0" w:lastRow="0" w:firstColumn="1" w:lastColumn="0" w:oddVBand="0" w:evenVBand="0" w:oddHBand="0" w:evenHBand="0" w:firstRowFirstColumn="0" w:firstRowLastColumn="0" w:lastRowFirstColumn="0" w:lastRowLastColumn="0"/>
+            <w:tcW w:w="0" w:type="auto"/>
+            <w:hideMark/>
+          </w:tcPr>
+          <w:p>
+            <w:pPr>
+              <w:spacing w:after="160" w:line="278" w:lineRule="auto"/>
+            </w:pPr>
+            <w:r>
+              <w:lastRenderedPageBreak/>
+              <w:t>Fleet Management Companies</w:t>
+            </w:r>
+          </w:p>
+        </w:tc>
+        <w:tc>
+          <w:tcPr>
+            <w:tcW w:w="0" w:type="auto"/>
+            <w:hideMark/>
+          </w:tcPr>
+          <w:p>
+            <w:pPr>
+              <w:spacing w:after="160" w:line="278" w:lineRule="auto"/>
+              <w:cnfStyle w:val="000000100000" w:firstRow="0" w:lastRow="0" w:firstColumn="0" w:lastColumn="0" w:oddVBand="0" w:evenVBand="0" w:oddHBand="1" w:evenHBand="0" w:firstRowFirstColumn="0" w:firstRowLastColumn="0" w:lastRowFirstColumn="0" w:lastRowLastColumn="0"/>
+            </w:pPr>
+            <w:r>
+              <w:t>"Optimize total cost of ownership with accurate residual value predictions"</w:t>
+            </w:r>
+            <w:r>
+              <w:br/>
+              <w:t>"Simplify compliance reporting with integrated emission tracking"</w:t>
+            </w:r>
+            <w:r>
+              <w:br/>
+              <w:t>"Make data-driven decisions on vehicle replacement timing"</w:t>
+            </w:r>
+          </w:p>
+        </w:tc>
+        <w:tc>
+          <w:tcPr>
+            <w:tcW w:w="0" w:type="auto"/>
+            <w:hideMark/>
+          </w:tcPr>
+          <w:p>
+            <w:pPr>
+              <w:spacing w:after="160" w:line="278" w:lineRule="auto"/>
+              <w:cnfStyle w:val="000000100000" w:firstRow="0" w:lastRow="0" w:firstColumn="0" w:lastColumn="0" w:oddVBand="0" w:evenVBand="0" w:oddHBand="1" w:evenHBand="0" w:firstRowFirstColumn="0" w:firstRowLastColumn="0" w:lastRowFirstColumn="0" w:lastRowLastColumn="0"/>
+            </w:pPr>
+            <w:r>
+              <w:t>Industry conferences, fleet management associations, whitepapers, customized demos</w:t>
+            </w:r>
+          </w:p>
+        </w:tc>
+        <w:tc>
+          <w:tcPr>
+            <w:tcW w:w="0" w:type="auto"/>
+            <w:hideMark/>
+          </w:tcPr>
+          <w:p>
+            <w:pPr>
+              <w:spacing w:after="160" w:line="278" w:lineRule="auto"/>
+              <w:cnfStyle w:val="000000100000" w:firstRow="0" w:lastRow="0" w:firstColumn="0" w:lastColumn="0" w:oddVBand="0" w:evenVBand="0" w:oddHBand="1" w:evenHBand="0" w:firstRowFirstColumn="0" w:firstRowLastColumn="0" w:lastRowFirstColumn="0" w:lastRowLastColumn="0"/>
+            </w:pPr>
+            <w:r>
+              <w:t>Bi-annual strategic reviews; monthly operational updates</w:t>
+            </w:r>
+          </w:p>
+        </w:tc>
+      </w:tr>
+      <w:tr>
+        <w:tc>
+          <w:tcPr>
+            <w:cnfStyle w:val="001000000000" w:firstRow="0" w:lastRow="0" w:firstColumn="1" w:lastColumn="0" w:oddVBand="0" w:evenVBand="0" w:oddHBand="0" w:evenHBand="0" w:firstRowFirstColumn="0" w:firstRowLastColumn="0" w:lastRowFirstColumn="0" w:lastRowLastColumn="0"/>
+            <w:tcW w:w="0" w:type="auto"/>
+            <w:hideMark/>
+          </w:tcPr>
+          <w:p>
+            <w:pPr>
+              <w:spacing w:after="160" w:line="278" w:lineRule="auto"/>
+            </w:pPr>
+            <w:r>
+              <w:t>Regulatory Bodies (EU Agencies)</w:t>
+            </w:r>
+          </w:p>
+        </w:tc>
+        <w:tc>
+          <w:tcPr>
+            <w:tcW w:w="0" w:type="auto"/>
+            <w:hideMark/>
+          </w:tcPr>
+          <w:p>
+            <w:pPr>
+              <w:spacing w:after="160" w:line="278" w:lineRule="auto"/>
+              <w:cnfStyle w:val="000000000000" w:firstRow="0" w:lastRow="0" w:firstColumn="0" w:lastColumn="0" w:oddVBand="0" w:evenVBand="0" w:oddHBand="0" w:evenHBand="0" w:firstRowFirstColumn="0" w:firstRowLastColumn="0" w:lastRowFirstColumn="0" w:lastRowLastColumn="0"/>
+            </w:pPr>
+            <w:r>
+              <w:t>"Our tool promotes market transparency and environmental compliance"</w:t>
+            </w:r>
+            <w:r>
+              <w:br/>
+              <w:t>"We incorporate official emission standards into our valuation models"</w:t>
+            </w:r>
+            <w:r>
+              <w:br/>
+              <w:t>"We support the EU's green transition objectives"</w:t>
+            </w:r>
+          </w:p>
+        </w:tc>
+        <w:tc>
+          <w:tcPr>
+            <w:tcW w:w="0" w:type="auto"/>
+            <w:hideMark/>
+          </w:tcPr>
+          <w:p>
+            <w:pPr>
+              <w:spacing w:after="160" w:line="278" w:lineRule="auto"/>
+              <w:cnfStyle w:val="000000000000" w:firstRow="0" w:lastRow="0" w:firstColumn="0" w:lastColumn="0" w:oddVBand="0" w:evenVBand="0" w:oddHBand="0" w:evenHBand="0" w:firstRowFirstColumn="0" w:firstRowLastColumn="0" w:lastRowFirstColumn="0" w:lastRowLastColumn="0"/>
+            </w:pPr>
+            <w:r>
+              <w:t>Industry consultation responses, whitepapers on methodology, conference presentations</w:t>
+            </w:r>
+          </w:p>
+        </w:tc>
+        <w:tc>
+          <w:tcPr>
+            <w:tcW w:w="0" w:type="auto"/>
+            <w:hideMark/>
+          </w:tcPr>
+          <w:p>
+            <w:pPr>
+              <w:spacing w:after="160" w:line="278" w:lineRule="auto"/>
+              <w:cnfStyle w:val="000000000000" w:firstRow="0" w:lastRow="0" w:firstColumn="0" w:lastColumn="0" w:oddVBand="0" w:evenVBand="0" w:oddHBand="0" w:evenHBand="0" w:firstRowFirstColumn="0" w:firstRowLastColumn="0" w:lastRowFirstColumn="0" w:lastRowLastColumn="0"/>
+            </w:pPr>
+            <w:r>
+              <w:t>Annual updates; participation in relevant consultations</w:t>
+            </w:r>
+          </w:p>
+        </w:tc>
+      </w:tr>
+    </w:tbl>
+    <w:p>
+      <w:pPr>
+        <w:rPr>
+          <w:b/>
+          <w:bCs/>
+        </w:rPr>
+      </w:pPr>
+      <w:r>
+        <w:rPr>
+          <w:b/>
+          <w:bCs/>
+        </w:rPr>
+        <w:t>5.0 Risk Assessment and Mitigation</w:t>
+      </w:r>
+    </w:p>
+    <w:p>
+      <w:pPr>
+        <w:rPr>
+          <w:b/>
+          <w:bCs/>
+        </w:rPr>
+      </w:pPr>
+      <w:r>
+        <w:rPr>
+          <w:b/>
+          <w:bCs/>
+        </w:rPr>
+        <w:t>Table 4: Key Stakeholder-Related Risks and Mitigations</w:t>
+      </w:r>
+    </w:p>
+    <w:tbl>
+      <w:tblPr>
+        <w:tblStyle w:val="GridTable5Dark-Accent4"/>
+        <w:tblW w:w="0" w:type="auto"/>
+        <w:tblLook w:val="04A0" w:firstRow="1" w:lastRow="0" w:firstColumn="1" w:lastColumn="0" w:noHBand="0" w:noVBand="1"/>
+      </w:tblPr>
+      <w:tblGrid>
+        <w:gridCol w:w="1791"/>
+        <w:gridCol w:w="2057"/>
+        <w:gridCol w:w="1869"/>
+        <w:gridCol w:w="3633"/>
+      </w:tblGrid>
+      <w:tr>
+        <w:trPr>
+          <w:cnfStyle w:val="100000000000" w:firstRow="1" w:lastRow="0" w:firstColumn="0" w:lastColumn="0" w:oddVBand="0" w:evenVBand="0" w:oddHBand="0" w:evenHBand="0" w:firstRowFirstColumn="0" w:firstRowLastColumn="0" w:lastRowFirstColumn="0" w:lastRowLastColumn="0"/>
+        </w:trPr>
+        <w:tc>
+          <w:tcPr>
+            <w:cnfStyle w:val="001000000000" w:firstRow="0" w:lastRow="0" w:firstColumn="1" w:lastColumn="0" w:oddVBand="0" w:evenVBand="0" w:oddHBand="0" w:evenHBand="0" w:firstRowFirstColumn="0" w:firstRowLastColumn="0" w:lastRowFirstColumn="0" w:lastRowLastColumn="0"/>
+            <w:tcW w:w="0" w:type="auto"/>
+            <w:hideMark/>
+          </w:tcPr>
+          <w:p>
+            <w:pPr>
+              <w:spacing w:after="160" w:line="278" w:lineRule="auto"/>
+            </w:pPr>
+            <w:r>
+              <w:t>Risk</w:t>
+            </w:r>
+          </w:p>
+        </w:tc>
+        <w:tc>
+          <w:tcPr>
+            <w:tcW w:w="0" w:type="auto"/>
+            <w:hideMark/>
+          </w:tcPr>
+          <w:p>
+            <w:pPr>
+              <w:spacing w:after="160" w:line="278" w:lineRule="auto"/>
+              <w:cnfStyle w:val="100000000000" w:firstRow="1" w:lastRow="0" w:firstColumn="0" w:lastColumn="0" w:oddVBand="0" w:evenVBand="0" w:oddHBand="0" w:evenHBand="0" w:firstRowFirstColumn="0" w:firstRowLastColumn="0" w:lastRowFirstColumn="0" w:lastRowLastColumn="0"/>
+            </w:pPr>
+            <w:r>
+              <w:t>Description</w:t>
+            </w:r>
+          </w:p>
+        </w:tc>
+        <w:tc>
+          <w:tcPr>
+            <w:tcW w:w="0" w:type="auto"/>
+            <w:hideMark/>
+          </w:tcPr>
+          <w:p>
+            <w:pPr>
+              <w:spacing w:after="160" w:line="278" w:lineRule="auto"/>
+              <w:cnfStyle w:val="100000000000" w:firstRow="1" w:lastRow="0" w:firstColumn="0" w:lastColumn="0" w:oddVBand="0" w:evenVBand="0" w:oddHBand="0" w:evenHBand="0" w:firstRowFirstColumn="0" w:firstRowLastColumn="0" w:lastRowFirstColumn="0" w:lastRowLastColumn="0"/>
+            </w:pPr>
+            <w:r>
+              <w:t>Affected Stakeholders</w:t>
+            </w:r>
+          </w:p>
+        </w:tc>
+        <w:tc>
+          <w:tcPr>
+            <w:tcW w:w="0" w:type="auto"/>
+            <w:hideMark/>
+          </w:tcPr>
+          <w:p>
+            <w:pPr>
+              <w:spacing w:after="160" w:line="278" w:lineRule="auto"/>
+              <w:cnfStyle w:val="100000000000" w:firstRow="1" w:lastRow="0" w:firstColumn="0" w:lastColumn="0" w:oddVBand="0" w:evenVBand="0" w:oddHBand="0" w:evenHBand="0" w:firstRowFirstColumn="0" w:firstRowLastColumn="0" w:lastRowFirstColumn="0" w:lastRowLastColumn="0"/>
+            </w:pPr>
+            <w:r>
+              <w:t>Mitigation Strategy</w:t>
+            </w:r>
+          </w:p>
+        </w:tc>
+      </w:tr>
+      <w:tr>
+        <w:trPr>
+          <w:cnfStyle w:val="000000100000" w:firstRow="0" w:lastRow="0" w:firstColumn="0" w:lastColumn="0" w:oddVBand="0" w:evenVBand="0" w:oddHBand="1" w:evenHBand="0" w:firstRowFirstColumn="0" w:firstRowLastColumn="0" w:lastRowFirstColumn="0" w:lastRowLastColumn="0"/>
+        </w:trPr>
+        <w:tc>
+          <w:tcPr>
+            <w:cnfStyle w:val="001000000000" w:firstRow="0" w:lastRow="0" w:firstColumn="1" w:lastColumn="0" w:oddVBand="0" w:evenVBand="0" w:oddHBand="0" w:evenHBand="0" w:firstRowFirstColumn="0" w:firstRowLastColumn="0" w:lastRowFirstColumn="0" w:lastRowLastColumn="0"/>
+            <w:tcW w:w="0" w:type="auto"/>
+            <w:hideMark/>
+          </w:tcPr>
+          <w:p>
+            <w:pPr>
+              <w:spacing w:after="160" w:line="278" w:lineRule="auto"/>
+            </w:pPr>
+            <w:r>
+              <w:t>Algorithm Skepticism</w:t>
+            </w:r>
+          </w:p>
+        </w:tc>
+        <w:tc>
+          <w:tcPr>
+            <w:tcW w:w="0" w:type="auto"/>
+            <w:hideMark/>
+          </w:tcPr>
+          <w:p>
+            <w:pPr>
+              <w:spacing w:after="160" w:line="278" w:lineRule="auto"/>
+              <w:cnfStyle w:val="000000100000" w:firstRow="0" w:lastRow="0" w:firstColumn="0" w:lastColumn="0" w:oddVBand="0" w:evenVBand="0" w:oddHBand="1" w:evenHBand="0" w:firstRowFirstColumn="0" w:firstRowLastColumn="0" w:lastRowFirstColumn="0" w:lastRowLastColumn="0"/>
+            </w:pPr>
+            <w:r>
+              <w:t>Users distrust AI-generated prices compared to human "expert" judgment</w:t>
+            </w:r>
+          </w:p>
+        </w:tc>
+        <w:tc>
+          <w:tcPr>
+            <w:tcW w:w="0" w:type="auto"/>
+            <w:hideMark/>
+          </w:tcPr>
+          <w:p>
+            <w:pPr>
+              <w:spacing w:after="160" w:line="278" w:lineRule="auto"/>
+              <w:cnfStyle w:val="000000100000" w:firstRow="0" w:lastRow="0" w:firstColumn="0" w:lastColumn="0" w:oddVBand="0" w:evenVBand="0" w:oddHBand="1" w:evenHBand="0" w:firstRowFirstColumn="0" w:firstRowLastColumn="0" w:lastRowFirstColumn="0" w:lastRowLastColumn="0"/>
+            </w:pPr>
+            <w:r>
+              <w:t>Dealers, Individual Users, Industry Experts</w:t>
+            </w:r>
+          </w:p>
+        </w:tc>
+        <w:tc>
+          <w:tcPr>
+            <w:tcW w:w="0" w:type="auto"/>
+            <w:hideMark/>
+          </w:tcPr>
+          <w:p>
+            <w:pPr>
+              <w:spacing w:after="160" w:line="278" w:lineRule="auto"/>
+              <w:cnfStyle w:val="000000100000" w:firstRow="0" w:lastRow="0" w:firstColumn="0" w:lastColumn="0" w:oddVBand="0" w:evenVBand="0" w:oddHBand="1" w:evenHBand="0" w:firstRowFirstColumn="0" w:firstRowLastColumn="0" w:lastRowFirstColumn="0" w:lastRowLastColumn="0"/>
+            </w:pPr>
+            <w:r>
+              <w:rPr>
+                <w:b/>
+                <w:bCs/>
+              </w:rPr>
+              <w:t>Transparency Strategy:</w:t>
+            </w:r>
+            <w:r>
+              <w:t> Provide "explainable AI" features showing weighting factors. Publish accuracy metrics. Offer hybrid models combining statistical and LLM approaches.</w:t>
+            </w:r>
+          </w:p>
+        </w:tc>
+      </w:tr>
+      <w:tr>
+        <w:tc>
+          <w:tcPr>
+            <w:cnfStyle w:val="001000000000" w:firstRow="0" w:lastRow="0" w:firstColumn="1" w:lastColumn="0" w:oddVBand="0" w:evenVBand="0" w:oddHBand="0" w:evenHBand="0" w:firstRowFirstColumn="0" w:firstRowLastColumn="0" w:lastRowFirstColumn="0" w:lastRowLastColumn="0"/>
+            <w:tcW w:w="0" w:type="auto"/>
+            <w:hideMark/>
+          </w:tcPr>
+          <w:p>
+            <w:pPr>
+              <w:spacing w:after="160" w:line="278" w:lineRule="auto"/>
+            </w:pPr>
+            <w:r>
+              <w:t>Integration Complexity</w:t>
+            </w:r>
+          </w:p>
+        </w:tc>
+        <w:tc>
+          <w:tcPr>
+            <w:tcW w:w="0" w:type="auto"/>
+            <w:hideMark/>
+          </w:tcPr>
+          <w:p>
+            <w:pPr>
+              <w:spacing w:after="160" w:line="278" w:lineRule="auto"/>
+              <w:cnfStyle w:val="000000000000" w:firstRow="0" w:lastRow="0" w:firstColumn="0" w:lastColumn="0" w:oddVBand="0" w:evenVBand="0" w:oddHBand="0" w:evenHBand="0" w:firstRowFirstColumn="0" w:firstRowLastColumn="0" w:lastRowFirstColumn="0" w:lastRowLastColumn="0"/>
+            </w:pPr>
+            <w:r>
+              <w:t xml:space="preserve">Difficulties integrating with diverse dealer </w:t>
+            </w:r>
+            <w:r>
+              <w:lastRenderedPageBreak/>
+              <w:t>management systems and platforms</w:t>
+            </w:r>
+          </w:p>
+        </w:tc>
+        <w:tc>
+          <w:tcPr>
+            <w:tcW w:w="0" w:type="auto"/>
+            <w:hideMark/>
+          </w:tcPr>
+          <w:p>
+            <w:pPr>
+              <w:spacing w:after="160" w:line="278" w:lineRule="auto"/>
+              <w:cnfStyle w:val="000000000000" w:firstRow="0" w:lastRow="0" w:firstColumn="0" w:lastColumn="0" w:oddVBand="0" w:evenVBand="0" w:oddHBand="0" w:evenHBand="0" w:firstRowFirstColumn="0" w:firstRowLastColumn="0" w:lastRowFirstColumn="0" w:lastRowLastColumn="0"/>
+            </w:pPr>
+            <w:r>
+              <w:lastRenderedPageBreak/>
+              <w:t xml:space="preserve">Technical Integrators, </w:t>
+            </w:r>
+            <w:r>
+              <w:lastRenderedPageBreak/>
+              <w:t>Marketplace Platforms</w:t>
+            </w:r>
+          </w:p>
+        </w:tc>
+        <w:tc>
+          <w:tcPr>
+            <w:tcW w:w="0" w:type="auto"/>
+            <w:hideMark/>
+          </w:tcPr>
+          <w:p>
+            <w:pPr>
+              <w:spacing w:after="160" w:line="278" w:lineRule="auto"/>
+              <w:cnfStyle w:val="000000000000" w:firstRow="0" w:lastRow="0" w:firstColumn="0" w:lastColumn="0" w:oddVBand="0" w:evenVBand="0" w:oddHBand="0" w:evenHBand="0" w:firstRowFirstColumn="0" w:firstRowLastColumn="0" w:lastRowFirstColumn="0" w:lastRowLastColumn="0"/>
+            </w:pPr>
+            <w:r>
+              <w:rPr>
+                <w:b/>
+                <w:bCs/>
+              </w:rPr>
+              <w:lastRenderedPageBreak/>
+              <w:t>Technical Strategy:</w:t>
+            </w:r>
+            <w:r>
+              <w:t xml:space="preserve"> Develop comprehensive, well-documented APIs. Offer SDKs for major </w:t>
+            </w:r>
+            <w:r>
+              <w:lastRenderedPageBreak/>
+              <w:t>platforms. Provide sandbox environments for testing. Establish partner certification programs.</w:t>
+            </w:r>
+          </w:p>
+        </w:tc>
+      </w:tr>
+      <w:tr>
+        <w:trPr>
+          <w:cnfStyle w:val="000000100000" w:firstRow="0" w:lastRow="0" w:firstColumn="0" w:lastColumn="0" w:oddVBand="0" w:evenVBand="0" w:oddHBand="1" w:evenHBand="0" w:firstRowFirstColumn="0" w:firstRowLastColumn="0" w:lastRowFirstColumn="0" w:lastRowLastColumn="0"/>
+        </w:trPr>
+        <w:tc>
+          <w:tcPr>
+            <w:cnfStyle w:val="001000000000" w:firstRow="0" w:lastRow="0" w:firstColumn="1" w:lastColumn="0" w:oddVBand="0" w:evenVBand="0" w:oddHBand="0" w:evenHBand="0" w:firstRowFirstColumn="0" w:firstRowLastColumn="0" w:lastRowFirstColumn="0" w:lastRowLastColumn="0"/>
+            <w:tcW w:w="0" w:type="auto"/>
+            <w:hideMark/>
+          </w:tcPr>
+          <w:p>
+            <w:pPr>
+              <w:spacing w:after="160" w:line="278" w:lineRule="auto"/>
+            </w:pPr>
+            <w:r>
+              <w:lastRenderedPageBreak/>
+              <w:t>Regulatory Non-Compliance</w:t>
+            </w:r>
+          </w:p>
+        </w:tc>
+        <w:tc>
+          <w:tcPr>
+            <w:tcW w:w="0" w:type="auto"/>
+            <w:hideMark/>
+          </w:tcPr>
+          <w:p>
+            <w:pPr>
+              <w:spacing w:after="160" w:line="278" w:lineRule="auto"/>
+              <w:cnfStyle w:val="000000100000" w:firstRow="0" w:lastRow="0" w:firstColumn="0" w:lastColumn="0" w:oddVBand="0" w:evenVBand="0" w:oddHBand="1" w:evenHBand="0" w:firstRowFirstColumn="0" w:firstRowLastColumn="0" w:lastRowFirstColumn="0" w:lastRowLastColumn="0"/>
+            </w:pPr>
+            <w:r>
+              <w:t>Failure to accurately incorporate or update for changing EU emission standards</w:t>
+            </w:r>
+          </w:p>
+        </w:tc>
+        <w:tc>
+          <w:tcPr>
+            <w:tcW w:w="0" w:type="auto"/>
+            <w:hideMark/>
+          </w:tcPr>
+          <w:p>
+            <w:pPr>
+              <w:spacing w:after="160" w:line="278" w:lineRule="auto"/>
+              <w:cnfStyle w:val="000000100000" w:firstRow="0" w:lastRow="0" w:firstColumn="0" w:lastColumn="0" w:oddVBand="0" w:evenVBand="0" w:oddHBand="1" w:evenHBand="0" w:firstRowFirstColumn="0" w:firstRowLastColumn="0" w:lastRowFirstColumn="0" w:lastRowLastColumn="0"/>
+            </w:pPr>
+            <w:r>
+              <w:t>Regulatory Bodies, Fleet Managers, All Commercial Users</w:t>
+            </w:r>
+          </w:p>
+        </w:tc>
+        <w:tc>
+          <w:tcPr>
+            <w:tcW w:w="0" w:type="auto"/>
+            <w:hideMark/>
+          </w:tcPr>
+          <w:p>
+            <w:pPr>
+              <w:spacing w:after="160" w:line="278" w:lineRule="auto"/>
+              <w:cnfStyle w:val="000000100000" w:firstRow="0" w:lastRow="0" w:firstColumn="0" w:lastColumn="0" w:oddVBand="0" w:evenVBand="0" w:oddHBand="1" w:evenHBand="0" w:firstRowFirstColumn="0" w:firstRowLastColumn="0" w:lastRowFirstColumn="0" w:lastRowLastColumn="0"/>
+            </w:pPr>
+            <w:r>
+              <w:rPr>
+                <w:b/>
+                <w:bCs/>
+              </w:rPr>
+              <w:t>Compliance Strategy:</w:t>
+            </w:r>
+            <w:r>
+              <w:t> Establish regulatory monitoring process. Implement automatic updates for regulation changes. Create compliance validation reports for users.</w:t>
+            </w:r>
+          </w:p>
+        </w:tc>
+      </w:tr>
+      <w:tr>
+        <w:tc>
+          <w:tcPr>
+            <w:cnfStyle w:val="001000000000" w:firstRow="0" w:lastRow="0" w:firstColumn="1" w:lastColumn="0" w:oddVBand="0" w:evenVBand="0" w:oddHBand="0" w:evenHBand="0" w:firstRowFirstColumn="0" w:firstRowLastColumn="0" w:lastRowFirstColumn="0" w:lastRowLastColumn="0"/>
+            <w:tcW w:w="0" w:type="auto"/>
+            <w:hideMark/>
+          </w:tcPr>
+          <w:p>
+            <w:pPr>
+              <w:spacing w:after="160" w:line="278" w:lineRule="auto"/>
+            </w:pPr>
+            <w:r>
+              <w:t>Market Fragmentation</w:t>
+            </w:r>
+          </w:p>
+        </w:tc>
+        <w:tc>
+          <w:tcPr>
+            <w:tcW w:w="0" w:type="auto"/>
+            <w:hideMark/>
+          </w:tcPr>
+          <w:p>
+            <w:pPr>
+              <w:spacing w:after="160" w:line="278" w:lineRule="auto"/>
+              <w:cnfStyle w:val="000000000000" w:firstRow="0" w:lastRow="0" w:firstColumn="0" w:lastColumn="0" w:oddVBand="0" w:evenVBand="0" w:oddHBand="0" w:evenHBand="0" w:firstRowFirstColumn="0" w:firstRowLastColumn="0" w:lastRowFirstColumn="0" w:lastRowLastColumn="0"/>
+            </w:pPr>
+            <w:r>
+              <w:t>Significant regional price variations within Europe reducing model accuracy</w:t>
+            </w:r>
+          </w:p>
+        </w:tc>
+        <w:tc>
+          <w:tcPr>
+            <w:tcW w:w="0" w:type="auto"/>
+            <w:hideMark/>
+          </w:tcPr>
+          <w:p>
+            <w:pPr>
+              <w:spacing w:after="160" w:line="278" w:lineRule="auto"/>
+              <w:cnfStyle w:val="000000000000" w:firstRow="0" w:lastRow="0" w:firstColumn="0" w:lastColumn="0" w:oddVBand="0" w:evenVBand="0" w:oddHBand="0" w:evenHBand="0" w:firstRowFirstColumn="0" w:firstRowLastColumn="0" w:lastRowFirstColumn="0" w:lastRowLastColumn="0"/>
+            </w:pPr>
+            <w:r>
+              <w:t>All Users, Particularly Cross-Border Operators</w:t>
+            </w:r>
+          </w:p>
+        </w:tc>
+        <w:tc>
+          <w:tcPr>
+            <w:tcW w:w="0" w:type="auto"/>
+            <w:hideMark/>
+          </w:tcPr>
+          <w:p>
+            <w:pPr>
+              <w:spacing w:after="160" w:line="278" w:lineRule="auto"/>
+              <w:cnfStyle w:val="000000000000" w:firstRow="0" w:lastRow="0" w:firstColumn="0" w:lastColumn="0" w:oddVBand="0" w:evenVBand="0" w:oddHBand="0" w:evenHBand="0" w:firstRowFirstColumn="0" w:firstRowLastColumn="0" w:lastRowFirstColumn="0" w:lastRowLastColumn="0"/>
+            </w:pPr>
+            <w:r>
+              <w:rPr>
+                <w:b/>
+                <w:bCs/>
+              </w:rPr>
+              <w:t>Product Strategy:</w:t>
+            </w:r>
+            <w:r>
+              <w:t> Develop region-specific models for major markets (DACH, Benelux, Nordic, etc.). Clearly communicate geographic limitations. Offer region-specific accuracy metrics.</w:t>
+            </w:r>
+          </w:p>
+        </w:tc>
+      </w:tr>
+      <w:tr>
+        <w:trPr>
+          <w:cnfStyle w:val="000000100000" w:firstRow="0" w:lastRow="0" w:firstColumn="0" w:lastColumn="0" w:oddVBand="0" w:evenVBand="0" w:oddHBand="1" w:evenHBand="0" w:firstRowFirstColumn="0" w:firstRowLastColumn="0" w:lastRowFirstColumn="0" w:lastRowLastColumn="0"/>
+        </w:trPr>
+        <w:tc>
+          <w:tcPr>
+            <w:cnfStyle w:val="001000000000" w:firstRow="0" w:lastRow="0" w:firstColumn="1" w:lastColumn="0" w:oddVBand="0" w:evenVBand="0" w:oddHBand="0" w:evenHBand="0" w:firstRowFirstColumn="0" w:firstRowLastColumn="0" w:lastRowFirstColumn="0" w:lastRowLastColumn="0"/>
+            <w:tcW w:w="0" w:type="auto"/>
+            <w:hideMark/>
+          </w:tcPr>
+          <w:p>
+            <w:pPr>
+              <w:spacing w:after="160" w:line="278" w:lineRule="auto"/>
+            </w:pPr>
+            <w:r>
+              <w:t>Data Privacy Concerns</w:t>
+            </w:r>
+          </w:p>
+        </w:tc>
+        <w:tc>
+          <w:tcPr>
+            <w:tcW w:w="0" w:type="auto"/>
+            <w:hideMark/>
+          </w:tcPr>
+          <w:p>
+            <w:pPr>
+              <w:spacing w:after="160" w:line="278" w:lineRule="auto"/>
+              <w:cnfStyle w:val="000000100000" w:firstRow="0" w:lastRow="0" w:firstColumn="0" w:lastColumn="0" w:oddVBand="0" w:evenVBand="0" w:oddHBand="1" w:evenHBand="0" w:firstRowFirstColumn="0" w:firstRowLastColumn="0" w:lastRowFirstColumn="0" w:lastRowLastColumn="0"/>
+            </w:pPr>
+            <w:r>
+              <w:t>Handling of sensitive vehicle and transaction data under GDPR</w:t>
+            </w:r>
+          </w:p>
+        </w:tc>
+        <w:tc>
+          <w:tcPr>
+            <w:tcW w:w="0" w:type="auto"/>
+            <w:hideMark/>
+          </w:tcPr>
+          <w:p>
+            <w:pPr>
+              <w:spacing w:after="160" w:line="278" w:lineRule="auto"/>
+              <w:cnfStyle w:val="000000100000" w:firstRow="0" w:lastRow="0" w:firstColumn="0" w:lastColumn="0" w:oddVBand="0" w:evenVBand="0" w:oddHBand="1" w:evenHBand="0" w:firstRowFirstColumn="0" w:firstRowLastColumn="0" w:lastRowFirstColumn="0" w:lastRowLastColumn="0"/>
+            </w:pPr>
+            <w:r>
+              <w:t>Technical Integrators, Regulatory Bodies, Users</w:t>
+            </w:r>
+          </w:p>
+        </w:tc>
+        <w:tc>
+          <w:tcPr>
+            <w:tcW w:w="0" w:type="auto"/>
+            <w:hideMark/>
+          </w:tcPr>
+          <w:p>
+            <w:pPr>
+              <w:spacing w:after="160" w:line="278" w:lineRule="auto"/>
+              <w:cnfStyle w:val="000000100000" w:firstRow="0" w:lastRow="0" w:firstColumn="0" w:lastColumn="0" w:oddVBand="0" w:evenVBand="0" w:oddHBand="1" w:evenHBand="0" w:firstRowFirstColumn="0" w:firstRowLastColumn="0" w:lastRowFirstColumn="0" w:lastRowLastColumn="0"/>
+            </w:pPr>
+            <w:r>
+              <w:rPr>
+                <w:b/>
+                <w:bCs/>
+              </w:rPr>
+              <w:t>Security Strategy:</w:t>
+            </w:r>
+            <w:r>
+              <w:t> Implement privacy-by-design architecture. Offer both cloud and on-premise deployment options. Obtain relevant certifications. Provide transparent data handling policies.</w:t>
+            </w:r>
+          </w:p>
+        </w:tc>
+      </w:tr>
+    </w:tbl>
+    <w:p>
+      <w:pPr>
+        <w:rPr>
+          <w:b/>
+          <w:bCs/>
+        </w:rPr>
+      </w:pPr>
+      <w:r>
+        <w:rPr>
+          <w:b/>
+          <w:bCs/>
+        </w:rPr>
+        <w:t>Table 5: Success Metrics by Stakeholder Group</w:t>
+      </w:r>
+    </w:p>
+    <w:tbl>
+      <w:tblPr>
+        <w:tblStyle w:val="GridTable5Dark-Accent4"/>
+        <w:tblW w:w="11280" w:type="dxa"/>
+        <w:tblLook w:val="04A0" w:firstRow="1" w:lastRow="0" w:firstColumn="1" w:lastColumn="0" w:noHBand="0" w:noVBand="1"/>
+      </w:tblPr>
+      <w:tblGrid>
+        <w:gridCol w:w="1996"/>
+        <w:gridCol w:w="5305"/>
+        <w:gridCol w:w="3979"/>
+      </w:tblGrid>
+      <w:tr>
+        <w:trPr>
+          <w:cnfStyle w:val="100000000000" w:firstRow="1" w:lastRow="0" w:firstColumn="0" w:lastColumn="0" w:oddVBand="0" w:evenVBand="0" w:oddHBand="0" w:evenHBand="0" w:firstRowFirstColumn="0" w:firstRowLastColumn="0" w:lastRowFirstColumn="0" w:lastRowLastColumn="0"/>
+        </w:trPr>
+        <w:tc>
+          <w:tcPr>
+            <w:cnfStyle w:val="001000000000" w:firstRow="0" w:lastRow="0" w:firstColumn="1" w:lastColumn="0" w:oddVBand="0" w:evenVBand="0" w:oddHBand="0" w:evenHBand="0" w:firstRowFirstColumn="0" w:firstRowLastColumn="0" w:lastRowFirstColumn="0" w:lastRowLastColumn="0"/>
+            <w:tcW w:w="0" w:type="auto"/>
+            <w:hideMark/>
+          </w:tcPr>
+          <w:p>
+            <w:pPr>
+              <w:spacing w:after="160" w:line="278" w:lineRule="auto"/>
+            </w:pPr>
+            <w:r>
+              <w:t>Stakeholder Group</w:t>
+            </w:r>
+          </w:p>
+        </w:tc>
+        <w:tc>
+          <w:tcPr>
+            <w:tcW w:w="0" w:type="auto"/>
+            <w:hideMark/>
+          </w:tcPr>
+          <w:p>
+            <w:pPr>
+              <w:spacing w:after="160" w:line="278" w:lineRule="auto"/>
+              <w:cnfStyle w:val="100000000000" w:firstRow="1" w:lastRow="0" w:firstColumn="0" w:lastColumn="0" w:oddVBand="0" w:evenVBand="0" w:oddHBand="0" w:evenHBand="0" w:firstRowFirstColumn="0" w:firstRowLastColumn="0" w:lastRowFirstColumn="0" w:lastRowLastColumn="0"/>
+            </w:pPr>
+            <w:r>
+              <w:t>Key Success Metrics</w:t>
+            </w:r>
+          </w:p>
+        </w:tc>
+        <w:tc>
+          <w:tcPr>
+            <w:tcW w:w="0" w:type="auto"/>
+            <w:hideMark/>
+          </w:tcPr>
+          <w:p>
+            <w:pPr>
+              <w:spacing w:after="160" w:line="278" w:lineRule="auto"/>
+              <w:cnfStyle w:val="100000000000" w:firstRow="1" w:lastRow="0" w:firstColumn="0" w:lastColumn="0" w:oddVBand="0" w:evenVBand="0" w:oddHBand="0" w:evenHBand="0" w:firstRowFirstColumn="0" w:firstRowLastColumn="0" w:lastRowFirstColumn="0" w:lastRowLastColumn="0"/>
+            </w:pPr>
+            <w:r>
+              <w:t>Measurement Approach</w:t>
+            </w:r>
+          </w:p>
+        </w:tc>
+      </w:tr>
+      <w:tr>
+        <w:trPr>
+          <w:cnfStyle w:val="000000100000" w:firstRow="0" w:lastRow="0" w:firstColumn="0" w:lastColumn="0" w:oddVBand="0" w:evenVBand="0" w:oddHBand="1" w:evenHBand="0" w:firstRowFirstColumn="0" w:firstRowLastColumn="0" w:lastRowFirstColumn="0" w:lastRowLastColumn="0"/>
+        </w:trPr>
+        <w:tc>
+          <w:tcPr>
+            <w:cnfStyle w:val="001000000000" w:firstRow="0" w:lastRow="0" w:firstColumn="1" w:lastColumn="0" w:oddVBand="0" w:evenVBand="0" w:oddHBand="0" w:evenHBand="0" w:firstRowFirstColumn="0" w:firstRowLastColumn="0" w:lastRowFirstColumn="0" w:lastRowLastColumn="0"/>
+            <w:tcW w:w="0" w:type="auto"/>
+            <w:hideMark/>
+          </w:tcPr>
+          <w:p>
+            <w:pPr>
+              <w:spacing w:after="160" w:line="278" w:lineRule="auto"/>
+            </w:pPr>
+            <w:r>
+              <w:t>Dealerships</w:t>
+            </w:r>
+          </w:p>
+        </w:tc>
+        <w:tc>
+          <w:tcPr>
+            <w:tcW w:w="0" w:type="auto"/>
+            <w:hideMark/>
+          </w:tcPr>
+          <w:p>
+            <w:pPr>
+              <w:spacing w:after="160" w:line="278" w:lineRule="auto"/>
+              <w:cnfStyle w:val="000000100000" w:firstRow="0" w:lastRow="0" w:firstColumn="0" w:lastColumn="0" w:oddVBand="0" w:evenVBand="0" w:oddHBand="1" w:evenHBand="0" w:firstRowFirstColumn="0" w:firstRowLastColumn="0" w:lastRowFirstColumn="0" w:lastRowLastColumn="0"/>
+            </w:pPr>
+            <w:r>
+              <w:t>Increased profit margins, Reduced inventory days, Higher transaction completion rates</w:t>
+            </w:r>
+          </w:p>
+        </w:tc>
+        <w:tc>
+          <w:tcPr>
+            <w:tcW w:w="0" w:type="auto"/>
+            <w:hideMark/>
+          </w:tcPr>
+          <w:p>
+            <w:pPr>
+              <w:spacing w:after="160" w:line="278" w:lineRule="auto"/>
+              <w:cnfStyle w:val="000000100000" w:firstRow="0" w:lastRow="0" w:firstColumn="0" w:lastColumn="0" w:oddVBand="0" w:evenVBand="0" w:oddHBand="1" w:evenHBand="0" w:firstRowFirstColumn="0" w:firstRowLastColumn="0" w:lastRowFirstColumn="0" w:lastRowLastColumn="0"/>
+            </w:pPr>
+            <w:r>
+              <w:t>Case studies, ROI analysis, Customer surveys</w:t>
+            </w:r>
+          </w:p>
+        </w:tc>
+      </w:tr>
+      <w:tr>
+        <w:tc>
+          <w:tcPr>
+            <w:cnfStyle w:val="001000000000" w:firstRow="0" w:lastRow="0" w:firstColumn="1" w:lastColumn="0" w:oddVBand="0" w:evenVBand="0" w:oddHBand="0" w:evenHBand="0" w:firstRowFirstColumn="0" w:firstRowLastColumn="0" w:lastRowFirstColumn="0" w:lastRowLastColumn="0"/>
+            <w:tcW w:w="0" w:type="auto"/>
+            <w:hideMark/>
+          </w:tcPr>
+          <w:p>
+            <w:pPr>
+              <w:spacing w:after="160" w:line="278" w:lineRule="auto"/>
+            </w:pPr>
+            <w:r>
+              <w:t>Marketplace Platforms</w:t>
+            </w:r>
+          </w:p>
+        </w:tc>
+        <w:tc>
+          <w:tcPr>
+            <w:tcW w:w="0" w:type="auto"/>
+            <w:hideMark/>
+          </w:tcPr>
+          <w:p>
+            <w:pPr>
+              <w:spacing w:after="160" w:line="278" w:lineRule="auto"/>
+              <w:cnfStyle w:val="000000000000" w:firstRow="0" w:lastRow="0" w:firstColumn="0" w:lastColumn="0" w:oddVBand="0" w:evenVBand="0" w:oddHBand="0" w:evenHBand="0" w:firstRowFirstColumn="0" w:firstRowLastColumn="0" w:lastRowFirstColumn="0" w:lastRowLastColumn="0"/>
+            </w:pPr>
+            <w:r>
+              <w:t>Increased user trust scores, Higher transaction volumes, Reduced price disputes</w:t>
+            </w:r>
+          </w:p>
+        </w:tc>
+        <w:tc>
+          <w:tcPr>
+            <w:tcW w:w="0" w:type="auto"/>
+            <w:hideMark/>
+          </w:tcPr>
+          <w:p>
+            <w:pPr>
+              <w:spacing w:after="160" w:line="278" w:lineRule="auto"/>
+              <w:cnfStyle w:val="000000000000" w:firstRow="0" w:lastRow="0" w:firstColumn="0" w:lastColumn="0" w:oddVBand="0" w:evenVBand="0" w:oddHBand="0" w:evenHBand="0" w:firstRowFirstColumn="0" w:firstRowLastColumn="0" w:lastRowFirstColumn="0" w:lastRowLastColumn="0"/>
+            </w:pPr>
+            <w:r>
+              <w:t>Platform analytics, User feedback, Dispute resolution metrics</w:t>
+            </w:r>
+          </w:p>
+        </w:tc>
+      </w:tr>
+      <w:tr>
+        <w:trPr>
+          <w:cnfStyle w:val="000000100000" w:firstRow="0" w:lastRow="0" w:firstColumn="0" w:lastColumn="0" w:oddVBand="0" w:evenVBand="0" w:oddHBand="1" w:evenHBand="0" w:firstRowFirstColumn="0" w:firstRowLastColumn="0" w:lastRowFirstColumn="0" w:lastRowLastColumn="0"/>
+        </w:trPr>
+        <w:tc>
+          <w:tcPr>
+            <w:cnfStyle w:val="001000000000" w:firstRow="0" w:lastRow="0" w:firstColumn="1" w:lastColumn="0" w:oddVBand="0" w:evenVBand="0" w:oddHBand="0" w:evenHBand="0" w:firstRowFirstColumn="0" w:firstRowLastColumn="0" w:lastRowFirstColumn="0" w:lastRowLastColumn="0"/>
+            <w:tcW w:w="0" w:type="auto"/>
+            <w:hideMark/>
+          </w:tcPr>
+          <w:p>
+            <w:pPr>
+              <w:spacing w:after="160" w:line="278" w:lineRule="auto"/>
+            </w:pPr>
+            <w:r>
+              <w:t>Individual Users</w:t>
+            </w:r>
+          </w:p>
+        </w:tc>
+        <w:tc>
+          <w:tcPr>
+            <w:tcW w:w="0" w:type="auto"/>
+            <w:hideMark/>
+          </w:tcPr>
+          <w:p>
+            <w:pPr>
+              <w:spacing w:after="160" w:line="278" w:lineRule="auto"/>
+              <w:cnfStyle w:val="000000100000" w:firstRow="0" w:lastRow="0" w:firstColumn="0" w:lastColumn="0" w:oddVBand="0" w:evenVBand="0" w:oddHBand="1" w:evenHBand="0" w:firstRowFirstColumn="0" w:firstRowLastColumn="0" w:lastRowFirstColumn="0" w:lastRowLastColumn="0"/>
+            </w:pPr>
+            <w:r>
+              <w:t>Price satisfaction scores, Willingness to recommend, Accuracy perception</w:t>
+            </w:r>
+          </w:p>
+        </w:tc>
+        <w:tc>
+          <w:tcPr>
+            <w:tcW w:w="0" w:type="auto"/>
+            <w:hideMark/>
+          </w:tcPr>
+          <w:p>
+            <w:pPr>
+              <w:spacing w:after="160" w:line="278" w:lineRule="auto"/>
+              <w:cnfStyle w:val="000000100000" w:firstRow="0" w:lastRow="0" w:firstColumn="0" w:lastColumn="0" w:oddVBand="0" w:evenVBand="0" w:oddHBand="1" w:evenHBand="0" w:firstRowFirstColumn="0" w:firstRowLastColumn="0" w:lastRowFirstColumn="0" w:lastRowLastColumn="0"/>
+            </w:pPr>
+            <w:r>
+              <w:t>Post-transaction surveys, NPS scores, Review ratings</w:t>
+            </w:r>
+          </w:p>
+        </w:tc>
+      </w:tr>
+      <w:tr>
+        <w:tc>
+          <w:tcPr>
+            <w:cnfStyle w:val="001000000000" w:firstRow="0" w:lastRow="0" w:firstColumn="1" w:lastColumn="0" w:oddVBand="0" w:evenVBand="0" w:oddHBand="0" w:evenHBand="0" w:firstRowFirstColumn="0" w:firstRowLastColumn="0" w:lastRowFirstColumn="0" w:lastRowLastColumn="0"/>
+            <w:tcW w:w="0" w:type="auto"/>
+            <w:hideMark/>
+          </w:tcPr>
+          <w:p>
+            <w:pPr>
+              <w:spacing w:after="160" w:line="278" w:lineRule="auto"/>
+            </w:pPr>
+            <w:r>
+              <w:t>Fleet Managers</w:t>
+            </w:r>
+          </w:p>
+        </w:tc>
+        <w:tc>
+          <w:tcPr>
+            <w:tcW w:w="0" w:type="auto"/>
+            <w:hideMark/>
+          </w:tcPr>
+          <w:p>
+            <w:pPr>
+              <w:spacing w:after="160" w:line="278" w:lineRule="auto"/>
+              <w:cnfStyle w:val="000000000000" w:firstRow="0" w:lastRow="0" w:firstColumn="0" w:lastColumn="0" w:oddVBand="0" w:evenVBand="0" w:oddHBand="0" w:evenHBand="0" w:firstRowFirstColumn="0" w:firstRowLastColumn="0" w:lastRowFirstColumn="0" w:lastRowLastColumn="0"/>
+            </w:pPr>
+            <w:r>
+              <w:t>Improved residual value accuracy, Compliance reporting efficiency, TCO optimization</w:t>
+            </w:r>
+          </w:p>
+        </w:tc>
+        <w:tc>
+          <w:tcPr>
+            <w:tcW w:w="0" w:type="auto"/>
+            <w:hideMark/>
+          </w:tcPr>
+          <w:p>
+            <w:pPr>
+              <w:spacing w:after="160" w:line="278" w:lineRule="auto"/>
+              <w:cnfStyle w:val="000000000000" w:firstRow="0" w:lastRow="0" w:firstColumn="0" w:lastColumn="0" w:oddVBand="0" w:evenVBand="0" w:oddHBand="0" w:evenHBand="0" w:firstRowFirstColumn="0" w:firstRowLastColumn="0" w:lastRowFirstColumn="0" w:lastRowLastColumn="0"/>
+            </w:pPr>
+            <w:r>
+              <w:t>Historical vs. predicted value analysis, Time savings metrics</w:t>
+            </w:r>
+          </w:p>
+        </w:tc>
+      </w:tr>
+      <w:tr>
+        <w:trPr>
+          <w:cnfStyle w:val="000000100000" w:firstRow="0" w:lastRow="0" w:firstColumn="0" w:lastColumn="0" w:oddVBand="0" w:evenVBand="0" w:oddHBand="1" w:evenHBand="0" w:firstRowFirstColumn="0" w:firstRowLastColumn="0" w:lastRowFirstColumn="0" w:lastRowLastColumn="0"/>
+        </w:trPr>
+        <w:tc>
+          <w:tcPr>
+            <w:cnfStyle w:val="001000000000" w:firstRow="0" w:lastRow="0" w:firstColumn="1" w:lastColumn="0" w:oddVBand="0" w:evenVBand="0" w:oddHBand="0" w:evenHBand="0" w:firstRowFirstColumn="0" w:firstRowLastColumn="0" w:lastRowFirstColumn="0" w:lastRowLastColumn="0"/>
+            <w:tcW w:w="0" w:type="auto"/>
+            <w:hideMark/>
+          </w:tcPr>
+          <w:p>
+            <w:pPr>
+              <w:spacing w:after="160" w:line="278" w:lineRule="auto"/>
+            </w:pPr>
+            <w:r>
+              <w:lastRenderedPageBreak/>
+              <w:t>Regulatory Bodies</w:t>
+            </w:r>
+          </w:p>
+        </w:tc>
+        <w:tc>
+          <w:tcPr>
+            <w:tcW w:w="0" w:type="auto"/>
+            <w:hideMark/>
+          </w:tcPr>
+          <w:p>
+            <w:pPr>
+              <w:spacing w:after="160" w:line="278" w:lineRule="auto"/>
+              <w:cnfStyle w:val="000000100000" w:firstRow="0" w:lastRow="0" w:firstColumn="0" w:lastColumn="0" w:oddVBand="0" w:evenVBand="0" w:oddHBand="1" w:evenHBand="0" w:firstRowFirstColumn="0" w:firstRowLastColumn="0" w:lastRowFirstColumn="0" w:lastRowLastColumn="0"/>
+            </w:pPr>
+            <w:r>
+              <w:t>Market transparency improvements, Emission compliance rates</w:t>
+            </w:r>
+          </w:p>
+        </w:tc>
+        <w:tc>
+          <w:tcPr>
+            <w:tcW w:w="0" w:type="auto"/>
+            <w:hideMark/>
+          </w:tcPr>
+          <w:p>
+            <w:pPr>
+              <w:spacing w:after="160" w:line="278" w:lineRule="auto"/>
+              <w:cnfStyle w:val="000000100000" w:firstRow="0" w:lastRow="0" w:firstColumn="0" w:lastColumn="0" w:oddVBand="0" w:evenVBand="0" w:oddHBand="1" w:evenHBand="0" w:firstRowFirstColumn="0" w:firstRowLastColumn="0" w:lastRowFirstColumn="0" w:lastRowLastColumn="0"/>
+            </w:pPr>
+            <w:r>
+              <w:t>Market analysis reports, Compliance audit results</w:t>
+            </w:r>
+          </w:p>
+        </w:tc>
+      </w:tr>
+      <w:tr>
+        <w:tc>
+          <w:tcPr>
+            <w:cnfStyle w:val="001000000000" w:firstRow="0" w:lastRow="0" w:firstColumn="1" w:lastColumn="0" w:oddVBand="0" w:evenVBand="0" w:oddHBand="0" w:evenHBand="0" w:firstRowFirstColumn="0" w:firstRowLastColumn="0" w:lastRowFirstColumn="0" w:lastRowLastColumn="0"/>
+            <w:tcW w:w="0" w:type="auto"/>
+            <w:hideMark/>
+          </w:tcPr>
+          <w:p>
+            <w:pPr>
+              <w:spacing w:after="160" w:line="278" w:lineRule="auto"/>
+            </w:pPr>
+            <w:r>
+              <w:t>Investors</w:t>
+            </w:r>
+          </w:p>
+        </w:tc>
+        <w:tc>
+          <w:tcPr>
+            <w:tcW w:w="0" w:type="auto"/>
+            <w:hideMark/>
+          </w:tcPr>
+          <w:p>
+            <w:pPr>
+              <w:spacing w:after="160" w:line="278" w:lineRule="auto"/>
+              <w:cnfStyle w:val="000000000000" w:firstRow="0" w:lastRow="0" w:firstColumn="0" w:lastColumn="0" w:oddVBand="0" w:evenVBand="0" w:oddHBand="0" w:evenHBand="0" w:firstRowFirstColumn="0" w:firstRowLastColumn="0" w:lastRowFirstColumn="0" w:lastRowLastColumn="0"/>
+            </w:pPr>
+            <w:r>
+              <w:t>Revenue growth, Market penetration, Customer retention</w:t>
+            </w:r>
+          </w:p>
+        </w:tc>
+        <w:tc>
+          <w:tcPr>
+            <w:tcW w:w="0" w:type="auto"/>
+            <w:hideMark/>
+          </w:tcPr>
+          <w:p>
+            <w:pPr>
+              <w:spacing w:after="160" w:line="278" w:lineRule="auto"/>
+              <w:cnfStyle w:val="000000000000" w:firstRow="0" w:lastRow="0" w:firstColumn="0" w:lastColumn="0" w:oddVBand="0" w:evenVBand="0" w:oddHBand="0" w:evenHBand="0" w:firstRowFirstColumn="0" w:firstRowLastColumn="0" w:lastRowFirstColumn="0" w:lastRowLastColumn="0"/>
+            </w:pPr>
+            <w:r>
+              <w:t>Financial reporting, Market share analysis, Churn rates</w:t>
+            </w:r>
+          </w:p>
+        </w:tc>
+      </w:tr>
+    </w:tbl>
     <w:p/>
     <w:sectPr>
       <w:pgSz w:w="12240" w:h="15840"/>
@@ -3038,7 +4279,7 @@
   <w:style w:type="paragraph" w:default="1" w:styleId="Normal">
     <w:name w:val="Normal"/>
     <w:qFormat/>
-    <w:rsid w:val="00061F9A"/>
+    <w:rsid w:val="00C44A80"/>
   </w:style>
   <w:style w:type="paragraph" w:styleId="Heading1">
     <w:name w:val="heading 1"/>
@@ -3047,7 +4288,7 @@
     <w:link w:val="Heading1Char"/>
     <w:uiPriority w:val="9"/>
     <w:qFormat/>
-    <w:rsid w:val="00061F9A"/>
+    <w:rsid w:val="00C44A80"/>
     <w:pPr>
       <w:keepNext/>
       <w:keepLines/>
@@ -3070,7 +4311,7 @@
     <w:semiHidden/>
     <w:unhideWhenUsed/>
     <w:qFormat/>
-    <w:rsid w:val="00061F9A"/>
+    <w:rsid w:val="00C44A80"/>
     <w:pPr>
       <w:keepNext/>
       <w:keepLines/>
@@ -3093,7 +4334,7 @@
     <w:semiHidden/>
     <w:unhideWhenUsed/>
     <w:qFormat/>
-    <w:rsid w:val="00061F9A"/>
+    <w:rsid w:val="00C44A80"/>
     <w:pPr>
       <w:keepNext/>
       <w:keepLines/>
@@ -3116,7 +4357,7 @@
     <w:semiHidden/>
     <w:unhideWhenUsed/>
     <w:qFormat/>
-    <w:rsid w:val="00061F9A"/>
+    <w:rsid w:val="00C44A80"/>
     <w:pPr>
       <w:keepNext/>
       <w:keepLines/>
@@ -3139,7 +4380,7 @@
     <w:semiHidden/>
     <w:unhideWhenUsed/>
     <w:qFormat/>
-    <w:rsid w:val="00061F9A"/>
+    <w:rsid w:val="00C44A80"/>
     <w:pPr>
       <w:keepNext/>
       <w:keepLines/>
@@ -3160,7 +4401,7 @@
     <w:semiHidden/>
     <w:unhideWhenUsed/>
     <w:qFormat/>
-    <w:rsid w:val="00061F9A"/>
+    <w:rsid w:val="00C44A80"/>
     <w:pPr>
       <w:keepNext/>
       <w:keepLines/>
@@ -3183,7 +4424,7 @@
     <w:semiHidden/>
     <w:unhideWhenUsed/>
     <w:qFormat/>
-    <w:rsid w:val="00061F9A"/>
+    <w:rsid w:val="00C44A80"/>
     <w:pPr>
       <w:keepNext/>
       <w:keepLines/>
@@ -3204,7 +4445,7 @@
     <w:semiHidden/>
     <w:unhideWhenUsed/>
     <w:qFormat/>
-    <w:rsid w:val="00061F9A"/>
+    <w:rsid w:val="00C44A80"/>
     <w:pPr>
       <w:keepNext/>
       <w:keepLines/>
@@ -3227,7 +4468,7 @@
     <w:semiHidden/>
     <w:unhideWhenUsed/>
     <w:qFormat/>
-    <w:rsid w:val="00061F9A"/>
+    <w:rsid w:val="00C44A80"/>
     <w:pPr>
       <w:keepNext/>
       <w:keepLines/>
@@ -3271,7 +4512,7 @@
     <w:basedOn w:val="DefaultParagraphFont"/>
     <w:link w:val="Heading1"/>
     <w:uiPriority w:val="9"/>
-    <w:rsid w:val="00061F9A"/>
+    <w:rsid w:val="00C44A80"/>
     <w:rPr>
       <w:rFonts w:asciiTheme="majorHAnsi" w:eastAsiaTheme="majorEastAsia" w:hAnsiTheme="majorHAnsi" w:cstheme="majorBidi"/>
       <w:color w:val="2F5496" w:themeColor="accent1" w:themeShade="BF"/>
@@ -3285,7 +4526,7 @@
     <w:link w:val="Heading2"/>
     <w:uiPriority w:val="9"/>
     <w:semiHidden/>
-    <w:rsid w:val="00061F9A"/>
+    <w:rsid w:val="00C44A80"/>
     <w:rPr>
       <w:rFonts w:asciiTheme="majorHAnsi" w:eastAsiaTheme="majorEastAsia" w:hAnsiTheme="majorHAnsi" w:cstheme="majorBidi"/>
       <w:color w:val="2F5496" w:themeColor="accent1" w:themeShade="BF"/>
@@ -3299,7 +4540,7 @@
     <w:link w:val="Heading3"/>
     <w:uiPriority w:val="9"/>
     <w:semiHidden/>
-    <w:rsid w:val="00061F9A"/>
+    <w:rsid w:val="00C44A80"/>
     <w:rPr>
       <w:rFonts w:eastAsiaTheme="majorEastAsia" w:cstheme="majorBidi"/>
       <w:color w:val="2F5496" w:themeColor="accent1" w:themeShade="BF"/>
@@ -3313,7 +4554,7 @@
     <w:link w:val="Heading4"/>
     <w:uiPriority w:val="9"/>
     <w:semiHidden/>
-    <w:rsid w:val="00061F9A"/>
+    <w:rsid w:val="00C44A80"/>
     <w:rPr>
       <w:rFonts w:eastAsiaTheme="majorEastAsia" w:cstheme="majorBidi"/>
       <w:i/>
@@ -3327,7 +4568,7 @@
     <w:link w:val="Heading5"/>
     <w:uiPriority w:val="9"/>
     <w:semiHidden/>
-    <w:rsid w:val="00061F9A"/>
+    <w:rsid w:val="00C44A80"/>
     <w:rPr>
       <w:rFonts w:eastAsiaTheme="majorEastAsia" w:cstheme="majorBidi"/>
       <w:color w:val="2F5496" w:themeColor="accent1" w:themeShade="BF"/>
@@ -3339,7 +4580,7 @@
     <w:link w:val="Heading6"/>
     <w:uiPriority w:val="9"/>
     <w:semiHidden/>
-    <w:rsid w:val="00061F9A"/>
+    <w:rsid w:val="00C44A80"/>
     <w:rPr>
       <w:rFonts w:eastAsiaTheme="majorEastAsia" w:cstheme="majorBidi"/>
       <w:i/>
@@ -3353,7 +4594,7 @@
     <w:link w:val="Heading7"/>
     <w:uiPriority w:val="9"/>
     <w:semiHidden/>
-    <w:rsid w:val="00061F9A"/>
+    <w:rsid w:val="00C44A80"/>
     <w:rPr>
       <w:rFonts w:eastAsiaTheme="majorEastAsia" w:cstheme="majorBidi"/>
       <w:color w:val="595959" w:themeColor="text1" w:themeTint="A6"/>
@@ -3365,7 +4606,7 @@
     <w:link w:val="Heading8"/>
     <w:uiPriority w:val="9"/>
     <w:semiHidden/>
-    <w:rsid w:val="00061F9A"/>
+    <w:rsid w:val="00C44A80"/>
     <w:rPr>
       <w:rFonts w:eastAsiaTheme="majorEastAsia" w:cstheme="majorBidi"/>
       <w:i/>
@@ -3379,7 +4620,7 @@
     <w:link w:val="Heading9"/>
     <w:uiPriority w:val="9"/>
     <w:semiHidden/>
-    <w:rsid w:val="00061F9A"/>
+    <w:rsid w:val="00C44A80"/>
     <w:rPr>
       <w:rFonts w:eastAsiaTheme="majorEastAsia" w:cstheme="majorBidi"/>
       <w:color w:val="272727" w:themeColor="text1" w:themeTint="D8"/>
@@ -3392,7 +4633,7 @@
     <w:link w:val="TitleChar"/>
     <w:uiPriority w:val="10"/>
     <w:qFormat/>
-    <w:rsid w:val="00061F9A"/>
+    <w:rsid w:val="00C44A80"/>
     <w:pPr>
       <w:spacing w:after="80" w:line="240" w:lineRule="auto"/>
       <w:contextualSpacing/>
@@ -3410,7 +4651,7 @@
     <w:basedOn w:val="DefaultParagraphFont"/>
     <w:link w:val="Title"/>
     <w:uiPriority w:val="10"/>
-    <w:rsid w:val="00061F9A"/>
+    <w:rsid w:val="00C44A80"/>
     <w:rPr>
       <w:rFonts w:asciiTheme="majorHAnsi" w:eastAsiaTheme="majorEastAsia" w:hAnsiTheme="majorHAnsi" w:cstheme="majorBidi"/>
       <w:spacing w:val="-10"/>
@@ -3426,7 +4667,7 @@
     <w:link w:val="SubtitleChar"/>
     <w:uiPriority w:val="11"/>
     <w:qFormat/>
-    <w:rsid w:val="00061F9A"/>
+    <w:rsid w:val="00C44A80"/>
     <w:pPr>
       <w:numPr>
         <w:ilvl w:val="1"/>
@@ -3445,7 +4686,7 @@
     <w:basedOn w:val="DefaultParagraphFont"/>
     <w:link w:val="Subtitle"/>
     <w:uiPriority w:val="11"/>
-    <w:rsid w:val="00061F9A"/>
+    <w:rsid w:val="00C44A80"/>
     <w:rPr>
       <w:rFonts w:eastAsiaTheme="majorEastAsia" w:cstheme="majorBidi"/>
       <w:color w:val="595959" w:themeColor="text1" w:themeTint="A6"/>
@@ -3461,7 +4702,7 @@
     <w:link w:val="QuoteChar"/>
     <w:uiPriority w:val="29"/>
     <w:qFormat/>
-    <w:rsid w:val="00061F9A"/>
+    <w:rsid w:val="00C44A80"/>
     <w:pPr>
       <w:spacing w:before="160"/>
       <w:jc w:val="center"/>
@@ -3477,7 +4718,7 @@
     <w:basedOn w:val="DefaultParagraphFont"/>
     <w:link w:val="Quote"/>
     <w:uiPriority w:val="29"/>
-    <w:rsid w:val="00061F9A"/>
+    <w:rsid w:val="00C44A80"/>
     <w:rPr>
       <w:i/>
       <w:iCs/>
@@ -3489,7 +4730,7 @@
     <w:basedOn w:val="Normal"/>
     <w:uiPriority w:val="34"/>
     <w:qFormat/>
-    <w:rsid w:val="00061F9A"/>
+    <w:rsid w:val="00C44A80"/>
     <w:pPr>
       <w:ind w:left="720"/>
       <w:contextualSpacing/>
@@ -3500,7 +4741,7 @@
     <w:basedOn w:val="DefaultParagraphFont"/>
     <w:uiPriority w:val="21"/>
     <w:qFormat/>
-    <w:rsid w:val="00061F9A"/>
+    <w:rsid w:val="00C44A80"/>
     <w:rPr>
       <w:i/>
       <w:iCs/>
@@ -3514,7 +4755,7 @@
     <w:link w:val="IntenseQuoteChar"/>
     <w:uiPriority w:val="30"/>
     <w:qFormat/>
-    <w:rsid w:val="00061F9A"/>
+    <w:rsid w:val="00C44A80"/>
     <w:pPr>
       <w:pBdr>
         <w:top w:val="single" w:sz="4" w:space="10" w:color="2F5496" w:themeColor="accent1" w:themeShade="BF"/>
@@ -3535,7 +4776,7 @@
     <w:basedOn w:val="DefaultParagraphFont"/>
     <w:link w:val="IntenseQuote"/>
     <w:uiPriority w:val="30"/>
-    <w:rsid w:val="00061F9A"/>
+    <w:rsid w:val="00C44A80"/>
     <w:rPr>
       <w:i/>
       <w:iCs/>
@@ -3547,7 +4788,7 @@
     <w:basedOn w:val="DefaultParagraphFont"/>
     <w:uiPriority w:val="32"/>
     <w:qFormat/>
-    <w:rsid w:val="00061F9A"/>
+    <w:rsid w:val="00C44A80"/>
     <w:rPr>
       <w:b/>
       <w:bCs/>
@@ -3560,7 +4801,7 @@
     <w:name w:val="Grid Table 5 Dark Accent 4"/>
     <w:basedOn w:val="TableNormal"/>
     <w:uiPriority w:val="50"/>
-    <w:rsid w:val="00061F9A"/>
+    <w:rsid w:val="00C44A80"/>
     <w:pPr>
       <w:spacing w:after="0" w:line="240" w:lineRule="auto"/>
     </w:pPr>

</xml_diff>

<commit_message>
Stakeholder analysis: engagement strategy and final review completed
</commit_message>
<xml_diff>
--- a/Documents/Stakeholder Analysis Report.docx
+++ b/Documents/Stakeholder Analysis Report.docx
@@ -35,8 +35,8 @@
     </w:p>
     <w:p>
       <w:r>
-        <w:pict w14:anchorId="6BF4081B">
-          <v:rect id="_x0000_i1025" style="width:0;height:.75pt" o:hralign="center" o:hrstd="t" o:hr="t" fillcolor="#a0a0a0" stroked="f"/>
+        <w:pict w14:anchorId="5923B586">
+          <v:rect id="_x0000_i1037" style="width:0;height:.75pt" o:hralign="center" o:hrstd="t" o:hr="t" fillcolor="#a0a0a0" stroked="f"/>
         </w:pict>
       </w:r>
     </w:p>
@@ -791,7 +791,7 @@
         </w:rPr>
         <w:lastRenderedPageBreak/>
         <w:drawing>
-          <wp:inline distT="0" distB="0" distL="0" distR="0" wp14:anchorId="348671BE" wp14:editId="24C661BD">
+          <wp:inline distT="0" distB="0" distL="0" distR="0" wp14:anchorId="7500E5C8" wp14:editId="005E7837">
             <wp:extent cx="5943600" cy="3623310"/>
             <wp:effectExtent l="0" t="0" r="0" b="0"/>
             <wp:docPr id="1147238561" name="Picture 1"/>
@@ -1078,7 +1078,7 @@
           <w:noProof/>
         </w:rPr>
         <w:drawing>
-          <wp:inline distT="0" distB="0" distL="0" distR="0" wp14:anchorId="69A04FB9" wp14:editId="461F51A9">
+          <wp:inline distT="0" distB="0" distL="0" distR="0" wp14:anchorId="1D214E23" wp14:editId="5CD56499">
             <wp:extent cx="5943600" cy="3545840"/>
             <wp:effectExtent l="0" t="0" r="0" b="0"/>
             <wp:docPr id="2056200157" name="Picture 1"/>
@@ -2531,6 +2531,315 @@
         </w:tc>
       </w:tr>
     </w:tbl>
+    <w:p>
+      <w:pPr>
+        <w:rPr>
+          <w:b/>
+          <w:bCs/>
+        </w:rPr>
+      </w:pPr>
+      <w:r>
+        <w:rPr>
+          <w:b/>
+          <w:bCs/>
+        </w:rPr>
+        <w:t>6.0 Conclusion and Recommended Actions</w:t>
+      </w:r>
+    </w:p>
+    <w:p>
+      <w:proofErr w:type="spellStart"/>
+      <w:r>
+        <w:t>AutoPrice</w:t>
+      </w:r>
+      <w:proofErr w:type="spellEnd"/>
+      <w:r>
+        <w:t xml:space="preserve"> AI operates at the intersection of automotive commerce, regulatory compliance, and artificial intelligence. The stakeholder landscape is characterized by:</w:t>
+      </w:r>
+    </w:p>
+    <w:p>
+      <w:pPr>
+        <w:numPr>
+          <w:ilvl w:val="0"/>
+          <w:numId w:val="10"/>
+        </w:numPr>
+      </w:pPr>
+      <w:r>
+        <w:rPr>
+          <w:b/>
+          <w:bCs/>
+        </w:rPr>
+        <w:t>Diverse User Needs:</w:t>
+      </w:r>
+      <w:r>
+        <w:t> Ranging from individual consumers to large commercial enterprises</w:t>
+      </w:r>
+    </w:p>
+    <w:p>
+      <w:pPr>
+        <w:numPr>
+          <w:ilvl w:val="0"/>
+          <w:numId w:val="10"/>
+        </w:numPr>
+      </w:pPr>
+      <w:r>
+        <w:rPr>
+          <w:b/>
+          <w:bCs/>
+        </w:rPr>
+        <w:t>Regulatory Complexity:</w:t>
+      </w:r>
+      <w:r>
+        <w:t> Navigating evolving EU environmental standards</w:t>
+      </w:r>
+    </w:p>
+    <w:p>
+      <w:pPr>
+        <w:numPr>
+          <w:ilvl w:val="0"/>
+          <w:numId w:val="10"/>
+        </w:numPr>
+      </w:pPr>
+      <w:r>
+        <w:rPr>
+          <w:b/>
+          <w:bCs/>
+        </w:rPr>
+        <w:t>Market Fragmentation:</w:t>
+      </w:r>
+      <w:r>
+        <w:t> Addressing significant regional variations within Europe</w:t>
+      </w:r>
+    </w:p>
+    <w:p>
+      <w:pPr>
+        <w:numPr>
+          <w:ilvl w:val="0"/>
+          <w:numId w:val="10"/>
+        </w:numPr>
+      </w:pPr>
+      <w:r>
+        <w:rPr>
+          <w:b/>
+          <w:bCs/>
+        </w:rPr>
+        <w:t>Trust Barriers:</w:t>
+      </w:r>
+      <w:r>
+        <w:t> Overcoming skepticism toward AI-driven pricing in a traditionally relationship-driven industry</w:t>
+      </w:r>
+    </w:p>
+    <w:p>
+      <w:r>
+        <w:rPr>
+          <w:b/>
+          <w:bCs/>
+        </w:rPr>
+        <w:t>Critical Success Factors:</w:t>
+      </w:r>
+    </w:p>
+    <w:p>
+      <w:pPr>
+        <w:numPr>
+          <w:ilvl w:val="0"/>
+          <w:numId w:val="11"/>
+        </w:numPr>
+      </w:pPr>
+      <w:r>
+        <w:rPr>
+          <w:b/>
+          <w:bCs/>
+        </w:rPr>
+        <w:t>Establish Credibility:</w:t>
+      </w:r>
+      <w:r>
+        <w:t> Through transparent methodology and demonstrable accuracy across diverse European markets</w:t>
+      </w:r>
+    </w:p>
+    <w:p>
+      <w:pPr>
+        <w:numPr>
+          <w:ilvl w:val="0"/>
+          <w:numId w:val="11"/>
+        </w:numPr>
+      </w:pPr>
+      <w:r>
+        <w:rPr>
+          <w:b/>
+          <w:bCs/>
+        </w:rPr>
+        <w:t>Build Strategic Partnerships:</w:t>
+      </w:r>
+      <w:r>
+        <w:t> With dealer management systems and marketplace platforms to accelerate adoption</w:t>
+      </w:r>
+    </w:p>
+    <w:p>
+      <w:pPr>
+        <w:numPr>
+          <w:ilvl w:val="0"/>
+          <w:numId w:val="11"/>
+        </w:numPr>
+      </w:pPr>
+      <w:r>
+        <w:rPr>
+          <w:b/>
+          <w:bCs/>
+        </w:rPr>
+        <w:t>Maintain Regulatory Agility:</w:t>
+      </w:r>
+      <w:r>
+        <w:t> To adapt quickly to changing EU environmental standards</w:t>
+      </w:r>
+    </w:p>
+    <w:p>
+      <w:pPr>
+        <w:numPr>
+          <w:ilvl w:val="0"/>
+          <w:numId w:val="11"/>
+        </w:numPr>
+      </w:pPr>
+      <w:r>
+        <w:rPr>
+          <w:b/>
+          <w:bCs/>
+        </w:rPr>
+        <w:t>Balance Transparency:</w:t>
+      </w:r>
+      <w:r>
+        <w:t> Providing enough insight into pricing logic to build trust without revealing proprietary algorithms</w:t>
+      </w:r>
+    </w:p>
+    <w:p>
+      <w:r>
+        <w:rPr>
+          <w:b/>
+          <w:bCs/>
+        </w:rPr>
+        <w:t>Immediate Next Steps:</w:t>
+      </w:r>
+    </w:p>
+    <w:p>
+      <w:pPr>
+        <w:numPr>
+          <w:ilvl w:val="0"/>
+          <w:numId w:val="12"/>
+        </w:numPr>
+      </w:pPr>
+      <w:r>
+        <w:t>Establish a European Advisory Board with representatives from dealerships, fleet management, and regulatory experts</w:t>
+      </w:r>
+    </w:p>
+    <w:p>
+      <w:pPr>
+        <w:numPr>
+          <w:ilvl w:val="0"/>
+          <w:numId w:val="12"/>
+        </w:numPr>
+      </w:pPr>
+      <w:r>
+        <w:t>Develop a phased market entry strategy starting with Belgium and expanding to neighboring markets</w:t>
+      </w:r>
+    </w:p>
+    <w:p>
+      <w:pPr>
+        <w:numPr>
+          <w:ilvl w:val="0"/>
+          <w:numId w:val="12"/>
+        </w:numPr>
+      </w:pPr>
+      <w:r>
+        <w:t>Create differentiated product offerings for individual users vs. enterprise clients</w:t>
+      </w:r>
+    </w:p>
+    <w:p>
+      <w:pPr>
+        <w:numPr>
+          <w:ilvl w:val="0"/>
+          <w:numId w:val="12"/>
+        </w:numPr>
+      </w:pPr>
+      <w:r>
+        <w:t>Implement a continuous regulatory monitoring system to track EU emission standard updates</w:t>
+      </w:r>
+    </w:p>
+    <w:p>
+      <w:pPr>
+        <w:numPr>
+          <w:ilvl w:val="0"/>
+          <w:numId w:val="12"/>
+        </w:numPr>
+      </w:pPr>
+      <w:r>
+        <w:t>Launch a transparency initiative publishing accuracy metrics by vehicle brand and region</w:t>
+      </w:r>
+    </w:p>
+    <w:p>
+      <w:r>
+        <w:lastRenderedPageBreak/>
+        <w:t xml:space="preserve">By strategically engaging stakeholders according to their specific interests, influence, and concerns, </w:t>
+      </w:r>
+      <w:proofErr w:type="spellStart"/>
+      <w:r>
+        <w:t>AutoPrice</w:t>
+      </w:r>
+      <w:proofErr w:type="spellEnd"/>
+      <w:r>
+        <w:t xml:space="preserve"> AI can successfully establish itself as the trusted pricing intelligence platform for the European used vehicle market, driving transparency and efficiency while supporting environmental compliance objectives.</w:t>
+      </w:r>
+    </w:p>
+    <w:p>
+      <w:r>
+        <w:pict w14:anchorId="49F7C459">
+          <v:rect id="_x0000_i1038" style="width:0;height:.75pt" o:hralign="center" o:hrstd="t" o:hr="t" fillcolor="#a0a0a0" stroked="f"/>
+        </w:pict>
+      </w:r>
+    </w:p>
+    <w:p>
+      <w:r>
+        <w:rPr>
+          <w:b/>
+          <w:bCs/>
+        </w:rPr>
+        <w:t>Document Prepared By:</w:t>
+      </w:r>
+      <w:r>
+        <w:t> </w:t>
+      </w:r>
+      <w:proofErr w:type="spellStart"/>
+      <w:r>
+        <w:t>AutoPrice</w:t>
+      </w:r>
+      <w:proofErr w:type="spellEnd"/>
+      <w:r>
+        <w:t xml:space="preserve"> AI Strategy Team</w:t>
+      </w:r>
+      <w:r>
+        <w:br/>
+      </w:r>
+      <w:r>
+        <w:rPr>
+          <w:b/>
+          <w:bCs/>
+        </w:rPr>
+        <w:t>For:</w:t>
+      </w:r>
+      <w:r>
+        <w:t> Product Development &amp; Go-to-Market Planning</w:t>
+      </w:r>
+      <w:r>
+        <w:br/>
+      </w:r>
+      <w:r>
+        <w:rPr>
+          <w:b/>
+          <w:bCs/>
+        </w:rPr>
+        <w:t>Confidentiality:</w:t>
+      </w:r>
+      <w:r>
+        <w:t> Internal Use Only</w:t>
+      </w:r>
+    </w:p>
     <w:p/>
     <w:sectPr>
       <w:pgSz w:w="12240" w:h="15840"/>
@@ -2545,6 +2854,119 @@
 <file path=word/numbering.xml><?xml version="1.0" encoding="utf-8"?>
 <w:numbering xmlns:wpc="http://schemas.microsoft.com/office/word/2010/wordprocessingCanvas" xmlns:cx="http://schemas.microsoft.com/office/drawing/2014/chartex" xmlns:cx1="http://schemas.microsoft.com/office/drawing/2015/9/8/chartex" xmlns:cx2="http://schemas.microsoft.com/office/drawing/2015/10/21/chartex" xmlns:cx3="http://schemas.microsoft.com/office/drawing/2016/5/9/chartex" xmlns:cx4="http://schemas.microsoft.com/office/drawing/2016/5/10/chartex" xmlns:cx5="http://schemas.microsoft.com/office/drawing/2016/5/11/chartex" xmlns:cx6="http://schemas.microsoft.com/office/drawing/2016/5/12/chartex" xmlns:cx7="http://schemas.microsoft.com/office/drawing/2016/5/13/chartex" xmlns:cx8="http://schemas.microsoft.com/office/drawing/2016/5/14/chartex" xmlns:mc="http://schemas.openxmlformats.org/markup-compatibility/2006" xmlns:aink="http://schemas.microsoft.com/office/drawing/2016/ink" xmlns:am3d="http://schemas.microsoft.com/office/drawing/2017/model3d" xmlns:o="urn:schemas-microsoft-com:office:office" xmlns:oel="http://schemas.microsoft.com/office/2019/extlst" xmlns:r="http://schemas.openxmlformats.org/officeDocument/2006/relationships" xmlns:m="http://schemas.openxmlformats.org/officeDocument/2006/math" xmlns:v="urn:schemas-microsoft-com:vml" xmlns:wp14="http://schemas.microsoft.com/office/word/2010/wordprocessingDrawing" xmlns:wp="http://schemas.openxmlformats.org/drawingml/2006/wordprocessingDrawing" xmlns:w10="urn:schemas-microsoft-com:office:word" xmlns:w="http://schemas.openxmlformats.org/wordprocessingml/2006/main" xmlns:w14="http://schemas.microsoft.com/office/word/2010/wordml" xmlns:w15="http://schemas.microsoft.com/office/word/2012/wordml" xmlns:w16cex="http://schemas.microsoft.com/office/word/2018/wordml/cex" xmlns:w16cid="http://schemas.microsoft.com/office/word/2016/wordml/cid" xmlns:w16="http://schemas.microsoft.com/office/word/2018/wordml" xmlns:w16du="http://schemas.microsoft.com/office/word/2023/wordml/word16du" xmlns:w16sdtdh="http://schemas.microsoft.com/office/word/2020/wordml/sdtdatahash" xmlns:w16sdtfl="http://schemas.microsoft.com/office/word/2024/wordml/sdtformatlock" xmlns:w16se="http://schemas.microsoft.com/office/word/2015/wordml/symex" xmlns:wpg="http://schemas.microsoft.com/office/word/2010/wordprocessingGroup" xmlns:wpi="http://schemas.microsoft.com/office/word/2010/wordprocessingInk" xmlns:wne="http://schemas.microsoft.com/office/word/2006/wordml" xmlns:wps="http://schemas.microsoft.com/office/word/2010/wordprocessingShape" mc:Ignorable="w14 w15 w16se w16cid w16 w16cex w16sdtdh w16sdtfl w16du wp14">
   <w:abstractNum w:abstractNumId="0" w15:restartNumberingAfterBreak="0">
+    <w:nsid w:val="242E301E"/>
+    <w:multiLevelType w:val="multilevel"/>
+    <w:tmpl w:val="77E8945C"/>
+    <w:lvl w:ilvl="0">
+      <w:start w:val="1"/>
+      <w:numFmt w:val="decimal"/>
+      <w:lvlText w:val="%1."/>
+      <w:lvlJc w:val="left"/>
+      <w:pPr>
+        <w:tabs>
+          <w:tab w:val="num" w:pos="720"/>
+        </w:tabs>
+        <w:ind w:left="720" w:hanging="360"/>
+      </w:pPr>
+    </w:lvl>
+    <w:lvl w:ilvl="1" w:tentative="1">
+      <w:start w:val="1"/>
+      <w:numFmt w:val="decimal"/>
+      <w:lvlText w:val="%2."/>
+      <w:lvlJc w:val="left"/>
+      <w:pPr>
+        <w:tabs>
+          <w:tab w:val="num" w:pos="1440"/>
+        </w:tabs>
+        <w:ind w:left="1440" w:hanging="360"/>
+      </w:pPr>
+    </w:lvl>
+    <w:lvl w:ilvl="2" w:tentative="1">
+      <w:start w:val="1"/>
+      <w:numFmt w:val="decimal"/>
+      <w:lvlText w:val="%3."/>
+      <w:lvlJc w:val="left"/>
+      <w:pPr>
+        <w:tabs>
+          <w:tab w:val="num" w:pos="2160"/>
+        </w:tabs>
+        <w:ind w:left="2160" w:hanging="360"/>
+      </w:pPr>
+    </w:lvl>
+    <w:lvl w:ilvl="3" w:tentative="1">
+      <w:start w:val="1"/>
+      <w:numFmt w:val="decimal"/>
+      <w:lvlText w:val="%4."/>
+      <w:lvlJc w:val="left"/>
+      <w:pPr>
+        <w:tabs>
+          <w:tab w:val="num" w:pos="2880"/>
+        </w:tabs>
+        <w:ind w:left="2880" w:hanging="360"/>
+      </w:pPr>
+    </w:lvl>
+    <w:lvl w:ilvl="4" w:tentative="1">
+      <w:start w:val="1"/>
+      <w:numFmt w:val="decimal"/>
+      <w:lvlText w:val="%5."/>
+      <w:lvlJc w:val="left"/>
+      <w:pPr>
+        <w:tabs>
+          <w:tab w:val="num" w:pos="3600"/>
+        </w:tabs>
+        <w:ind w:left="3600" w:hanging="360"/>
+      </w:pPr>
+    </w:lvl>
+    <w:lvl w:ilvl="5" w:tentative="1">
+      <w:start w:val="1"/>
+      <w:numFmt w:val="decimal"/>
+      <w:lvlText w:val="%6."/>
+      <w:lvlJc w:val="left"/>
+      <w:pPr>
+        <w:tabs>
+          <w:tab w:val="num" w:pos="4320"/>
+        </w:tabs>
+        <w:ind w:left="4320" w:hanging="360"/>
+      </w:pPr>
+    </w:lvl>
+    <w:lvl w:ilvl="6" w:tentative="1">
+      <w:start w:val="1"/>
+      <w:numFmt w:val="decimal"/>
+      <w:lvlText w:val="%7."/>
+      <w:lvlJc w:val="left"/>
+      <w:pPr>
+        <w:tabs>
+          <w:tab w:val="num" w:pos="5040"/>
+        </w:tabs>
+        <w:ind w:left="5040" w:hanging="360"/>
+      </w:pPr>
+    </w:lvl>
+    <w:lvl w:ilvl="7" w:tentative="1">
+      <w:start w:val="1"/>
+      <w:numFmt w:val="decimal"/>
+      <w:lvlText w:val="%8."/>
+      <w:lvlJc w:val="left"/>
+      <w:pPr>
+        <w:tabs>
+          <w:tab w:val="num" w:pos="5760"/>
+        </w:tabs>
+        <w:ind w:left="5760" w:hanging="360"/>
+      </w:pPr>
+    </w:lvl>
+    <w:lvl w:ilvl="8" w:tentative="1">
+      <w:start w:val="1"/>
+      <w:numFmt w:val="decimal"/>
+      <w:lvlText w:val="%9."/>
+      <w:lvlJc w:val="left"/>
+      <w:pPr>
+        <w:tabs>
+          <w:tab w:val="num" w:pos="6480"/>
+        </w:tabs>
+        <w:ind w:left="6480" w:hanging="360"/>
+      </w:pPr>
+    </w:lvl>
+  </w:abstractNum>
+  <w:abstractNum w:abstractNumId="1" w15:restartNumberingAfterBreak="0">
     <w:nsid w:val="291D095B"/>
     <w:multiLevelType w:val="multilevel"/>
     <w:tmpl w:val="4B2AF118"/>
@@ -2693,7 +3115,120 @@
       </w:rPr>
     </w:lvl>
   </w:abstractNum>
-  <w:abstractNum w:abstractNumId="1" w15:restartNumberingAfterBreak="0">
+  <w:abstractNum w:abstractNumId="2" w15:restartNumberingAfterBreak="0">
+    <w:nsid w:val="2F2B48DA"/>
+    <w:multiLevelType w:val="multilevel"/>
+    <w:tmpl w:val="4A74B944"/>
+    <w:lvl w:ilvl="0">
+      <w:start w:val="1"/>
+      <w:numFmt w:val="decimal"/>
+      <w:lvlText w:val="%1."/>
+      <w:lvlJc w:val="left"/>
+      <w:pPr>
+        <w:tabs>
+          <w:tab w:val="num" w:pos="720"/>
+        </w:tabs>
+        <w:ind w:left="720" w:hanging="360"/>
+      </w:pPr>
+    </w:lvl>
+    <w:lvl w:ilvl="1" w:tentative="1">
+      <w:start w:val="1"/>
+      <w:numFmt w:val="decimal"/>
+      <w:lvlText w:val="%2."/>
+      <w:lvlJc w:val="left"/>
+      <w:pPr>
+        <w:tabs>
+          <w:tab w:val="num" w:pos="1440"/>
+        </w:tabs>
+        <w:ind w:left="1440" w:hanging="360"/>
+      </w:pPr>
+    </w:lvl>
+    <w:lvl w:ilvl="2" w:tentative="1">
+      <w:start w:val="1"/>
+      <w:numFmt w:val="decimal"/>
+      <w:lvlText w:val="%3."/>
+      <w:lvlJc w:val="left"/>
+      <w:pPr>
+        <w:tabs>
+          <w:tab w:val="num" w:pos="2160"/>
+        </w:tabs>
+        <w:ind w:left="2160" w:hanging="360"/>
+      </w:pPr>
+    </w:lvl>
+    <w:lvl w:ilvl="3" w:tentative="1">
+      <w:start w:val="1"/>
+      <w:numFmt w:val="decimal"/>
+      <w:lvlText w:val="%4."/>
+      <w:lvlJc w:val="left"/>
+      <w:pPr>
+        <w:tabs>
+          <w:tab w:val="num" w:pos="2880"/>
+        </w:tabs>
+        <w:ind w:left="2880" w:hanging="360"/>
+      </w:pPr>
+    </w:lvl>
+    <w:lvl w:ilvl="4" w:tentative="1">
+      <w:start w:val="1"/>
+      <w:numFmt w:val="decimal"/>
+      <w:lvlText w:val="%5."/>
+      <w:lvlJc w:val="left"/>
+      <w:pPr>
+        <w:tabs>
+          <w:tab w:val="num" w:pos="3600"/>
+        </w:tabs>
+        <w:ind w:left="3600" w:hanging="360"/>
+      </w:pPr>
+    </w:lvl>
+    <w:lvl w:ilvl="5" w:tentative="1">
+      <w:start w:val="1"/>
+      <w:numFmt w:val="decimal"/>
+      <w:lvlText w:val="%6."/>
+      <w:lvlJc w:val="left"/>
+      <w:pPr>
+        <w:tabs>
+          <w:tab w:val="num" w:pos="4320"/>
+        </w:tabs>
+        <w:ind w:left="4320" w:hanging="360"/>
+      </w:pPr>
+    </w:lvl>
+    <w:lvl w:ilvl="6" w:tentative="1">
+      <w:start w:val="1"/>
+      <w:numFmt w:val="decimal"/>
+      <w:lvlText w:val="%7."/>
+      <w:lvlJc w:val="left"/>
+      <w:pPr>
+        <w:tabs>
+          <w:tab w:val="num" w:pos="5040"/>
+        </w:tabs>
+        <w:ind w:left="5040" w:hanging="360"/>
+      </w:pPr>
+    </w:lvl>
+    <w:lvl w:ilvl="7" w:tentative="1">
+      <w:start w:val="1"/>
+      <w:numFmt w:val="decimal"/>
+      <w:lvlText w:val="%8."/>
+      <w:lvlJc w:val="left"/>
+      <w:pPr>
+        <w:tabs>
+          <w:tab w:val="num" w:pos="5760"/>
+        </w:tabs>
+        <w:ind w:left="5760" w:hanging="360"/>
+      </w:pPr>
+    </w:lvl>
+    <w:lvl w:ilvl="8" w:tentative="1">
+      <w:start w:val="1"/>
+      <w:numFmt w:val="decimal"/>
+      <w:lvlText w:val="%9."/>
+      <w:lvlJc w:val="left"/>
+      <w:pPr>
+        <w:tabs>
+          <w:tab w:val="num" w:pos="6480"/>
+        </w:tabs>
+        <w:ind w:left="6480" w:hanging="360"/>
+      </w:pPr>
+    </w:lvl>
+  </w:abstractNum>
+  <w:abstractNum w:abstractNumId="3" w15:restartNumberingAfterBreak="0">
     <w:nsid w:val="2FB01E74"/>
     <w:multiLevelType w:val="multilevel"/>
     <w:tmpl w:val="1CFA068A"/>
@@ -2842,7 +3377,7 @@
       </w:rPr>
     </w:lvl>
   </w:abstractNum>
-  <w:abstractNum w:abstractNumId="2" w15:restartNumberingAfterBreak="0">
+  <w:abstractNum w:abstractNumId="4" w15:restartNumberingAfterBreak="0">
     <w:nsid w:val="3D830E88"/>
     <w:multiLevelType w:val="multilevel"/>
     <w:tmpl w:val="53D445AC"/>
@@ -2955,7 +3490,120 @@
       </w:pPr>
     </w:lvl>
   </w:abstractNum>
-  <w:abstractNum w:abstractNumId="3" w15:restartNumberingAfterBreak="0">
+  <w:abstractNum w:abstractNumId="5" w15:restartNumberingAfterBreak="0">
+    <w:nsid w:val="40A94C98"/>
+    <w:multiLevelType w:val="multilevel"/>
+    <w:tmpl w:val="425634C8"/>
+    <w:lvl w:ilvl="0">
+      <w:start w:val="1"/>
+      <w:numFmt w:val="decimal"/>
+      <w:lvlText w:val="%1."/>
+      <w:lvlJc w:val="left"/>
+      <w:pPr>
+        <w:tabs>
+          <w:tab w:val="num" w:pos="720"/>
+        </w:tabs>
+        <w:ind w:left="720" w:hanging="360"/>
+      </w:pPr>
+    </w:lvl>
+    <w:lvl w:ilvl="1" w:tentative="1">
+      <w:start w:val="1"/>
+      <w:numFmt w:val="decimal"/>
+      <w:lvlText w:val="%2."/>
+      <w:lvlJc w:val="left"/>
+      <w:pPr>
+        <w:tabs>
+          <w:tab w:val="num" w:pos="1440"/>
+        </w:tabs>
+        <w:ind w:left="1440" w:hanging="360"/>
+      </w:pPr>
+    </w:lvl>
+    <w:lvl w:ilvl="2" w:tentative="1">
+      <w:start w:val="1"/>
+      <w:numFmt w:val="decimal"/>
+      <w:lvlText w:val="%3."/>
+      <w:lvlJc w:val="left"/>
+      <w:pPr>
+        <w:tabs>
+          <w:tab w:val="num" w:pos="2160"/>
+        </w:tabs>
+        <w:ind w:left="2160" w:hanging="360"/>
+      </w:pPr>
+    </w:lvl>
+    <w:lvl w:ilvl="3" w:tentative="1">
+      <w:start w:val="1"/>
+      <w:numFmt w:val="decimal"/>
+      <w:lvlText w:val="%4."/>
+      <w:lvlJc w:val="left"/>
+      <w:pPr>
+        <w:tabs>
+          <w:tab w:val="num" w:pos="2880"/>
+        </w:tabs>
+        <w:ind w:left="2880" w:hanging="360"/>
+      </w:pPr>
+    </w:lvl>
+    <w:lvl w:ilvl="4" w:tentative="1">
+      <w:start w:val="1"/>
+      <w:numFmt w:val="decimal"/>
+      <w:lvlText w:val="%5."/>
+      <w:lvlJc w:val="left"/>
+      <w:pPr>
+        <w:tabs>
+          <w:tab w:val="num" w:pos="3600"/>
+        </w:tabs>
+        <w:ind w:left="3600" w:hanging="360"/>
+      </w:pPr>
+    </w:lvl>
+    <w:lvl w:ilvl="5" w:tentative="1">
+      <w:start w:val="1"/>
+      <w:numFmt w:val="decimal"/>
+      <w:lvlText w:val="%6."/>
+      <w:lvlJc w:val="left"/>
+      <w:pPr>
+        <w:tabs>
+          <w:tab w:val="num" w:pos="4320"/>
+        </w:tabs>
+        <w:ind w:left="4320" w:hanging="360"/>
+      </w:pPr>
+    </w:lvl>
+    <w:lvl w:ilvl="6" w:tentative="1">
+      <w:start w:val="1"/>
+      <w:numFmt w:val="decimal"/>
+      <w:lvlText w:val="%7."/>
+      <w:lvlJc w:val="left"/>
+      <w:pPr>
+        <w:tabs>
+          <w:tab w:val="num" w:pos="5040"/>
+        </w:tabs>
+        <w:ind w:left="5040" w:hanging="360"/>
+      </w:pPr>
+    </w:lvl>
+    <w:lvl w:ilvl="7" w:tentative="1">
+      <w:start w:val="1"/>
+      <w:numFmt w:val="decimal"/>
+      <w:lvlText w:val="%8."/>
+      <w:lvlJc w:val="left"/>
+      <w:pPr>
+        <w:tabs>
+          <w:tab w:val="num" w:pos="5760"/>
+        </w:tabs>
+        <w:ind w:left="5760" w:hanging="360"/>
+      </w:pPr>
+    </w:lvl>
+    <w:lvl w:ilvl="8" w:tentative="1">
+      <w:start w:val="1"/>
+      <w:numFmt w:val="decimal"/>
+      <w:lvlText w:val="%9."/>
+      <w:lvlJc w:val="left"/>
+      <w:pPr>
+        <w:tabs>
+          <w:tab w:val="num" w:pos="6480"/>
+        </w:tabs>
+        <w:ind w:left="6480" w:hanging="360"/>
+      </w:pPr>
+    </w:lvl>
+  </w:abstractNum>
+  <w:abstractNum w:abstractNumId="6" w15:restartNumberingAfterBreak="0">
     <w:nsid w:val="442E6C9D"/>
     <w:multiLevelType w:val="multilevel"/>
     <w:tmpl w:val="00C2604A"/>
@@ -3104,7 +3752,7 @@
       </w:rPr>
     </w:lvl>
   </w:abstractNum>
-  <w:abstractNum w:abstractNumId="4" w15:restartNumberingAfterBreak="0">
+  <w:abstractNum w:abstractNumId="7" w15:restartNumberingAfterBreak="0">
     <w:nsid w:val="4C203891"/>
     <w:multiLevelType w:val="multilevel"/>
     <w:tmpl w:val="A0BAB044"/>
@@ -3253,7 +3901,7 @@
       </w:rPr>
     </w:lvl>
   </w:abstractNum>
-  <w:abstractNum w:abstractNumId="5" w15:restartNumberingAfterBreak="0">
+  <w:abstractNum w:abstractNumId="8" w15:restartNumberingAfterBreak="0">
     <w:nsid w:val="51BA1C76"/>
     <w:multiLevelType w:val="multilevel"/>
     <w:tmpl w:val="367E041A"/>
@@ -3402,7 +4050,7 @@
       </w:rPr>
     </w:lvl>
   </w:abstractNum>
-  <w:abstractNum w:abstractNumId="6" w15:restartNumberingAfterBreak="0">
+  <w:abstractNum w:abstractNumId="9" w15:restartNumberingAfterBreak="0">
     <w:nsid w:val="5B6573C5"/>
     <w:multiLevelType w:val="multilevel"/>
     <w:tmpl w:val="3AD09BD4"/>
@@ -3551,7 +4199,7 @@
       </w:rPr>
     </w:lvl>
   </w:abstractNum>
-  <w:abstractNum w:abstractNumId="7" w15:restartNumberingAfterBreak="0">
+  <w:abstractNum w:abstractNumId="10" w15:restartNumberingAfterBreak="0">
     <w:nsid w:val="691E738F"/>
     <w:multiLevelType w:val="multilevel"/>
     <w:tmpl w:val="0A28EB54"/>
@@ -3700,7 +4348,7 @@
       </w:rPr>
     </w:lvl>
   </w:abstractNum>
-  <w:abstractNum w:abstractNumId="8" w15:restartNumberingAfterBreak="0">
+  <w:abstractNum w:abstractNumId="11" w15:restartNumberingAfterBreak="0">
     <w:nsid w:val="74FE003C"/>
     <w:multiLevelType w:val="multilevel"/>
     <w:tmpl w:val="53E28A52"/>
@@ -3850,31 +4498,40 @@
     </w:lvl>
   </w:abstractNum>
   <w:num w:numId="1" w16cid:durableId="732436964">
-    <w:abstractNumId w:val="2"/>
+    <w:abstractNumId w:val="4"/>
   </w:num>
   <w:num w:numId="2" w16cid:durableId="1342464542">
-    <w:abstractNumId w:val="4"/>
+    <w:abstractNumId w:val="7"/>
   </w:num>
   <w:num w:numId="3" w16cid:durableId="1842423789">
+    <w:abstractNumId w:val="8"/>
+  </w:num>
+  <w:num w:numId="4" w16cid:durableId="97064224">
+    <w:abstractNumId w:val="11"/>
+  </w:num>
+  <w:num w:numId="5" w16cid:durableId="1644038733">
+    <w:abstractNumId w:val="1"/>
+  </w:num>
+  <w:num w:numId="6" w16cid:durableId="1458524427">
+    <w:abstractNumId w:val="10"/>
+  </w:num>
+  <w:num w:numId="7" w16cid:durableId="1348169132">
+    <w:abstractNumId w:val="9"/>
+  </w:num>
+  <w:num w:numId="8" w16cid:durableId="332880026">
+    <w:abstractNumId w:val="3"/>
+  </w:num>
+  <w:num w:numId="9" w16cid:durableId="1063874298">
+    <w:abstractNumId w:val="6"/>
+  </w:num>
+  <w:num w:numId="10" w16cid:durableId="523175366">
     <w:abstractNumId w:val="5"/>
   </w:num>
-  <w:num w:numId="4" w16cid:durableId="97064224">
-    <w:abstractNumId w:val="8"/>
-  </w:num>
-  <w:num w:numId="5" w16cid:durableId="1644038733">
+  <w:num w:numId="11" w16cid:durableId="142817915">
     <w:abstractNumId w:val="0"/>
   </w:num>
-  <w:num w:numId="6" w16cid:durableId="1458524427">
-    <w:abstractNumId w:val="7"/>
-  </w:num>
-  <w:num w:numId="7" w16cid:durableId="1348169132">
-    <w:abstractNumId w:val="6"/>
-  </w:num>
-  <w:num w:numId="8" w16cid:durableId="332880026">
-    <w:abstractNumId w:val="1"/>
-  </w:num>
-  <w:num w:numId="9" w16cid:durableId="1063874298">
-    <w:abstractNumId w:val="3"/>
+  <w:num w:numId="12" w16cid:durableId="1989742339">
+    <w:abstractNumId w:val="2"/>
   </w:num>
 </w:numbering>
 </file>
@@ -4279,7 +4936,6 @@
   <w:style w:type="paragraph" w:default="1" w:styleId="Normal">
     <w:name w:val="Normal"/>
     <w:qFormat/>
-    <w:rsid w:val="00C44A80"/>
   </w:style>
   <w:style w:type="paragraph" w:styleId="Heading1">
     <w:name w:val="heading 1"/>
@@ -4288,7 +4944,7 @@
     <w:link w:val="Heading1Char"/>
     <w:uiPriority w:val="9"/>
     <w:qFormat/>
-    <w:rsid w:val="00C44A80"/>
+    <w:rsid w:val="006122AB"/>
     <w:pPr>
       <w:keepNext/>
       <w:keepLines/>
@@ -4311,7 +4967,7 @@
     <w:semiHidden/>
     <w:unhideWhenUsed/>
     <w:qFormat/>
-    <w:rsid w:val="00C44A80"/>
+    <w:rsid w:val="006122AB"/>
     <w:pPr>
       <w:keepNext/>
       <w:keepLines/>
@@ -4334,7 +4990,7 @@
     <w:semiHidden/>
     <w:unhideWhenUsed/>
     <w:qFormat/>
-    <w:rsid w:val="00C44A80"/>
+    <w:rsid w:val="006122AB"/>
     <w:pPr>
       <w:keepNext/>
       <w:keepLines/>
@@ -4357,7 +5013,7 @@
     <w:semiHidden/>
     <w:unhideWhenUsed/>
     <w:qFormat/>
-    <w:rsid w:val="00C44A80"/>
+    <w:rsid w:val="006122AB"/>
     <w:pPr>
       <w:keepNext/>
       <w:keepLines/>
@@ -4380,7 +5036,7 @@
     <w:semiHidden/>
     <w:unhideWhenUsed/>
     <w:qFormat/>
-    <w:rsid w:val="00C44A80"/>
+    <w:rsid w:val="006122AB"/>
     <w:pPr>
       <w:keepNext/>
       <w:keepLines/>
@@ -4401,7 +5057,7 @@
     <w:semiHidden/>
     <w:unhideWhenUsed/>
     <w:qFormat/>
-    <w:rsid w:val="00C44A80"/>
+    <w:rsid w:val="006122AB"/>
     <w:pPr>
       <w:keepNext/>
       <w:keepLines/>
@@ -4424,7 +5080,7 @@
     <w:semiHidden/>
     <w:unhideWhenUsed/>
     <w:qFormat/>
-    <w:rsid w:val="00C44A80"/>
+    <w:rsid w:val="006122AB"/>
     <w:pPr>
       <w:keepNext/>
       <w:keepLines/>
@@ -4445,7 +5101,7 @@
     <w:semiHidden/>
     <w:unhideWhenUsed/>
     <w:qFormat/>
-    <w:rsid w:val="00C44A80"/>
+    <w:rsid w:val="006122AB"/>
     <w:pPr>
       <w:keepNext/>
       <w:keepLines/>
@@ -4468,7 +5124,7 @@
     <w:semiHidden/>
     <w:unhideWhenUsed/>
     <w:qFormat/>
-    <w:rsid w:val="00C44A80"/>
+    <w:rsid w:val="006122AB"/>
     <w:pPr>
       <w:keepNext/>
       <w:keepLines/>
@@ -4483,7 +5139,6 @@
   <w:style w:type="character" w:default="1" w:styleId="DefaultParagraphFont">
     <w:name w:val="Default Paragraph Font"/>
     <w:uiPriority w:val="1"/>
-    <w:semiHidden/>
     <w:unhideWhenUsed/>
   </w:style>
   <w:style w:type="table" w:default="1" w:styleId="TableNormal">
@@ -4512,7 +5167,7 @@
     <w:basedOn w:val="DefaultParagraphFont"/>
     <w:link w:val="Heading1"/>
     <w:uiPriority w:val="9"/>
-    <w:rsid w:val="00C44A80"/>
+    <w:rsid w:val="006122AB"/>
     <w:rPr>
       <w:rFonts w:asciiTheme="majorHAnsi" w:eastAsiaTheme="majorEastAsia" w:hAnsiTheme="majorHAnsi" w:cstheme="majorBidi"/>
       <w:color w:val="2F5496" w:themeColor="accent1" w:themeShade="BF"/>
@@ -4526,7 +5181,7 @@
     <w:link w:val="Heading2"/>
     <w:uiPriority w:val="9"/>
     <w:semiHidden/>
-    <w:rsid w:val="00C44A80"/>
+    <w:rsid w:val="006122AB"/>
     <w:rPr>
       <w:rFonts w:asciiTheme="majorHAnsi" w:eastAsiaTheme="majorEastAsia" w:hAnsiTheme="majorHAnsi" w:cstheme="majorBidi"/>
       <w:color w:val="2F5496" w:themeColor="accent1" w:themeShade="BF"/>
@@ -4540,7 +5195,7 @@
     <w:link w:val="Heading3"/>
     <w:uiPriority w:val="9"/>
     <w:semiHidden/>
-    <w:rsid w:val="00C44A80"/>
+    <w:rsid w:val="006122AB"/>
     <w:rPr>
       <w:rFonts w:eastAsiaTheme="majorEastAsia" w:cstheme="majorBidi"/>
       <w:color w:val="2F5496" w:themeColor="accent1" w:themeShade="BF"/>
@@ -4554,7 +5209,7 @@
     <w:link w:val="Heading4"/>
     <w:uiPriority w:val="9"/>
     <w:semiHidden/>
-    <w:rsid w:val="00C44A80"/>
+    <w:rsid w:val="006122AB"/>
     <w:rPr>
       <w:rFonts w:eastAsiaTheme="majorEastAsia" w:cstheme="majorBidi"/>
       <w:i/>
@@ -4568,7 +5223,7 @@
     <w:link w:val="Heading5"/>
     <w:uiPriority w:val="9"/>
     <w:semiHidden/>
-    <w:rsid w:val="00C44A80"/>
+    <w:rsid w:val="006122AB"/>
     <w:rPr>
       <w:rFonts w:eastAsiaTheme="majorEastAsia" w:cstheme="majorBidi"/>
       <w:color w:val="2F5496" w:themeColor="accent1" w:themeShade="BF"/>
@@ -4580,7 +5235,7 @@
     <w:link w:val="Heading6"/>
     <w:uiPriority w:val="9"/>
     <w:semiHidden/>
-    <w:rsid w:val="00C44A80"/>
+    <w:rsid w:val="006122AB"/>
     <w:rPr>
       <w:rFonts w:eastAsiaTheme="majorEastAsia" w:cstheme="majorBidi"/>
       <w:i/>
@@ -4594,7 +5249,7 @@
     <w:link w:val="Heading7"/>
     <w:uiPriority w:val="9"/>
     <w:semiHidden/>
-    <w:rsid w:val="00C44A80"/>
+    <w:rsid w:val="006122AB"/>
     <w:rPr>
       <w:rFonts w:eastAsiaTheme="majorEastAsia" w:cstheme="majorBidi"/>
       <w:color w:val="595959" w:themeColor="text1" w:themeTint="A6"/>
@@ -4606,7 +5261,7 @@
     <w:link w:val="Heading8"/>
     <w:uiPriority w:val="9"/>
     <w:semiHidden/>
-    <w:rsid w:val="00C44A80"/>
+    <w:rsid w:val="006122AB"/>
     <w:rPr>
       <w:rFonts w:eastAsiaTheme="majorEastAsia" w:cstheme="majorBidi"/>
       <w:i/>
@@ -4620,7 +5275,7 @@
     <w:link w:val="Heading9"/>
     <w:uiPriority w:val="9"/>
     <w:semiHidden/>
-    <w:rsid w:val="00C44A80"/>
+    <w:rsid w:val="006122AB"/>
     <w:rPr>
       <w:rFonts w:eastAsiaTheme="majorEastAsia" w:cstheme="majorBidi"/>
       <w:color w:val="272727" w:themeColor="text1" w:themeTint="D8"/>
@@ -4633,7 +5288,7 @@
     <w:link w:val="TitleChar"/>
     <w:uiPriority w:val="10"/>
     <w:qFormat/>
-    <w:rsid w:val="00C44A80"/>
+    <w:rsid w:val="006122AB"/>
     <w:pPr>
       <w:spacing w:after="80" w:line="240" w:lineRule="auto"/>
       <w:contextualSpacing/>
@@ -4651,7 +5306,7 @@
     <w:basedOn w:val="DefaultParagraphFont"/>
     <w:link w:val="Title"/>
     <w:uiPriority w:val="10"/>
-    <w:rsid w:val="00C44A80"/>
+    <w:rsid w:val="006122AB"/>
     <w:rPr>
       <w:rFonts w:asciiTheme="majorHAnsi" w:eastAsiaTheme="majorEastAsia" w:hAnsiTheme="majorHAnsi" w:cstheme="majorBidi"/>
       <w:spacing w:val="-10"/>
@@ -4667,7 +5322,7 @@
     <w:link w:val="SubtitleChar"/>
     <w:uiPriority w:val="11"/>
     <w:qFormat/>
-    <w:rsid w:val="00C44A80"/>
+    <w:rsid w:val="006122AB"/>
     <w:pPr>
       <w:numPr>
         <w:ilvl w:val="1"/>
@@ -4686,7 +5341,7 @@
     <w:basedOn w:val="DefaultParagraphFont"/>
     <w:link w:val="Subtitle"/>
     <w:uiPriority w:val="11"/>
-    <w:rsid w:val="00C44A80"/>
+    <w:rsid w:val="006122AB"/>
     <w:rPr>
       <w:rFonts w:eastAsiaTheme="majorEastAsia" w:cstheme="majorBidi"/>
       <w:color w:val="595959" w:themeColor="text1" w:themeTint="A6"/>
@@ -4702,7 +5357,7 @@
     <w:link w:val="QuoteChar"/>
     <w:uiPriority w:val="29"/>
     <w:qFormat/>
-    <w:rsid w:val="00C44A80"/>
+    <w:rsid w:val="006122AB"/>
     <w:pPr>
       <w:spacing w:before="160"/>
       <w:jc w:val="center"/>
@@ -4718,7 +5373,7 @@
     <w:basedOn w:val="DefaultParagraphFont"/>
     <w:link w:val="Quote"/>
     <w:uiPriority w:val="29"/>
-    <w:rsid w:val="00C44A80"/>
+    <w:rsid w:val="006122AB"/>
     <w:rPr>
       <w:i/>
       <w:iCs/>
@@ -4730,7 +5385,7 @@
     <w:basedOn w:val="Normal"/>
     <w:uiPriority w:val="34"/>
     <w:qFormat/>
-    <w:rsid w:val="00C44A80"/>
+    <w:rsid w:val="006122AB"/>
     <w:pPr>
       <w:ind w:left="720"/>
       <w:contextualSpacing/>
@@ -4741,7 +5396,7 @@
     <w:basedOn w:val="DefaultParagraphFont"/>
     <w:uiPriority w:val="21"/>
     <w:qFormat/>
-    <w:rsid w:val="00C44A80"/>
+    <w:rsid w:val="006122AB"/>
     <w:rPr>
       <w:i/>
       <w:iCs/>
@@ -4755,7 +5410,7 @@
     <w:link w:val="IntenseQuoteChar"/>
     <w:uiPriority w:val="30"/>
     <w:qFormat/>
-    <w:rsid w:val="00C44A80"/>
+    <w:rsid w:val="006122AB"/>
     <w:pPr>
       <w:pBdr>
         <w:top w:val="single" w:sz="4" w:space="10" w:color="2F5496" w:themeColor="accent1" w:themeShade="BF"/>
@@ -4776,7 +5431,7 @@
     <w:basedOn w:val="DefaultParagraphFont"/>
     <w:link w:val="IntenseQuote"/>
     <w:uiPriority w:val="30"/>
-    <w:rsid w:val="00C44A80"/>
+    <w:rsid w:val="006122AB"/>
     <w:rPr>
       <w:i/>
       <w:iCs/>
@@ -4788,7 +5443,7 @@
     <w:basedOn w:val="DefaultParagraphFont"/>
     <w:uiPriority w:val="32"/>
     <w:qFormat/>
-    <w:rsid w:val="00C44A80"/>
+    <w:rsid w:val="006122AB"/>
     <w:rPr>
       <w:b/>
       <w:bCs/>
@@ -4801,7 +5456,7 @@
     <w:name w:val="Grid Table 5 Dark Accent 4"/>
     <w:basedOn w:val="TableNormal"/>
     <w:uiPriority w:val="50"/>
-    <w:rsid w:val="00C44A80"/>
+    <w:rsid w:val="006122AB"/>
     <w:pPr>
       <w:spacing w:after="0" w:line="240" w:lineRule="auto"/>
     </w:pPr>

</xml_diff>